<commit_message>
Added 3 Standard Identifiers
</commit_message>
<xml_diff>
--- a/Documentation/1. GE++.docx
+++ b/Documentation/1. GE++.docx
@@ -1,6 +1,6 @@
 
 <file path=word/document.xml><?xml version="1.0" encoding="utf-8"?>
-<w:document xmlns:ve="http://schemas.openxmlformats.org/markup-compatibility/2006" xmlns:o="urn:schemas-microsoft-com:office:office" xmlns:r="http://schemas.openxmlformats.org/officeDocument/2006/relationships" xmlns:m="http://schemas.openxmlformats.org/officeDocument/2006/math" xmlns:v="urn:schemas-microsoft-com:vml" xmlns:wp="http://schemas.openxmlformats.org/drawingml/2006/wordprocessingDrawing" xmlns:w10="urn:schemas-microsoft-com:office:word" xmlns:w="http://schemas.openxmlformats.org/wordprocessingml/2006/main" xmlns:wne="http://schemas.microsoft.com/office/word/2006/wordml">
+<w:document xmlns:wpc="http://schemas.microsoft.com/office/word/2010/wordprocessingCanvas" xmlns:cx="http://schemas.microsoft.com/office/drawing/2014/chartex" xmlns:cx1="http://schemas.microsoft.com/office/drawing/2015/9/8/chartex" xmlns:cx2="http://schemas.microsoft.com/office/drawing/2015/10/21/chartex" xmlns:cx3="http://schemas.microsoft.com/office/drawing/2016/5/9/chartex" xmlns:cx4="http://schemas.microsoft.com/office/drawing/2016/5/10/chartex" xmlns:cx5="http://schemas.microsoft.com/office/drawing/2016/5/11/chartex" xmlns:cx6="http://schemas.microsoft.com/office/drawing/2016/5/12/chartex" xmlns:cx7="http://schemas.microsoft.com/office/drawing/2016/5/13/chartex" xmlns:cx8="http://schemas.microsoft.com/office/drawing/2016/5/14/chartex" xmlns:mc="http://schemas.openxmlformats.org/markup-compatibility/2006" xmlns:aink="http://schemas.microsoft.com/office/drawing/2016/ink" xmlns:am3d="http://schemas.microsoft.com/office/drawing/2017/model3d" xmlns:o="urn:schemas-microsoft-com:office:office" xmlns:r="http://schemas.openxmlformats.org/officeDocument/2006/relationships" xmlns:m="http://schemas.openxmlformats.org/officeDocument/2006/math" xmlns:v="urn:schemas-microsoft-com:vml" xmlns:wp14="http://schemas.microsoft.com/office/word/2010/wordprocessingDrawing" xmlns:wp="http://schemas.openxmlformats.org/drawingml/2006/wordprocessingDrawing" xmlns:w10="urn:schemas-microsoft-com:office:word" xmlns:w="http://schemas.openxmlformats.org/wordprocessingml/2006/main" xmlns:w14="http://schemas.microsoft.com/office/word/2010/wordml" xmlns:w15="http://schemas.microsoft.com/office/word/2012/wordml" xmlns:w16cid="http://schemas.microsoft.com/office/word/2016/wordml/cid" xmlns:w16se="http://schemas.microsoft.com/office/word/2015/wordml/symex" xmlns:wpg="http://schemas.microsoft.com/office/word/2010/wordprocessingGroup" xmlns:wpi="http://schemas.microsoft.com/office/word/2010/wordprocessingInk" xmlns:wne="http://schemas.microsoft.com/office/word/2006/wordml" xmlns:wps="http://schemas.microsoft.com/office/word/2010/wordprocessingShape" mc:Ignorable="w14 w15 w16se w16cid wp14">
   <w:body>
     <w:p>
       <w:pPr>
@@ -46,7 +46,7 @@
                     <a:blip r:embed="rId8" cstate="print">
                       <a:extLst>
                         <a:ext uri="{28A0092B-C50C-407E-A947-70E740481C1C}">
-                          <a14:useLocalDpi xmlns:a14="http://schemas.microsoft.com/office/drawing/2010/main" xmlns:wps="http://schemas.microsoft.com/office/word/2010/wordprocessingShape" xmlns:wpi="http://schemas.microsoft.com/office/word/2010/wordprocessingInk" xmlns:wpg="http://schemas.microsoft.com/office/word/2010/wordprocessingGroup" xmlns:w16se="http://schemas.microsoft.com/office/word/2015/wordml/symex" xmlns:w16cid="http://schemas.microsoft.com/office/word/2016/wordml/cid" xmlns:w15="http://schemas.microsoft.com/office/word/2012/wordml" xmlns:w14="http://schemas.microsoft.com/office/word/2010/wordml" xmlns:w="http://schemas.openxmlformats.org/wordprocessingml/2006/main" xmlns:w10="urn:schemas-microsoft-com:office:word" xmlns:wp14="http://schemas.microsoft.com/office/word/2010/wordprocessingDrawing" xmlns:v="urn:schemas-microsoft-com:vml" xmlns:o="urn:schemas-microsoft-com:office:office" xmlns:am3d="http://schemas.microsoft.com/office/drawing/2017/model3d" xmlns:aink="http://schemas.microsoft.com/office/drawing/2016/ink" xmlns:mc="http://schemas.openxmlformats.org/markup-compatibility/2006" xmlns:cx8="http://schemas.microsoft.com/office/drawing/2016/5/14/chartex" xmlns:cx7="http://schemas.microsoft.com/office/drawing/2016/5/13/chartex" xmlns:cx6="http://schemas.microsoft.com/office/drawing/2016/5/12/chartex" xmlns:cx5="http://schemas.microsoft.com/office/drawing/2016/5/11/chartex" xmlns:cx4="http://schemas.microsoft.com/office/drawing/2016/5/10/chartex" xmlns:cx3="http://schemas.microsoft.com/office/drawing/2016/5/9/chartex" xmlns:cx2="http://schemas.microsoft.com/office/drawing/2015/10/21/chartex" xmlns:cx1="http://schemas.microsoft.com/office/drawing/2015/9/8/chartex" xmlns:cx="http://schemas.microsoft.com/office/drawing/2014/chartex" xmlns:wpc="http://schemas.microsoft.com/office/word/2010/wordprocessingCanvas" xmlns="" val="0"/>
+                          <a14:useLocalDpi xmlns:a14="http://schemas.microsoft.com/office/drawing/2010/main" val="0"/>
                         </a:ext>
                       </a:extLst>
                     </a:blip>
@@ -138,7 +138,7 @@
                     <a:blip r:embed="rId9">
                       <a:extLst>
                         <a:ext uri="{28A0092B-C50C-407E-A947-70E740481C1C}">
-                          <a14:useLocalDpi xmlns:a14="http://schemas.microsoft.com/office/drawing/2010/main" xmlns:wps="http://schemas.microsoft.com/office/word/2010/wordprocessingShape" xmlns:wpi="http://schemas.microsoft.com/office/word/2010/wordprocessingInk" xmlns:wpg="http://schemas.microsoft.com/office/word/2010/wordprocessingGroup" xmlns:w16se="http://schemas.microsoft.com/office/word/2015/wordml/symex" xmlns:w16cid="http://schemas.microsoft.com/office/word/2016/wordml/cid" xmlns:w15="http://schemas.microsoft.com/office/word/2012/wordml" xmlns:w14="http://schemas.microsoft.com/office/word/2010/wordml" xmlns:w="http://schemas.openxmlformats.org/wordprocessingml/2006/main" xmlns:w10="urn:schemas-microsoft-com:office:word" xmlns:wp14="http://schemas.microsoft.com/office/word/2010/wordprocessingDrawing" xmlns:v="urn:schemas-microsoft-com:vml" xmlns:o="urn:schemas-microsoft-com:office:office" xmlns:am3d="http://schemas.microsoft.com/office/drawing/2017/model3d" xmlns:aink="http://schemas.microsoft.com/office/drawing/2016/ink" xmlns:mc="http://schemas.openxmlformats.org/markup-compatibility/2006" xmlns:cx8="http://schemas.microsoft.com/office/drawing/2016/5/14/chartex" xmlns:cx7="http://schemas.microsoft.com/office/drawing/2016/5/13/chartex" xmlns:cx6="http://schemas.microsoft.com/office/drawing/2016/5/12/chartex" xmlns:cx5="http://schemas.microsoft.com/office/drawing/2016/5/11/chartex" xmlns:cx4="http://schemas.microsoft.com/office/drawing/2016/5/10/chartex" xmlns:cx3="http://schemas.microsoft.com/office/drawing/2016/5/9/chartex" xmlns:cx2="http://schemas.microsoft.com/office/drawing/2015/10/21/chartex" xmlns:cx1="http://schemas.microsoft.com/office/drawing/2015/9/8/chartex" xmlns:cx="http://schemas.microsoft.com/office/drawing/2014/chartex" xmlns:wpc="http://schemas.microsoft.com/office/word/2010/wordprocessingCanvas" xmlns="" val="0"/>
+                          <a14:useLocalDpi xmlns:a14="http://schemas.microsoft.com/office/drawing/2010/main" val="0"/>
                         </a:ext>
                       </a:extLst>
                     </a:blip>
@@ -163,13 +163,41 @@
           </wp:anchor>
         </w:drawing>
       </w:r>
+      <w:proofErr w:type="spellStart"/>
       <w:r>
         <w:rPr>
           <w:rFonts w:ascii="Times New Roman" w:hAnsi="Times New Roman" w:cs="Times New Roman"/>
           <w:b/>
           <w:sz w:val="24"/>
         </w:rPr>
-        <w:t>Pamantasan ng Lungsod ng Maynila</w:t>
+        <w:t>Pamantasan</w:t>
+      </w:r>
+      <w:proofErr w:type="spellEnd"/>
+      <w:r>
+        <w:rPr>
+          <w:rFonts w:ascii="Times New Roman" w:hAnsi="Times New Roman" w:cs="Times New Roman"/>
+          <w:b/>
+          <w:sz w:val="24"/>
+        </w:rPr>
+        <w:t xml:space="preserve"> ng </w:t>
+      </w:r>
+      <w:proofErr w:type="spellStart"/>
+      <w:r>
+        <w:rPr>
+          <w:rFonts w:ascii="Times New Roman" w:hAnsi="Times New Roman" w:cs="Times New Roman"/>
+          <w:b/>
+          <w:sz w:val="24"/>
+        </w:rPr>
+        <w:t>Lungsod</w:t>
+      </w:r>
+      <w:proofErr w:type="spellEnd"/>
+      <w:r>
+        <w:rPr>
+          <w:rFonts w:ascii="Times New Roman" w:hAnsi="Times New Roman" w:cs="Times New Roman"/>
+          <w:b/>
+          <w:sz w:val="24"/>
+        </w:rPr>
+        <w:t xml:space="preserve"> ng Maynila</w:t>
       </w:r>
     </w:p>
     <w:p>
@@ -200,12 +228,21 @@
           <w:sz w:val="24"/>
         </w:rPr>
       </w:pPr>
-      <w:r>
-        <w:rPr>
-          <w:rFonts w:ascii="Times New Roman" w:hAnsi="Times New Roman" w:cs="Times New Roman"/>
-          <w:sz w:val="24"/>
-        </w:rPr>
-        <w:t>Intramuros, Manila</w:t>
+      <w:proofErr w:type="spellStart"/>
+      <w:r>
+        <w:rPr>
+          <w:rFonts w:ascii="Times New Roman" w:hAnsi="Times New Roman" w:cs="Times New Roman"/>
+          <w:sz w:val="24"/>
+        </w:rPr>
+        <w:t>Intramuros</w:t>
+      </w:r>
+      <w:proofErr w:type="spellEnd"/>
+      <w:r>
+        <w:rPr>
+          <w:rFonts w:ascii="Times New Roman" w:hAnsi="Times New Roman" w:cs="Times New Roman"/>
+          <w:sz w:val="24"/>
+        </w:rPr>
+        <w:t>, Manila</w:t>
       </w:r>
     </w:p>
     <w:p>
@@ -505,13 +542,23 @@
           <w:szCs w:val="24"/>
         </w:rPr>
       </w:pPr>
-      <w:r>
-        <w:rPr>
-          <w:rFonts w:ascii="Times New Roman" w:hAnsi="Times New Roman" w:cs="Times New Roman"/>
-          <w:sz w:val="24"/>
-          <w:szCs w:val="24"/>
-        </w:rPr>
-        <w:t>Arañez, Katherine Mae A.</w:t>
+      <w:proofErr w:type="spellStart"/>
+      <w:r>
+        <w:rPr>
+          <w:rFonts w:ascii="Times New Roman" w:hAnsi="Times New Roman" w:cs="Times New Roman"/>
+          <w:sz w:val="24"/>
+          <w:szCs w:val="24"/>
+        </w:rPr>
+        <w:t>Arañez</w:t>
+      </w:r>
+      <w:proofErr w:type="spellEnd"/>
+      <w:r>
+        <w:rPr>
+          <w:rFonts w:ascii="Times New Roman" w:hAnsi="Times New Roman" w:cs="Times New Roman"/>
+          <w:sz w:val="24"/>
+          <w:szCs w:val="24"/>
+        </w:rPr>
+        <w:t>, Katherine Mae A.</w:t>
       </w:r>
     </w:p>
     <w:p>
@@ -524,13 +571,23 @@
           <w:szCs w:val="24"/>
         </w:rPr>
       </w:pPr>
-      <w:r>
-        <w:rPr>
-          <w:rFonts w:ascii="Times New Roman" w:hAnsi="Times New Roman" w:cs="Times New Roman"/>
-          <w:sz w:val="24"/>
-          <w:szCs w:val="24"/>
-        </w:rPr>
-        <w:t>Guialil, Jamillah S.</w:t>
+      <w:proofErr w:type="spellStart"/>
+      <w:r>
+        <w:rPr>
+          <w:rFonts w:ascii="Times New Roman" w:hAnsi="Times New Roman" w:cs="Times New Roman"/>
+          <w:sz w:val="24"/>
+          <w:szCs w:val="24"/>
+        </w:rPr>
+        <w:t>Guialil</w:t>
+      </w:r>
+      <w:proofErr w:type="spellEnd"/>
+      <w:r>
+        <w:rPr>
+          <w:rFonts w:ascii="Times New Roman" w:hAnsi="Times New Roman" w:cs="Times New Roman"/>
+          <w:sz w:val="24"/>
+          <w:szCs w:val="24"/>
+        </w:rPr>
+        <w:t>, Jamillah S.</w:t>
       </w:r>
     </w:p>
     <w:p>
@@ -543,13 +600,41 @@
           <w:szCs w:val="24"/>
         </w:rPr>
       </w:pPr>
-      <w:r>
-        <w:rPr>
-          <w:rFonts w:ascii="Times New Roman" w:hAnsi="Times New Roman" w:cs="Times New Roman"/>
-          <w:sz w:val="24"/>
-          <w:szCs w:val="24"/>
-        </w:rPr>
-        <w:t>Lanto, Dale Nardeen M.</w:t>
+      <w:proofErr w:type="spellStart"/>
+      <w:r>
+        <w:rPr>
+          <w:rFonts w:ascii="Times New Roman" w:hAnsi="Times New Roman" w:cs="Times New Roman"/>
+          <w:sz w:val="24"/>
+          <w:szCs w:val="24"/>
+        </w:rPr>
+        <w:t>Lanto</w:t>
+      </w:r>
+      <w:proofErr w:type="spellEnd"/>
+      <w:r>
+        <w:rPr>
+          <w:rFonts w:ascii="Times New Roman" w:hAnsi="Times New Roman" w:cs="Times New Roman"/>
+          <w:sz w:val="24"/>
+          <w:szCs w:val="24"/>
+        </w:rPr>
+        <w:t xml:space="preserve">, Dale </w:t>
+      </w:r>
+      <w:proofErr w:type="spellStart"/>
+      <w:r>
+        <w:rPr>
+          <w:rFonts w:ascii="Times New Roman" w:hAnsi="Times New Roman" w:cs="Times New Roman"/>
+          <w:sz w:val="24"/>
+          <w:szCs w:val="24"/>
+        </w:rPr>
+        <w:t>Nardeen</w:t>
+      </w:r>
+      <w:proofErr w:type="spellEnd"/>
+      <w:r>
+        <w:rPr>
+          <w:rFonts w:ascii="Times New Roman" w:hAnsi="Times New Roman" w:cs="Times New Roman"/>
+          <w:sz w:val="24"/>
+          <w:szCs w:val="24"/>
+        </w:rPr>
+        <w:t xml:space="preserve"> M.</w:t>
       </w:r>
     </w:p>
     <w:p>
@@ -623,7 +708,7 @@
                     <a:blip r:embed="rId10">
                       <a:extLst>
                         <a:ext uri="{28A0092B-C50C-407E-A947-70E740481C1C}">
-                          <a14:useLocalDpi xmlns:a14="http://schemas.microsoft.com/office/drawing/2010/main" xmlns:wps="http://schemas.microsoft.com/office/word/2010/wordprocessingShape" xmlns:wpi="http://schemas.microsoft.com/office/word/2010/wordprocessingInk" xmlns:wpg="http://schemas.microsoft.com/office/word/2010/wordprocessingGroup" xmlns:w16se="http://schemas.microsoft.com/office/word/2015/wordml/symex" xmlns:w16cid="http://schemas.microsoft.com/office/word/2016/wordml/cid" xmlns:w15="http://schemas.microsoft.com/office/word/2012/wordml" xmlns:w14="http://schemas.microsoft.com/office/word/2010/wordml" xmlns:w="http://schemas.openxmlformats.org/wordprocessingml/2006/main" xmlns:w10="urn:schemas-microsoft-com:office:word" xmlns:wp14="http://schemas.microsoft.com/office/word/2010/wordprocessingDrawing" xmlns:v="urn:schemas-microsoft-com:vml" xmlns:o="urn:schemas-microsoft-com:office:office" xmlns:am3d="http://schemas.microsoft.com/office/drawing/2017/model3d" xmlns:aink="http://schemas.microsoft.com/office/drawing/2016/ink" xmlns:mc="http://schemas.openxmlformats.org/markup-compatibility/2006" xmlns:cx8="http://schemas.microsoft.com/office/drawing/2016/5/14/chartex" xmlns:cx7="http://schemas.microsoft.com/office/drawing/2016/5/13/chartex" xmlns:cx6="http://schemas.microsoft.com/office/drawing/2016/5/12/chartex" xmlns:cx5="http://schemas.microsoft.com/office/drawing/2016/5/11/chartex" xmlns:cx4="http://schemas.microsoft.com/office/drawing/2016/5/10/chartex" xmlns:cx3="http://schemas.microsoft.com/office/drawing/2016/5/9/chartex" xmlns:cx2="http://schemas.microsoft.com/office/drawing/2015/10/21/chartex" xmlns:cx1="http://schemas.microsoft.com/office/drawing/2015/9/8/chartex" xmlns:cx="http://schemas.microsoft.com/office/drawing/2014/chartex" xmlns:wpc="http://schemas.microsoft.com/office/word/2010/wordprocessingCanvas" xmlns="" val="0"/>
+                          <a14:useLocalDpi xmlns:a14="http://schemas.microsoft.com/office/drawing/2010/main" val="0"/>
                         </a:ext>
                       </a:extLst>
                     </a:blip>
@@ -714,7 +799,25 @@
           <w:sz w:val="24"/>
           <w:szCs w:val="24"/>
         </w:rPr>
-        <w:t>Prof. Leisyl M. Ocampo</w:t>
+        <w:t xml:space="preserve">Prof. </w:t>
+      </w:r>
+      <w:proofErr w:type="spellStart"/>
+      <w:r>
+        <w:rPr>
+          <w:rFonts w:ascii="Times New Roman" w:hAnsi="Times New Roman" w:cs="Times New Roman"/>
+          <w:sz w:val="24"/>
+          <w:szCs w:val="24"/>
+        </w:rPr>
+        <w:t>Leisyl</w:t>
+      </w:r>
+      <w:proofErr w:type="spellEnd"/>
+      <w:r>
+        <w:rPr>
+          <w:rFonts w:ascii="Times New Roman" w:hAnsi="Times New Roman" w:cs="Times New Roman"/>
+          <w:sz w:val="24"/>
+          <w:szCs w:val="24"/>
+        </w:rPr>
+        <w:t xml:space="preserve"> M. Ocampo</w:t>
       </w:r>
     </w:p>
     <w:p>
@@ -1422,7 +1525,43 @@
           <w:sz w:val="24"/>
           <w:szCs w:val="24"/>
         </w:rPr>
-        <w:t>was developed by five students from College of Engineering and Technology taking Bachelor of Science in Computer Studies major in Computer Science of Pamantasan ng Lungsod ng Maynila.</w:t>
+        <w:t xml:space="preserve">was developed by five students from College of Engineering and Technology taking Bachelor of Science in Computer Studies major in Computer Science of </w:t>
+      </w:r>
+      <w:proofErr w:type="spellStart"/>
+      <w:r>
+        <w:rPr>
+          <w:rFonts w:ascii="Times New Roman" w:hAnsi="Times New Roman" w:cs="Times New Roman"/>
+          <w:sz w:val="24"/>
+          <w:szCs w:val="24"/>
+        </w:rPr>
+        <w:t>Pamantasan</w:t>
+      </w:r>
+      <w:proofErr w:type="spellEnd"/>
+      <w:r>
+        <w:rPr>
+          <w:rFonts w:ascii="Times New Roman" w:hAnsi="Times New Roman" w:cs="Times New Roman"/>
+          <w:sz w:val="24"/>
+          <w:szCs w:val="24"/>
+        </w:rPr>
+        <w:t xml:space="preserve"> ng </w:t>
+      </w:r>
+      <w:proofErr w:type="spellStart"/>
+      <w:r>
+        <w:rPr>
+          <w:rFonts w:ascii="Times New Roman" w:hAnsi="Times New Roman" w:cs="Times New Roman"/>
+          <w:sz w:val="24"/>
+          <w:szCs w:val="24"/>
+        </w:rPr>
+        <w:t>Lungsod</w:t>
+      </w:r>
+      <w:proofErr w:type="spellEnd"/>
+      <w:r>
+        <w:rPr>
+          <w:rFonts w:ascii="Times New Roman" w:hAnsi="Times New Roman" w:cs="Times New Roman"/>
+          <w:sz w:val="24"/>
+          <w:szCs w:val="24"/>
+        </w:rPr>
+        <w:t xml:space="preserve"> ng Maynila.</w:t>
       </w:r>
     </w:p>
     <w:p>
@@ -1583,6 +1722,7 @@
                       <w:szCs w:val="24"/>
                     </w:rPr>
                   </w:pPr>
+                  <w:proofErr w:type="spellStart"/>
                   <w:r>
                     <w:rPr>
                       <w:rFonts w:ascii="Times New Roman" w:hAnsi="Times New Roman" w:cs="Times New Roman"/>
@@ -1592,6 +1732,7 @@
                     </w:rPr>
                     <w:t>dataType</w:t>
                   </w:r>
+                  <w:proofErr w:type="spellEnd"/>
                   <w:r>
                     <w:rPr>
                       <w:rFonts w:ascii="Times New Roman" w:hAnsi="Times New Roman" w:cs="Times New Roman"/>
@@ -1610,6 +1751,8 @@
                     </w:rPr>
                     <w:t xml:space="preserve">map </w:t>
                   </w:r>
+                  <w:proofErr w:type="spellStart"/>
+                  <w:proofErr w:type="gramStart"/>
                   <w:r>
                     <w:rPr>
                       <w:rFonts w:ascii="Times New Roman" w:hAnsi="Times New Roman" w:cs="Times New Roman"/>
@@ -1619,13 +1762,23 @@
                     </w:rPr>
                     <w:t>mapName</w:t>
                   </w:r>
+                  <w:proofErr w:type="spellEnd"/>
                   <w:r>
                     <w:rPr>
                       <w:rFonts w:ascii="Times New Roman" w:hAnsi="Times New Roman" w:cs="Times New Roman"/>
                       <w:sz w:val="24"/>
                       <w:szCs w:val="24"/>
                     </w:rPr>
-                    <w:t>()</w:t>
+                    <w:t>(</w:t>
+                  </w:r>
+                  <w:proofErr w:type="gramEnd"/>
+                  <w:r>
+                    <w:rPr>
+                      <w:rFonts w:ascii="Times New Roman" w:hAnsi="Times New Roman" w:cs="Times New Roman"/>
+                      <w:sz w:val="24"/>
+                      <w:szCs w:val="24"/>
+                    </w:rPr>
+                    <w:t>)</w:t>
                   </w:r>
                   <w:r>
                     <w:rPr>
@@ -1774,6 +1927,7 @@
                     </w:rPr>
                     <w:t xml:space="preserve"> </w:t>
                   </w:r>
+                  <w:proofErr w:type="gramStart"/>
                   <w:r>
                     <w:rPr>
                       <w:rFonts w:ascii="Times New Roman" w:hAnsi="Times New Roman" w:cs="Times New Roman"/>
@@ -1781,7 +1935,17 @@
                       <w:sz w:val="24"/>
                       <w:szCs w:val="24"/>
                     </w:rPr>
-                    <w:t>main()</w:t>
+                    <w:t>main(</w:t>
+                  </w:r>
+                  <w:proofErr w:type="gramEnd"/>
+                  <w:r>
+                    <w:rPr>
+                      <w:rFonts w:ascii="Times New Roman" w:hAnsi="Times New Roman" w:cs="Times New Roman"/>
+                      <w:b/>
+                      <w:sz w:val="24"/>
+                      <w:szCs w:val="24"/>
+                    </w:rPr>
+                    <w:t>)</w:t>
                   </w:r>
                   <w:r>
                     <w:rPr>
@@ -2282,7 +2446,16 @@
           <w:sz w:val="24"/>
           <w:szCs w:val="24"/>
         </w:rPr>
-        <w:t xml:space="preserve">Programs written in GE++ have the extension </w:t>
+        <w:t xml:space="preserve">Programs written in GE++ have the </w:t>
+      </w:r>
+      <w:proofErr w:type="gramStart"/>
+      <w:r>
+        <w:rPr>
+          <w:rFonts w:ascii="Times New Roman" w:hAnsi="Times New Roman" w:cs="Times New Roman"/>
+          <w:sz w:val="24"/>
+          <w:szCs w:val="24"/>
+        </w:rPr>
+        <w:t xml:space="preserve">extension </w:t>
       </w:r>
       <w:r>
         <w:rPr>
@@ -2291,16 +2464,28 @@
           <w:sz w:val="24"/>
           <w:szCs w:val="24"/>
         </w:rPr>
-        <w:t>.eng</w:t>
-      </w:r>
-      <w:r>
-        <w:rPr>
-          <w:rFonts w:ascii="Times New Roman" w:hAnsi="Times New Roman" w:cs="Times New Roman"/>
-          <w:sz w:val="24"/>
-          <w:szCs w:val="24"/>
-        </w:rPr>
         <w:t>.</w:t>
       </w:r>
+      <w:proofErr w:type="spellStart"/>
+      <w:proofErr w:type="gramEnd"/>
+      <w:r>
+        <w:rPr>
+          <w:rFonts w:ascii="Times New Roman" w:hAnsi="Times New Roman" w:cs="Times New Roman"/>
+          <w:b/>
+          <w:sz w:val="24"/>
+          <w:szCs w:val="24"/>
+        </w:rPr>
+        <w:t>eng</w:t>
+      </w:r>
+      <w:r>
+        <w:rPr>
+          <w:rFonts w:ascii="Times New Roman" w:hAnsi="Times New Roman" w:cs="Times New Roman"/>
+          <w:sz w:val="24"/>
+          <w:szCs w:val="24"/>
+        </w:rPr>
+        <w:t>.</w:t>
+      </w:r>
+      <w:proofErr w:type="spellEnd"/>
     </w:p>
     <w:p>
       <w:pPr>
@@ -2348,7 +2533,25 @@
           <w:sz w:val="24"/>
           <w:szCs w:val="24"/>
         </w:rPr>
-        <w:t xml:space="preserve"> In loading an engine you use the syntax, load </w:t>
+        <w:t xml:space="preserve"> In loading an </w:t>
+      </w:r>
+      <w:proofErr w:type="gramStart"/>
+      <w:r>
+        <w:rPr>
+          <w:rFonts w:ascii="Times New Roman" w:hAnsi="Times New Roman" w:cs="Times New Roman"/>
+          <w:sz w:val="24"/>
+          <w:szCs w:val="24"/>
+        </w:rPr>
+        <w:t>engine</w:t>
+      </w:r>
+      <w:proofErr w:type="gramEnd"/>
+      <w:r>
+        <w:rPr>
+          <w:rFonts w:ascii="Times New Roman" w:hAnsi="Times New Roman" w:cs="Times New Roman"/>
+          <w:sz w:val="24"/>
+          <w:szCs w:val="24"/>
+        </w:rPr>
+        <w:t xml:space="preserve"> you use the syntax, load </w:t>
       </w:r>
       <w:r>
         <w:rPr>
@@ -2365,7 +2568,43 @@
           <w:sz w:val="24"/>
           <w:szCs w:val="24"/>
         </w:rPr>
-        <w:t>. Examples of engines are String_Engine and Array_Engine.</w:t>
+        <w:t xml:space="preserve">. Examples of engines are </w:t>
+      </w:r>
+      <w:proofErr w:type="spellStart"/>
+      <w:r>
+        <w:rPr>
+          <w:rFonts w:ascii="Times New Roman" w:hAnsi="Times New Roman" w:cs="Times New Roman"/>
+          <w:sz w:val="24"/>
+          <w:szCs w:val="24"/>
+        </w:rPr>
+        <w:t>String_Engine</w:t>
+      </w:r>
+      <w:proofErr w:type="spellEnd"/>
+      <w:r>
+        <w:rPr>
+          <w:rFonts w:ascii="Times New Roman" w:hAnsi="Times New Roman" w:cs="Times New Roman"/>
+          <w:sz w:val="24"/>
+          <w:szCs w:val="24"/>
+        </w:rPr>
+        <w:t xml:space="preserve"> and </w:t>
+      </w:r>
+      <w:proofErr w:type="spellStart"/>
+      <w:r>
+        <w:rPr>
+          <w:rFonts w:ascii="Times New Roman" w:hAnsi="Times New Roman" w:cs="Times New Roman"/>
+          <w:sz w:val="24"/>
+          <w:szCs w:val="24"/>
+        </w:rPr>
+        <w:t>Array_Engine</w:t>
+      </w:r>
+      <w:proofErr w:type="spellEnd"/>
+      <w:r>
+        <w:rPr>
+          <w:rFonts w:ascii="Times New Roman" w:hAnsi="Times New Roman" w:cs="Times New Roman"/>
+          <w:sz w:val="24"/>
+          <w:szCs w:val="24"/>
+        </w:rPr>
+        <w:t>.</w:t>
       </w:r>
     </w:p>
     <w:p>
@@ -2639,7 +2878,25 @@
           <w:sz w:val="24"/>
           <w:szCs w:val="24"/>
         </w:rPr>
-        <w:t>It is a map that returns a value. To indicate that it is a non-void map, the method should contain a return statement and have a non-void data type like int or float.</w:t>
+        <w:t xml:space="preserve">It is a map that returns a value. To indicate that it is a non-void map, the method should contain a return statement and have a non-void data type like </w:t>
+      </w:r>
+      <w:proofErr w:type="spellStart"/>
+      <w:r>
+        <w:rPr>
+          <w:rFonts w:ascii="Times New Roman" w:hAnsi="Times New Roman" w:cs="Times New Roman"/>
+          <w:sz w:val="24"/>
+          <w:szCs w:val="24"/>
+        </w:rPr>
+        <w:t>int</w:t>
+      </w:r>
+      <w:proofErr w:type="spellEnd"/>
+      <w:r>
+        <w:rPr>
+          <w:rFonts w:ascii="Times New Roman" w:hAnsi="Times New Roman" w:cs="Times New Roman"/>
+          <w:sz w:val="24"/>
+          <w:szCs w:val="24"/>
+        </w:rPr>
+        <w:t xml:space="preserve"> or float.</w:t>
       </w:r>
     </w:p>
     <w:p>
@@ -2730,8 +2987,19 @@
           <w:sz w:val="24"/>
           <w:szCs w:val="24"/>
         </w:rPr>
-        <w:t xml:space="preserve"> mapName</w:t>
-      </w:r>
+        <w:t xml:space="preserve"> </w:t>
+      </w:r>
+      <w:proofErr w:type="spellStart"/>
+      <w:r>
+        <w:rPr>
+          <w:rFonts w:ascii="Times New Roman" w:hAnsi="Times New Roman" w:cs="Times New Roman"/>
+          <w:i/>
+          <w:sz w:val="24"/>
+          <w:szCs w:val="24"/>
+        </w:rPr>
+        <w:t>mapName</w:t>
+      </w:r>
+      <w:proofErr w:type="spellEnd"/>
       <w:r>
         <w:rPr>
           <w:rFonts w:ascii="Times New Roman" w:hAnsi="Times New Roman" w:cs="Times New Roman"/>
@@ -2898,7 +3166,25 @@
           <w:sz w:val="24"/>
           <w:szCs w:val="24"/>
         </w:rPr>
-        <w:t>, like int or float, and</w:t>
+        <w:t xml:space="preserve">, like </w:t>
+      </w:r>
+      <w:proofErr w:type="spellStart"/>
+      <w:r>
+        <w:rPr>
+          <w:rFonts w:ascii="Times New Roman" w:hAnsi="Times New Roman" w:cs="Times New Roman"/>
+          <w:sz w:val="24"/>
+          <w:szCs w:val="24"/>
+        </w:rPr>
+        <w:t>int</w:t>
+      </w:r>
+      <w:proofErr w:type="spellEnd"/>
+      <w:r>
+        <w:rPr>
+          <w:rFonts w:ascii="Times New Roman" w:hAnsi="Times New Roman" w:cs="Times New Roman"/>
+          <w:sz w:val="24"/>
+          <w:szCs w:val="24"/>
+        </w:rPr>
+        <w:t xml:space="preserve"> or float, and</w:t>
       </w:r>
       <w:r>
         <w:rPr>
@@ -2941,6 +3227,7 @@
         </w:rPr>
         <w:t xml:space="preserve">, </w:t>
       </w:r>
+      <w:proofErr w:type="spellStart"/>
       <w:r>
         <w:rPr>
           <w:rFonts w:ascii="Times New Roman" w:hAnsi="Times New Roman" w:cs="Times New Roman"/>
@@ -2950,6 +3237,7 @@
         </w:rPr>
         <w:t>dataType</w:t>
       </w:r>
+      <w:proofErr w:type="spellEnd"/>
       <w:r>
         <w:rPr>
           <w:rFonts w:ascii="Times New Roman" w:hAnsi="Times New Roman" w:cs="Times New Roman"/>
@@ -2964,7 +3252,35 @@
           <w:sz w:val="24"/>
           <w:szCs w:val="24"/>
         </w:rPr>
-        <w:t>map mapName()</w:t>
+        <w:t xml:space="preserve">map </w:t>
+      </w:r>
+      <w:proofErr w:type="spellStart"/>
+      <w:proofErr w:type="gramStart"/>
+      <w:r>
+        <w:rPr>
+          <w:rFonts w:ascii="Times New Roman" w:hAnsi="Times New Roman" w:cs="Times New Roman"/>
+          <w:sz w:val="24"/>
+          <w:szCs w:val="24"/>
+        </w:rPr>
+        <w:t>mapName</w:t>
+      </w:r>
+      <w:proofErr w:type="spellEnd"/>
+      <w:r>
+        <w:rPr>
+          <w:rFonts w:ascii="Times New Roman" w:hAnsi="Times New Roman" w:cs="Times New Roman"/>
+          <w:sz w:val="24"/>
+          <w:szCs w:val="24"/>
+        </w:rPr>
+        <w:t>(</w:t>
+      </w:r>
+      <w:proofErr w:type="gramEnd"/>
+      <w:r>
+        <w:rPr>
+          <w:rFonts w:ascii="Times New Roman" w:hAnsi="Times New Roman" w:cs="Times New Roman"/>
+          <w:sz w:val="24"/>
+          <w:szCs w:val="24"/>
+        </w:rPr>
+        <w:t>)</w:t>
       </w:r>
       <w:r>
         <w:rPr>
@@ -3077,7 +3393,35 @@
           <w:sz w:val="24"/>
           <w:szCs w:val="24"/>
         </w:rPr>
-        <w:t>, void map mapName()</w:t>
+        <w:t xml:space="preserve">, void map </w:t>
+      </w:r>
+      <w:proofErr w:type="spellStart"/>
+      <w:proofErr w:type="gramStart"/>
+      <w:r>
+        <w:rPr>
+          <w:rFonts w:ascii="Times New Roman" w:hAnsi="Times New Roman" w:cs="Times New Roman"/>
+          <w:sz w:val="24"/>
+          <w:szCs w:val="24"/>
+        </w:rPr>
+        <w:t>mapName</w:t>
+      </w:r>
+      <w:proofErr w:type="spellEnd"/>
+      <w:r>
+        <w:rPr>
+          <w:rFonts w:ascii="Times New Roman" w:hAnsi="Times New Roman" w:cs="Times New Roman"/>
+          <w:sz w:val="24"/>
+          <w:szCs w:val="24"/>
+        </w:rPr>
+        <w:t>(</w:t>
+      </w:r>
+      <w:proofErr w:type="gramEnd"/>
+      <w:r>
+        <w:rPr>
+          <w:rFonts w:ascii="Times New Roman" w:hAnsi="Times New Roman" w:cs="Times New Roman"/>
+          <w:sz w:val="24"/>
+          <w:szCs w:val="24"/>
+        </w:rPr>
+        <w:t>)</w:t>
       </w:r>
       <w:r>
         <w:rPr>
@@ -3180,7 +3524,25 @@
           <w:sz w:val="24"/>
           <w:szCs w:val="24"/>
         </w:rPr>
-        <w:t>Each line of code has a basic instruction. Ex. ctr = 0.</w:t>
+        <w:t xml:space="preserve">Each line of code has a basic instruction. Ex. </w:t>
+      </w:r>
+      <w:proofErr w:type="spellStart"/>
+      <w:r>
+        <w:rPr>
+          <w:rFonts w:ascii="Times New Roman" w:hAnsi="Times New Roman" w:cs="Times New Roman"/>
+          <w:sz w:val="24"/>
+          <w:szCs w:val="24"/>
+        </w:rPr>
+        <w:t>ctr</w:t>
+      </w:r>
+      <w:proofErr w:type="spellEnd"/>
+      <w:r>
+        <w:rPr>
+          <w:rFonts w:ascii="Times New Roman" w:hAnsi="Times New Roman" w:cs="Times New Roman"/>
+          <w:sz w:val="24"/>
+          <w:szCs w:val="24"/>
+        </w:rPr>
+        <w:t xml:space="preserve"> = 0.</w:t>
       </w:r>
     </w:p>
     <w:p>
@@ -3490,7 +3852,25 @@
           <w:sz w:val="24"/>
           <w:szCs w:val="24"/>
         </w:rPr>
-        <w:t>Ex. cast(“The value of pi is 3.14”).</w:t>
+        <w:t xml:space="preserve">Ex. </w:t>
+      </w:r>
+      <w:proofErr w:type="gramStart"/>
+      <w:r>
+        <w:rPr>
+          <w:rFonts w:ascii="Times New Roman" w:hAnsi="Times New Roman" w:cs="Times New Roman"/>
+          <w:sz w:val="24"/>
+          <w:szCs w:val="24"/>
+        </w:rPr>
+        <w:t>cast(</w:t>
+      </w:r>
+      <w:proofErr w:type="gramEnd"/>
+      <w:r>
+        <w:rPr>
+          <w:rFonts w:ascii="Times New Roman" w:hAnsi="Times New Roman" w:cs="Times New Roman"/>
+          <w:sz w:val="24"/>
+          <w:szCs w:val="24"/>
+        </w:rPr>
+        <w:t>“The value of pi is 3.14”).</w:t>
       </w:r>
     </w:p>
     <w:p>
@@ -3653,7 +4033,7 @@
           <w:top w:w="15" w:type="dxa"/>
           <w:bottom w:w="15" w:type="dxa"/>
         </w:tblCellMar>
-        <w:tblLook w:val="04A0"/>
+        <w:tblLook w:val="04A0" w:firstRow="1" w:lastRow="0" w:firstColumn="1" w:lastColumn="0" w:noHBand="0" w:noVBand="1"/>
       </w:tblPr>
       <w:tblGrid>
         <w:gridCol w:w="2972"/>
@@ -3765,6 +4145,7 @@
                 <w:lang w:eastAsia="en-PH"/>
               </w:rPr>
             </w:pPr>
+            <w:proofErr w:type="spellStart"/>
             <w:r>
               <w:rPr>
                 <w:rFonts w:ascii="Times New Roman" w:eastAsia="Times New Roman" w:hAnsi="Times New Roman" w:cs="Times New Roman"/>
@@ -3775,6 +4156,7 @@
               </w:rPr>
               <w:t>boolean</w:t>
             </w:r>
+            <w:proofErr w:type="spellEnd"/>
           </w:p>
         </w:tc>
         <w:tc>
@@ -3955,15 +4337,27 @@
                 <w:lang w:eastAsia="en-PH"/>
               </w:rPr>
             </w:pPr>
-            <w:r>
-              <w:rPr>
-                <w:rFonts w:ascii="Times New Roman" w:eastAsia="Times New Roman" w:hAnsi="Times New Roman" w:cs="Times New Roman"/>
-                <w:color w:val="000000"/>
-                <w:sz w:val="24"/>
-                <w:szCs w:val="24"/>
-                <w:lang w:eastAsia="en-PH"/>
-              </w:rPr>
-              <w:t>8 bit unsigned integer (0 to 255)</w:t>
+            <w:proofErr w:type="gramStart"/>
+            <w:r>
+              <w:rPr>
+                <w:rFonts w:ascii="Times New Roman" w:eastAsia="Times New Roman" w:hAnsi="Times New Roman" w:cs="Times New Roman"/>
+                <w:color w:val="000000"/>
+                <w:sz w:val="24"/>
+                <w:szCs w:val="24"/>
+                <w:lang w:eastAsia="en-PH"/>
+              </w:rPr>
+              <w:t>8 bit</w:t>
+            </w:r>
+            <w:proofErr w:type="gramEnd"/>
+            <w:r>
+              <w:rPr>
+                <w:rFonts w:ascii="Times New Roman" w:eastAsia="Times New Roman" w:hAnsi="Times New Roman" w:cs="Times New Roman"/>
+                <w:color w:val="000000"/>
+                <w:sz w:val="24"/>
+                <w:szCs w:val="24"/>
+                <w:lang w:eastAsia="en-PH"/>
+              </w:rPr>
+              <w:t xml:space="preserve"> unsigned integer (0 to 255)</w:t>
             </w:r>
           </w:p>
         </w:tc>
@@ -4110,6 +4504,7 @@
                 <w:lang w:eastAsia="en-PH"/>
               </w:rPr>
             </w:pPr>
+            <w:proofErr w:type="spellStart"/>
             <w:r>
               <w:rPr>
                 <w:rFonts w:ascii="Times New Roman" w:eastAsia="Times New Roman" w:hAnsi="Times New Roman" w:cs="Times New Roman"/>
@@ -4120,6 +4515,7 @@
               </w:rPr>
               <w:t>const</w:t>
             </w:r>
+            <w:proofErr w:type="spellEnd"/>
           </w:p>
         </w:tc>
         <w:tc>
@@ -4540,6 +4936,7 @@
                 <w:lang w:eastAsia="en-PH"/>
               </w:rPr>
             </w:pPr>
+            <w:proofErr w:type="spellStart"/>
             <w:r>
               <w:rPr>
                 <w:rFonts w:ascii="Times New Roman" w:eastAsia="Times New Roman" w:hAnsi="Times New Roman" w:cs="Times New Roman"/>
@@ -4550,6 +4947,7 @@
               </w:rPr>
               <w:t>goto</w:t>
             </w:r>
+            <w:proofErr w:type="spellEnd"/>
           </w:p>
         </w:tc>
         <w:tc>
@@ -4663,6 +5061,7 @@
               </w:rPr>
             </w:pPr>
             <w:bookmarkStart w:id="2" w:name="_Hlk487448036"/>
+            <w:proofErr w:type="spellStart"/>
             <w:r>
               <w:rPr>
                 <w:rFonts w:ascii="Times New Roman" w:eastAsia="Times New Roman" w:hAnsi="Times New Roman" w:cs="Times New Roman"/>
@@ -4673,6 +5072,7 @@
               </w:rPr>
               <w:t>int</w:t>
             </w:r>
+            <w:proofErr w:type="spellEnd"/>
           </w:p>
         </w:tc>
         <w:tc>
@@ -5079,7 +5479,7 @@
           <w:top w:w="15" w:type="dxa"/>
           <w:bottom w:w="15" w:type="dxa"/>
         </w:tblCellMar>
-        <w:tblLook w:val="04A0"/>
+        <w:tblLook w:val="04A0" w:firstRow="1" w:lastRow="0" w:firstColumn="1" w:lastColumn="0" w:noHBand="0" w:noVBand="1"/>
       </w:tblPr>
       <w:tblGrid>
         <w:gridCol w:w="2972"/>
@@ -5353,53 +5753,333 @@
     </w:p>
     <w:p>
       <w:pPr>
-        <w:rPr>
-          <w:rFonts w:ascii="Times New Roman" w:hAnsi="Times New Roman" w:cs="Times New Roman"/>
-          <w:sz w:val="24"/>
-          <w:szCs w:val="24"/>
-        </w:rPr>
-      </w:pPr>
+        <w:ind w:firstLine="720"/>
+        <w:rPr>
+          <w:rFonts w:ascii="Times New Roman" w:hAnsi="Times New Roman" w:cs="Times New Roman"/>
+          <w:b/>
+          <w:sz w:val="28"/>
+          <w:szCs w:val="24"/>
+        </w:rPr>
+      </w:pPr>
+      <w:r>
+        <w:rPr>
+          <w:rFonts w:ascii="Times New Roman" w:hAnsi="Times New Roman" w:cs="Times New Roman"/>
+          <w:b/>
+          <w:sz w:val="28"/>
+          <w:szCs w:val="24"/>
+        </w:rPr>
+        <w:t xml:space="preserve">c. </w:t>
+      </w:r>
+      <w:r>
+        <w:rPr>
+          <w:rFonts w:ascii="Times New Roman" w:hAnsi="Times New Roman" w:cs="Times New Roman"/>
+          <w:b/>
+          <w:sz w:val="28"/>
+          <w:szCs w:val="24"/>
+        </w:rPr>
+        <w:t>Standard Identifiers</w:t>
+      </w:r>
     </w:p>
-    <w:p>
-      <w:pPr>
-        <w:ind w:firstLine="720"/>
-        <w:rPr>
-          <w:rFonts w:ascii="Times New Roman" w:hAnsi="Times New Roman" w:cs="Times New Roman"/>
-          <w:sz w:val="24"/>
-          <w:szCs w:val="24"/>
-        </w:rPr>
-      </w:pPr>
-    </w:p>
-    <w:p>
-      <w:pPr>
-        <w:ind w:firstLine="720"/>
-        <w:rPr>
-          <w:rFonts w:ascii="Times New Roman" w:hAnsi="Times New Roman" w:cs="Times New Roman"/>
-          <w:sz w:val="24"/>
-          <w:szCs w:val="24"/>
-        </w:rPr>
-      </w:pPr>
-    </w:p>
-    <w:p>
-      <w:pPr>
-        <w:ind w:firstLine="720"/>
-        <w:rPr>
-          <w:rFonts w:ascii="Times New Roman" w:hAnsi="Times New Roman" w:cs="Times New Roman"/>
-          <w:sz w:val="24"/>
-          <w:szCs w:val="24"/>
-        </w:rPr>
-      </w:pPr>
-    </w:p>
-    <w:p>
-      <w:pPr>
-        <w:spacing w:after="0"/>
-        <w:rPr>
-          <w:rFonts w:ascii="Times New Roman" w:hAnsi="Times New Roman" w:cs="Times New Roman"/>
-          <w:sz w:val="24"/>
-          <w:szCs w:val="24"/>
-        </w:rPr>
-      </w:pPr>
-    </w:p>
+    <w:tbl>
+      <w:tblPr>
+        <w:tblW w:w="10060" w:type="dxa"/>
+        <w:tblBorders>
+          <w:top w:val="single" w:sz="4" w:space="0" w:color="auto"/>
+          <w:left w:val="single" w:sz="4" w:space="0" w:color="auto"/>
+          <w:bottom w:val="single" w:sz="4" w:space="0" w:color="auto"/>
+          <w:right w:val="single" w:sz="4" w:space="0" w:color="auto"/>
+          <w:insideH w:val="single" w:sz="4" w:space="0" w:color="auto"/>
+          <w:insideV w:val="single" w:sz="4" w:space="0" w:color="auto"/>
+        </w:tblBorders>
+        <w:tblCellMar>
+          <w:top w:w="15" w:type="dxa"/>
+          <w:bottom w:w="15" w:type="dxa"/>
+        </w:tblCellMar>
+        <w:tblLook w:val="04A0" w:firstRow="1" w:lastRow="0" w:firstColumn="1" w:lastColumn="0" w:noHBand="0" w:noVBand="1"/>
+      </w:tblPr>
+      <w:tblGrid>
+        <w:gridCol w:w="2972"/>
+        <w:gridCol w:w="7088"/>
+      </w:tblGrid>
+      <w:tr>
+        <w:trPr>
+          <w:trHeight w:val="300"/>
+        </w:trPr>
+        <w:tc>
+          <w:tcPr>
+            <w:tcW w:w="2972" w:type="dxa"/>
+            <w:shd w:val="clear" w:color="auto" w:fill="DBE5F1" w:themeFill="accent1" w:themeFillTint="33"/>
+            <w:vAlign w:val="bottom"/>
+            <w:hideMark/>
+          </w:tcPr>
+          <w:p>
+            <w:pPr>
+              <w:spacing w:after="0" w:line="240" w:lineRule="auto"/>
+              <w:rPr>
+                <w:rFonts w:ascii="Times New Roman" w:eastAsia="Times New Roman" w:hAnsi="Times New Roman" w:cs="Times New Roman"/>
+                <w:b/>
+                <w:bCs/>
+                <w:color w:val="000000"/>
+                <w:sz w:val="24"/>
+                <w:szCs w:val="24"/>
+                <w:lang w:eastAsia="en-PH"/>
+              </w:rPr>
+            </w:pPr>
+            <w:r>
+              <w:rPr>
+                <w:rFonts w:ascii="Times New Roman" w:eastAsia="Times New Roman" w:hAnsi="Times New Roman" w:cs="Times New Roman"/>
+                <w:b/>
+                <w:bCs/>
+                <w:color w:val="000000"/>
+                <w:sz w:val="24"/>
+                <w:szCs w:val="24"/>
+                <w:lang w:eastAsia="en-PH"/>
+              </w:rPr>
+              <w:t>Standard Identifiers</w:t>
+            </w:r>
+          </w:p>
+        </w:tc>
+        <w:tc>
+          <w:tcPr>
+            <w:tcW w:w="7088" w:type="dxa"/>
+            <w:shd w:val="clear" w:color="auto" w:fill="DBE5F1" w:themeFill="accent1" w:themeFillTint="33"/>
+            <w:vAlign w:val="bottom"/>
+            <w:hideMark/>
+          </w:tcPr>
+          <w:p>
+            <w:pPr>
+              <w:spacing w:after="0" w:line="240" w:lineRule="auto"/>
+              <w:rPr>
+                <w:rFonts w:ascii="Times New Roman" w:eastAsia="Times New Roman" w:hAnsi="Times New Roman" w:cs="Times New Roman"/>
+                <w:b/>
+                <w:bCs/>
+                <w:color w:val="000000"/>
+                <w:sz w:val="24"/>
+                <w:szCs w:val="24"/>
+                <w:lang w:eastAsia="en-PH"/>
+              </w:rPr>
+            </w:pPr>
+            <w:r>
+              <w:rPr>
+                <w:rFonts w:ascii="Times New Roman" w:eastAsia="Times New Roman" w:hAnsi="Times New Roman" w:cs="Times New Roman"/>
+                <w:b/>
+                <w:bCs/>
+                <w:color w:val="000000"/>
+                <w:sz w:val="24"/>
+                <w:szCs w:val="24"/>
+                <w:lang w:eastAsia="en-PH"/>
+              </w:rPr>
+              <w:t>Meaning</w:t>
+            </w:r>
+          </w:p>
+        </w:tc>
+      </w:tr>
+      <w:tr>
+        <w:trPr>
+          <w:trHeight w:val="283"/>
+        </w:trPr>
+        <w:tc>
+          <w:tcPr>
+            <w:tcW w:w="2972" w:type="dxa"/>
+          </w:tcPr>
+          <w:p>
+            <w:pPr>
+              <w:spacing w:after="0" w:line="240" w:lineRule="auto"/>
+              <w:rPr>
+                <w:rFonts w:ascii="Times New Roman" w:eastAsia="Times New Roman" w:hAnsi="Times New Roman" w:cs="Times New Roman"/>
+                <w:color w:val="000000"/>
+                <w:sz w:val="24"/>
+                <w:szCs w:val="24"/>
+                <w:lang w:eastAsia="en-PH"/>
+              </w:rPr>
+            </w:pPr>
+            <w:r>
+              <w:rPr>
+                <w:rFonts w:ascii="Times New Roman" w:eastAsia="Times New Roman" w:hAnsi="Times New Roman" w:cs="Times New Roman"/>
+                <w:color w:val="000000"/>
+                <w:sz w:val="24"/>
+                <w:szCs w:val="24"/>
+                <w:lang w:eastAsia="en-PH"/>
+              </w:rPr>
+              <w:t>absorb</w:t>
+            </w:r>
+          </w:p>
+        </w:tc>
+        <w:tc>
+          <w:tcPr>
+            <w:tcW w:w="7088" w:type="dxa"/>
+          </w:tcPr>
+          <w:p>
+            <w:pPr>
+              <w:spacing w:after="0" w:line="240" w:lineRule="auto"/>
+              <w:rPr>
+                <w:rFonts w:ascii="Times New Roman" w:eastAsia="Times New Roman" w:hAnsi="Times New Roman" w:cs="Times New Roman"/>
+                <w:color w:val="000000"/>
+                <w:sz w:val="24"/>
+                <w:szCs w:val="24"/>
+                <w:lang w:eastAsia="en-PH"/>
+              </w:rPr>
+            </w:pPr>
+            <w:r>
+              <w:rPr>
+                <w:rFonts w:ascii="Times New Roman" w:eastAsia="Times New Roman" w:hAnsi="Times New Roman" w:cs="Times New Roman"/>
+                <w:color w:val="000000"/>
+                <w:sz w:val="24"/>
+                <w:szCs w:val="24"/>
+                <w:lang w:eastAsia="en-PH"/>
+              </w:rPr>
+              <w:t>Receives the input data, and it returns a string value.</w:t>
+            </w:r>
+          </w:p>
+        </w:tc>
+      </w:tr>
+      <w:tr>
+        <w:trPr>
+          <w:trHeight w:val="283"/>
+        </w:trPr>
+        <w:tc>
+          <w:tcPr>
+            <w:tcW w:w="2972" w:type="dxa"/>
+            <w:hideMark/>
+          </w:tcPr>
+          <w:p>
+            <w:pPr>
+              <w:spacing w:after="0" w:line="240" w:lineRule="auto"/>
+              <w:rPr>
+                <w:rFonts w:ascii="Times New Roman" w:eastAsia="Times New Roman" w:hAnsi="Times New Roman" w:cs="Times New Roman"/>
+                <w:color w:val="000000"/>
+                <w:sz w:val="24"/>
+                <w:szCs w:val="24"/>
+                <w:lang w:eastAsia="en-PH"/>
+              </w:rPr>
+            </w:pPr>
+            <w:r>
+              <w:rPr>
+                <w:rFonts w:ascii="Times New Roman" w:eastAsia="Times New Roman" w:hAnsi="Times New Roman" w:cs="Times New Roman"/>
+                <w:color w:val="000000"/>
+                <w:sz w:val="24"/>
+                <w:szCs w:val="24"/>
+                <w:lang w:eastAsia="en-PH"/>
+              </w:rPr>
+              <w:t>cast</w:t>
+            </w:r>
+          </w:p>
+        </w:tc>
+        <w:tc>
+          <w:tcPr>
+            <w:tcW w:w="7088" w:type="dxa"/>
+            <w:shd w:val="clear" w:color="000000" w:fill="FFFFFF"/>
+            <w:hideMark/>
+          </w:tcPr>
+          <w:p>
+            <w:pPr>
+              <w:spacing w:after="0" w:line="240" w:lineRule="auto"/>
+              <w:rPr>
+                <w:rFonts w:ascii="Times New Roman" w:eastAsia="Times New Roman" w:hAnsi="Times New Roman" w:cs="Times New Roman"/>
+                <w:color w:val="000000"/>
+                <w:sz w:val="24"/>
+                <w:szCs w:val="24"/>
+                <w:lang w:eastAsia="en-PH"/>
+              </w:rPr>
+            </w:pPr>
+            <w:r>
+              <w:rPr>
+                <w:rFonts w:ascii="Times New Roman" w:eastAsia="Times New Roman" w:hAnsi="Times New Roman" w:cs="Times New Roman"/>
+                <w:color w:val="000000"/>
+                <w:sz w:val="24"/>
+                <w:szCs w:val="24"/>
+                <w:lang w:eastAsia="en-PH"/>
+              </w:rPr>
+              <w:t xml:space="preserve">Prints out the </w:t>
+            </w:r>
+            <w:proofErr w:type="spellStart"/>
+            <w:r>
+              <w:rPr>
+                <w:rFonts w:ascii="Times New Roman" w:eastAsia="Times New Roman" w:hAnsi="Times New Roman" w:cs="Times New Roman"/>
+                <w:color w:val="000000"/>
+                <w:sz w:val="24"/>
+                <w:szCs w:val="24"/>
+                <w:lang w:eastAsia="en-PH"/>
+              </w:rPr>
+              <w:t>the</w:t>
+            </w:r>
+            <w:proofErr w:type="spellEnd"/>
+            <w:r>
+              <w:rPr>
+                <w:rFonts w:ascii="Times New Roman" w:eastAsia="Times New Roman" w:hAnsi="Times New Roman" w:cs="Times New Roman"/>
+                <w:color w:val="000000"/>
+                <w:sz w:val="24"/>
+                <w:szCs w:val="24"/>
+                <w:lang w:eastAsia="en-PH"/>
+              </w:rPr>
+              <w:t xml:space="preserve"> string</w:t>
+            </w:r>
+          </w:p>
+        </w:tc>
+      </w:tr>
+      <w:tr>
+        <w:trPr>
+          <w:trHeight w:val="283"/>
+        </w:trPr>
+        <w:tc>
+          <w:tcPr>
+            <w:tcW w:w="2972" w:type="dxa"/>
+            <w:hideMark/>
+          </w:tcPr>
+          <w:p>
+            <w:pPr>
+              <w:spacing w:after="0" w:line="240" w:lineRule="auto"/>
+              <w:rPr>
+                <w:rFonts w:ascii="Times New Roman" w:eastAsia="Times New Roman" w:hAnsi="Times New Roman" w:cs="Times New Roman"/>
+                <w:color w:val="000000"/>
+                <w:sz w:val="24"/>
+                <w:szCs w:val="24"/>
+                <w:lang w:eastAsia="en-PH"/>
+              </w:rPr>
+            </w:pPr>
+            <w:r>
+              <w:rPr>
+                <w:rFonts w:ascii="Times New Roman" w:eastAsia="Times New Roman" w:hAnsi="Times New Roman" w:cs="Times New Roman"/>
+                <w:color w:val="000000"/>
+                <w:sz w:val="24"/>
+                <w:szCs w:val="24"/>
+                <w:lang w:eastAsia="en-PH"/>
+              </w:rPr>
+              <w:t>load</w:t>
+            </w:r>
+          </w:p>
+        </w:tc>
+        <w:tc>
+          <w:tcPr>
+            <w:tcW w:w="7088" w:type="dxa"/>
+            <w:shd w:val="clear" w:color="000000" w:fill="FFFFFF"/>
+            <w:hideMark/>
+          </w:tcPr>
+          <w:p>
+            <w:pPr>
+              <w:spacing w:after="0" w:line="240" w:lineRule="auto"/>
+              <w:rPr>
+                <w:rFonts w:ascii="Times New Roman" w:eastAsia="Times New Roman" w:hAnsi="Times New Roman" w:cs="Times New Roman"/>
+                <w:color w:val="000000"/>
+                <w:sz w:val="24"/>
+                <w:szCs w:val="24"/>
+                <w:lang w:eastAsia="en-PH"/>
+              </w:rPr>
+            </w:pPr>
+            <w:r>
+              <w:rPr>
+                <w:rFonts w:ascii="Times New Roman" w:eastAsia="Times New Roman" w:hAnsi="Times New Roman" w:cs="Times New Roman"/>
+                <w:color w:val="000000"/>
+                <w:sz w:val="24"/>
+                <w:szCs w:val="24"/>
+                <w:lang w:eastAsia="en-PH"/>
+              </w:rPr>
+              <w:t>used at the beginning of the source file to import engines</w:t>
+            </w:r>
+          </w:p>
+        </w:tc>
+      </w:tr>
+    </w:tbl>
     <w:p>
       <w:pPr>
         <w:ind w:firstLine="720"/>
@@ -5417,7 +6097,8 @@
           <w:sz w:val="28"/>
           <w:szCs w:val="24"/>
         </w:rPr>
-        <w:t>c</w:t>
+        <w:lastRenderedPageBreak/>
+        <w:t>d</w:t>
       </w:r>
       <w:r>
         <w:rPr>
@@ -5451,7 +6132,7 @@
       <w:tblPr>
         <w:tblStyle w:val="TableGrid"/>
         <w:tblW w:w="10060" w:type="dxa"/>
-        <w:tblLook w:val="04A0"/>
+        <w:tblLook w:val="04A0" w:firstRow="1" w:lastRow="0" w:firstColumn="1" w:lastColumn="0" w:noHBand="0" w:noVBand="1"/>
       </w:tblPr>
       <w:tblGrid>
         <w:gridCol w:w="2284"/>
@@ -7013,30 +7694,38 @@
                 <w:sz w:val="24"/>
                 <w:szCs w:val="24"/>
               </w:rPr>
+              <w:t>|</w:t>
+            </w:r>
+          </w:p>
+        </w:tc>
+        <w:tc>
+          <w:tcPr>
+            <w:tcW w:w="7776" w:type="dxa"/>
+          </w:tcPr>
+          <w:p>
+            <w:pPr>
+              <w:rPr>
+                <w:rFonts w:ascii="Times New Roman" w:hAnsi="Times New Roman" w:cs="Times New Roman"/>
+                <w:sz w:val="24"/>
+                <w:szCs w:val="24"/>
+              </w:rPr>
+            </w:pPr>
+            <w:r>
+              <w:rPr>
+                <w:rFonts w:ascii="Times New Roman" w:hAnsi="Times New Roman" w:cs="Times New Roman"/>
+                <w:sz w:val="24"/>
+                <w:szCs w:val="24"/>
+              </w:rPr>
+              <w:t xml:space="preserve">examines each bit in its two operands, and when two corresponding bits are </w:t>
+            </w:r>
+            <w:r>
+              <w:rPr>
+                <w:rFonts w:ascii="Times New Roman" w:hAnsi="Times New Roman" w:cs="Times New Roman"/>
+                <w:sz w:val="24"/>
+                <w:szCs w:val="24"/>
+              </w:rPr>
               <w:lastRenderedPageBreak/>
-              <w:t>|</w:t>
-            </w:r>
-          </w:p>
-        </w:tc>
-        <w:tc>
-          <w:tcPr>
-            <w:tcW w:w="7776" w:type="dxa"/>
-          </w:tcPr>
-          <w:p>
-            <w:pPr>
-              <w:rPr>
-                <w:rFonts w:ascii="Times New Roman" w:hAnsi="Times New Roman" w:cs="Times New Roman"/>
-                <w:sz w:val="24"/>
-                <w:szCs w:val="24"/>
-              </w:rPr>
-            </w:pPr>
-            <w:r>
-              <w:rPr>
-                <w:rFonts w:ascii="Times New Roman" w:hAnsi="Times New Roman" w:cs="Times New Roman"/>
-                <w:sz w:val="24"/>
-                <w:szCs w:val="24"/>
-              </w:rPr>
-              <w:t>examines each bit in its two operands, and when two corresponding bits are different, the resulting bit is 1</w:t>
+              <w:t>different, the resulting bit is 1</w:t>
             </w:r>
           </w:p>
         </w:tc>
@@ -7060,6 +7749,7 @@
                 <w:sz w:val="24"/>
                 <w:szCs w:val="24"/>
               </w:rPr>
+              <w:lastRenderedPageBreak/>
               <w:t>~</w:t>
             </w:r>
           </w:p>
@@ -7130,7 +7820,7 @@
       <w:tblPr>
         <w:tblStyle w:val="TableGrid"/>
         <w:tblW w:w="10060" w:type="dxa"/>
-        <w:tblLook w:val="04A0"/>
+        <w:tblLook w:val="04A0" w:firstRow="1" w:lastRow="0" w:firstColumn="1" w:lastColumn="0" w:noHBand="0" w:noVBand="1"/>
       </w:tblPr>
       <w:tblGrid>
         <w:gridCol w:w="4675"/>
@@ -7302,6 +7992,7 @@
                 <w:szCs w:val="24"/>
               </w:rPr>
             </w:pPr>
+            <w:proofErr w:type="spellStart"/>
             <w:r>
               <w:rPr>
                 <w:rFonts w:ascii="Times New Roman" w:hAnsi="Times New Roman" w:cs="Times New Roman"/>
@@ -7310,6 +8001,7 @@
               </w:rPr>
               <w:t>num</w:t>
             </w:r>
+            <w:proofErr w:type="spellEnd"/>
           </w:p>
         </w:tc>
         <w:tc>
@@ -7425,6 +8117,7 @@
                 <w:szCs w:val="24"/>
               </w:rPr>
             </w:pPr>
+            <w:proofErr w:type="spellStart"/>
             <w:r>
               <w:rPr>
                 <w:rFonts w:ascii="Times New Roman" w:hAnsi="Times New Roman" w:cs="Times New Roman"/>
@@ -7433,6 +8126,7 @@
               </w:rPr>
               <w:t>alphanum</w:t>
             </w:r>
+            <w:proofErr w:type="spellEnd"/>
           </w:p>
         </w:tc>
         <w:tc>
@@ -7845,7 +8539,25 @@
                 <w:sz w:val="24"/>
                 <w:szCs w:val="24"/>
               </w:rPr>
-              <w:t>), :, .</w:t>
+              <w:t>)</w:t>
+            </w:r>
+            <w:proofErr w:type="gramStart"/>
+            <w:r>
+              <w:rPr>
+                <w:rFonts w:ascii="Times New Roman" w:hAnsi="Times New Roman" w:cs="Times New Roman"/>
+                <w:sz w:val="24"/>
+                <w:szCs w:val="24"/>
+              </w:rPr>
+              <w:t>, :</w:t>
+            </w:r>
+            <w:proofErr w:type="gramEnd"/>
+            <w:r>
+              <w:rPr>
+                <w:rFonts w:ascii="Times New Roman" w:hAnsi="Times New Roman" w:cs="Times New Roman"/>
+                <w:sz w:val="24"/>
+                <w:szCs w:val="24"/>
+              </w:rPr>
+              <w:t>, .</w:t>
             </w:r>
             <w:r>
               <w:rPr>
@@ -7914,7 +8626,25 @@
                 <w:sz w:val="24"/>
                 <w:szCs w:val="24"/>
               </w:rPr>
-              <w:t>(, ., space</w:t>
+              <w:t>(</w:t>
+            </w:r>
+            <w:proofErr w:type="gramStart"/>
+            <w:r>
+              <w:rPr>
+                <w:rFonts w:ascii="Times New Roman" w:hAnsi="Times New Roman" w:cs="Times New Roman"/>
+                <w:sz w:val="24"/>
+                <w:szCs w:val="24"/>
+              </w:rPr>
+              <w:t>, .</w:t>
+            </w:r>
+            <w:proofErr w:type="gramEnd"/>
+            <w:r>
+              <w:rPr>
+                <w:rFonts w:ascii="Times New Roman" w:hAnsi="Times New Roman" w:cs="Times New Roman"/>
+                <w:sz w:val="24"/>
+                <w:szCs w:val="24"/>
+              </w:rPr>
+              <w:t>, space</w:t>
             </w:r>
           </w:p>
         </w:tc>
@@ -7971,6 +8701,7 @@
                 <w:szCs w:val="24"/>
               </w:rPr>
             </w:pPr>
+            <w:proofErr w:type="spellStart"/>
             <w:r>
               <w:rPr>
                 <w:rFonts w:ascii="Times New Roman" w:hAnsi="Times New Roman" w:cs="Times New Roman"/>
@@ -7979,6 +8710,7 @@
               </w:rPr>
               <w:t>num</w:t>
             </w:r>
+            <w:proofErr w:type="spellEnd"/>
             <w:r>
               <w:rPr>
                 <w:rFonts w:ascii="Times New Roman" w:hAnsi="Times New Roman" w:cs="Times New Roman"/>
@@ -8001,15 +8733,33 @@
                 <w:sz w:val="24"/>
                 <w:szCs w:val="24"/>
               </w:rPr>
-              <w:t>, (</w:t>
-            </w:r>
-            <w:r>
-              <w:rPr>
-                <w:rFonts w:ascii="Times New Roman" w:hAnsi="Times New Roman" w:cs="Times New Roman"/>
-                <w:sz w:val="24"/>
-                <w:szCs w:val="24"/>
-              </w:rPr>
-              <w:t xml:space="preserve"> , !</w:t>
+              <w:t xml:space="preserve">, </w:t>
+            </w:r>
+            <w:proofErr w:type="gramStart"/>
+            <w:r>
+              <w:rPr>
+                <w:rFonts w:ascii="Times New Roman" w:hAnsi="Times New Roman" w:cs="Times New Roman"/>
+                <w:sz w:val="24"/>
+                <w:szCs w:val="24"/>
+              </w:rPr>
+              <w:t>(</w:t>
+            </w:r>
+            <w:r>
+              <w:rPr>
+                <w:rFonts w:ascii="Times New Roman" w:hAnsi="Times New Roman" w:cs="Times New Roman"/>
+                <w:sz w:val="24"/>
+                <w:szCs w:val="24"/>
+              </w:rPr>
+              <w:t xml:space="preserve"> ,</w:t>
+            </w:r>
+            <w:proofErr w:type="gramEnd"/>
+            <w:r>
+              <w:rPr>
+                <w:rFonts w:ascii="Times New Roman" w:hAnsi="Times New Roman" w:cs="Times New Roman"/>
+                <w:sz w:val="24"/>
+                <w:szCs w:val="24"/>
+              </w:rPr>
+              <w:t xml:space="preserve"> !</w:t>
             </w:r>
           </w:p>
         </w:tc>
@@ -8125,6 +8875,7 @@
                 <w:szCs w:val="24"/>
               </w:rPr>
             </w:pPr>
+            <w:proofErr w:type="spellStart"/>
             <w:r>
               <w:rPr>
                 <w:rFonts w:ascii="Times New Roman" w:hAnsi="Times New Roman" w:cs="Times New Roman"/>
@@ -8133,6 +8884,7 @@
               </w:rPr>
               <w:t>num</w:t>
             </w:r>
+            <w:proofErr w:type="spellEnd"/>
             <w:r>
               <w:rPr>
                 <w:rFonts w:ascii="Times New Roman" w:hAnsi="Times New Roman" w:cs="Times New Roman"/>
@@ -8269,16 +9021,44 @@
                 <w:sz w:val="24"/>
                 <w:szCs w:val="24"/>
               </w:rPr>
-              <w:t>“, identifier, num, space</w:t>
-            </w:r>
-            <w:r>
-              <w:rPr>
-                <w:rFonts w:ascii="Times New Roman" w:hAnsi="Times New Roman" w:cs="Times New Roman"/>
-                <w:sz w:val="24"/>
-                <w:szCs w:val="24"/>
-              </w:rPr>
-              <w:t>, ~, !</w:t>
-            </w:r>
+              <w:t xml:space="preserve">“, identifier, </w:t>
+            </w:r>
+            <w:proofErr w:type="spellStart"/>
+            <w:r>
+              <w:rPr>
+                <w:rFonts w:ascii="Times New Roman" w:hAnsi="Times New Roman" w:cs="Times New Roman"/>
+                <w:sz w:val="24"/>
+                <w:szCs w:val="24"/>
+              </w:rPr>
+              <w:t>num</w:t>
+            </w:r>
+            <w:proofErr w:type="spellEnd"/>
+            <w:r>
+              <w:rPr>
+                <w:rFonts w:ascii="Times New Roman" w:hAnsi="Times New Roman" w:cs="Times New Roman"/>
+                <w:sz w:val="24"/>
+                <w:szCs w:val="24"/>
+              </w:rPr>
+              <w:t>, space</w:t>
+            </w:r>
+            <w:r>
+              <w:rPr>
+                <w:rFonts w:ascii="Times New Roman" w:hAnsi="Times New Roman" w:cs="Times New Roman"/>
+                <w:sz w:val="24"/>
+                <w:szCs w:val="24"/>
+              </w:rPr>
+              <w:t>, ~</w:t>
+            </w:r>
+            <w:proofErr w:type="gramStart"/>
+            <w:r>
+              <w:rPr>
+                <w:rFonts w:ascii="Times New Roman" w:hAnsi="Times New Roman" w:cs="Times New Roman"/>
+                <w:sz w:val="24"/>
+                <w:szCs w:val="24"/>
+              </w:rPr>
+              <w:t>, !</w:t>
+            </w:r>
+            <w:proofErr w:type="gramEnd"/>
           </w:p>
         </w:tc>
       </w:tr>
@@ -8338,7 +9118,16 @@
                 <w:sz w:val="24"/>
                 <w:szCs w:val="24"/>
               </w:rPr>
-              <w:t xml:space="preserve">logical operators, relational operators, arithmetic, </w:t>
+              <w:t>logical operators, relational operators, arithmetic</w:t>
+            </w:r>
+            <w:proofErr w:type="gramStart"/>
+            <w:r>
+              <w:rPr>
+                <w:rFonts w:ascii="Times New Roman" w:hAnsi="Times New Roman" w:cs="Times New Roman"/>
+                <w:sz w:val="24"/>
+                <w:szCs w:val="24"/>
+              </w:rPr>
+              <w:t xml:space="preserve">, </w:t>
             </w:r>
             <w:r>
               <w:rPr>
@@ -8348,6 +9137,7 @@
               </w:rPr>
               <w:t>.</w:t>
             </w:r>
+            <w:proofErr w:type="gramEnd"/>
             <w:r>
               <w:rPr>
                 <w:rFonts w:ascii="Times New Roman" w:hAnsi="Times New Roman" w:cs="Times New Roman"/>
@@ -8492,7 +9282,25 @@
                 <w:sz w:val="24"/>
                 <w:szCs w:val="24"/>
               </w:rPr>
-              <w:t>space, ., =</w:t>
+              <w:t>space</w:t>
+            </w:r>
+            <w:proofErr w:type="gramStart"/>
+            <w:r>
+              <w:rPr>
+                <w:rFonts w:ascii="Times New Roman" w:hAnsi="Times New Roman" w:cs="Times New Roman"/>
+                <w:sz w:val="24"/>
+                <w:szCs w:val="24"/>
+              </w:rPr>
+              <w:t>, .</w:t>
+            </w:r>
+            <w:proofErr w:type="gramEnd"/>
+            <w:r>
+              <w:rPr>
+                <w:rFonts w:ascii="Times New Roman" w:hAnsi="Times New Roman" w:cs="Times New Roman"/>
+                <w:sz w:val="24"/>
+                <w:szCs w:val="24"/>
+              </w:rPr>
+              <w:t>, =</w:t>
             </w:r>
             <w:r>
               <w:rPr>
@@ -8864,7 +9672,7 @@
         <w:tblStyle w:val="TableGrid"/>
         <w:tblW w:w="8545" w:type="dxa"/>
         <w:jc w:val="center"/>
-        <w:tblLook w:val="04A0"/>
+        <w:tblLook w:val="04A0" w:firstRow="1" w:lastRow="0" w:firstColumn="1" w:lastColumn="0" w:noHBand="0" w:noVBand="1"/>
       </w:tblPr>
       <w:tblGrid>
         <w:gridCol w:w="2386"/>
@@ -8996,6 +9804,7 @@
                 <w:lang w:eastAsia="en-PH"/>
               </w:rPr>
             </w:pPr>
+            <w:proofErr w:type="spellStart"/>
             <w:r>
               <w:rPr>
                 <w:rFonts w:ascii="Times New Roman" w:eastAsia="Times New Roman" w:hAnsi="Times New Roman" w:cs="Times New Roman"/>
@@ -9006,6 +9815,7 @@
               </w:rPr>
               <w:t>boolean</w:t>
             </w:r>
+            <w:proofErr w:type="spellEnd"/>
           </w:p>
         </w:tc>
         <w:tc>
@@ -9049,6 +9859,7 @@
                 <w:lang w:eastAsia="en-PH"/>
               </w:rPr>
             </w:pPr>
+            <w:proofErr w:type="spellStart"/>
             <w:r>
               <w:rPr>
                 <w:rFonts w:ascii="Times New Roman" w:eastAsia="Times New Roman" w:hAnsi="Times New Roman" w:cs="Times New Roman"/>
@@ -9059,6 +9870,7 @@
               </w:rPr>
               <w:t>boolean</w:t>
             </w:r>
+            <w:proofErr w:type="spellEnd"/>
           </w:p>
         </w:tc>
       </w:tr>
@@ -9431,6 +10243,7 @@
                 <w:lang w:eastAsia="en-PH"/>
               </w:rPr>
             </w:pPr>
+            <w:proofErr w:type="spellStart"/>
             <w:r>
               <w:rPr>
                 <w:rFonts w:ascii="Times New Roman" w:eastAsia="Times New Roman" w:hAnsi="Times New Roman" w:cs="Times New Roman"/>
@@ -9441,6 +10254,7 @@
               </w:rPr>
               <w:t>const</w:t>
             </w:r>
+            <w:proofErr w:type="spellEnd"/>
           </w:p>
         </w:tc>
         <w:tc>
@@ -9484,6 +10298,7 @@
                 <w:lang w:eastAsia="en-PH"/>
               </w:rPr>
             </w:pPr>
+            <w:proofErr w:type="spellStart"/>
             <w:r>
               <w:rPr>
                 <w:rFonts w:ascii="Times New Roman" w:eastAsia="Times New Roman" w:hAnsi="Times New Roman" w:cs="Times New Roman"/>
@@ -9494,6 +10309,7 @@
               </w:rPr>
               <w:t>const</w:t>
             </w:r>
+            <w:proofErr w:type="spellEnd"/>
           </w:p>
         </w:tc>
       </w:tr>
@@ -9552,7 +10368,25 @@
                 <w:sz w:val="24"/>
                 <w:szCs w:val="24"/>
               </w:rPr>
-              <w:t>(c)(o)(n)(t)(i)(n)(u)(e)</w:t>
+              <w:t>(c)(o)(n)(t)(</w:t>
+            </w:r>
+            <w:proofErr w:type="spellStart"/>
+            <w:r>
+              <w:rPr>
+                <w:rFonts w:ascii="Times New Roman" w:hAnsi="Times New Roman" w:cs="Times New Roman"/>
+                <w:sz w:val="24"/>
+                <w:szCs w:val="24"/>
+              </w:rPr>
+              <w:t>i</w:t>
+            </w:r>
+            <w:proofErr w:type="spellEnd"/>
+            <w:r>
+              <w:rPr>
+                <w:rFonts w:ascii="Times New Roman" w:hAnsi="Times New Roman" w:cs="Times New Roman"/>
+                <w:sz w:val="24"/>
+                <w:szCs w:val="24"/>
+              </w:rPr>
+              <w:t>)(n)(u)(e)</w:t>
             </w:r>
           </w:p>
         </w:tc>
@@ -9613,7 +10447,6 @@
                 <w:szCs w:val="24"/>
                 <w:lang w:eastAsia="en-PH"/>
               </w:rPr>
-              <w:lastRenderedPageBreak/>
               <w:t>default</w:t>
             </w:r>
           </w:p>
@@ -9701,6 +10534,7 @@
                 <w:szCs w:val="24"/>
                 <w:lang w:eastAsia="en-PH"/>
               </w:rPr>
+              <w:lastRenderedPageBreak/>
               <w:t>do</w:t>
             </w:r>
           </w:p>
@@ -10037,6 +10871,7 @@
                 <w:lang w:eastAsia="en-PH"/>
               </w:rPr>
             </w:pPr>
+            <w:proofErr w:type="spellStart"/>
             <w:r>
               <w:rPr>
                 <w:rFonts w:ascii="Times New Roman" w:eastAsia="Times New Roman" w:hAnsi="Times New Roman" w:cs="Times New Roman"/>
@@ -10047,6 +10882,7 @@
               </w:rPr>
               <w:t>goto</w:t>
             </w:r>
+            <w:proofErr w:type="spellEnd"/>
           </w:p>
         </w:tc>
         <w:tc>
@@ -10090,6 +10926,7 @@
                 <w:lang w:eastAsia="en-PH"/>
               </w:rPr>
             </w:pPr>
+            <w:proofErr w:type="spellStart"/>
             <w:r>
               <w:rPr>
                 <w:rFonts w:ascii="Times New Roman" w:eastAsia="Times New Roman" w:hAnsi="Times New Roman" w:cs="Times New Roman"/>
@@ -10100,6 +10937,7 @@
               </w:rPr>
               <w:t>goto</w:t>
             </w:r>
+            <w:proofErr w:type="spellEnd"/>
           </w:p>
         </w:tc>
       </w:tr>
@@ -10158,7 +10996,25 @@
                 <w:sz w:val="24"/>
                 <w:szCs w:val="24"/>
               </w:rPr>
-              <w:t>(i)(f)</w:t>
+              <w:t>(</w:t>
+            </w:r>
+            <w:proofErr w:type="spellStart"/>
+            <w:r>
+              <w:rPr>
+                <w:rFonts w:ascii="Times New Roman" w:hAnsi="Times New Roman" w:cs="Times New Roman"/>
+                <w:sz w:val="24"/>
+                <w:szCs w:val="24"/>
+              </w:rPr>
+              <w:t>i</w:t>
+            </w:r>
+            <w:proofErr w:type="spellEnd"/>
+            <w:r>
+              <w:rPr>
+                <w:rFonts w:ascii="Times New Roman" w:hAnsi="Times New Roman" w:cs="Times New Roman"/>
+                <w:sz w:val="24"/>
+                <w:szCs w:val="24"/>
+              </w:rPr>
+              <w:t>)(f)</w:t>
             </w:r>
           </w:p>
         </w:tc>
@@ -10211,6 +11067,7 @@
                 <w:lang w:eastAsia="en-PH"/>
               </w:rPr>
             </w:pPr>
+            <w:proofErr w:type="spellStart"/>
             <w:r>
               <w:rPr>
                 <w:rFonts w:ascii="Times New Roman" w:eastAsia="Times New Roman" w:hAnsi="Times New Roman" w:cs="Times New Roman"/>
@@ -10221,6 +11078,7 @@
               </w:rPr>
               <w:t>int</w:t>
             </w:r>
+            <w:proofErr w:type="spellEnd"/>
           </w:p>
         </w:tc>
         <w:tc>
@@ -10245,7 +11103,25 @@
                 <w:sz w:val="24"/>
                 <w:szCs w:val="24"/>
               </w:rPr>
-              <w:t>(i)(n)(t)</w:t>
+              <w:t>(</w:t>
+            </w:r>
+            <w:proofErr w:type="spellStart"/>
+            <w:r>
+              <w:rPr>
+                <w:rFonts w:ascii="Times New Roman" w:hAnsi="Times New Roman" w:cs="Times New Roman"/>
+                <w:sz w:val="24"/>
+                <w:szCs w:val="24"/>
+              </w:rPr>
+              <w:t>i</w:t>
+            </w:r>
+            <w:proofErr w:type="spellEnd"/>
+            <w:r>
+              <w:rPr>
+                <w:rFonts w:ascii="Times New Roman" w:hAnsi="Times New Roman" w:cs="Times New Roman"/>
+                <w:sz w:val="24"/>
+                <w:szCs w:val="24"/>
+              </w:rPr>
+              <w:t>)(n)(t)</w:t>
             </w:r>
           </w:p>
         </w:tc>
@@ -10264,6 +11140,7 @@
                 <w:lang w:eastAsia="en-PH"/>
               </w:rPr>
             </w:pPr>
+            <w:proofErr w:type="spellStart"/>
             <w:r>
               <w:rPr>
                 <w:rFonts w:ascii="Times New Roman" w:eastAsia="Times New Roman" w:hAnsi="Times New Roman" w:cs="Times New Roman"/>
@@ -10274,6 +11151,7 @@
               </w:rPr>
               <w:t>int</w:t>
             </w:r>
+            <w:proofErr w:type="spellEnd"/>
           </w:p>
         </w:tc>
       </w:tr>
@@ -10413,7 +11291,25 @@
                 <w:sz w:val="24"/>
                 <w:szCs w:val="24"/>
               </w:rPr>
-              <w:t>(s)(t)(r)(i)(n)(g)</w:t>
+              <w:t>(s)(t)(r)(</w:t>
+            </w:r>
+            <w:proofErr w:type="spellStart"/>
+            <w:r>
+              <w:rPr>
+                <w:rFonts w:ascii="Times New Roman" w:hAnsi="Times New Roman" w:cs="Times New Roman"/>
+                <w:sz w:val="24"/>
+                <w:szCs w:val="24"/>
+              </w:rPr>
+              <w:t>i</w:t>
+            </w:r>
+            <w:proofErr w:type="spellEnd"/>
+            <w:r>
+              <w:rPr>
+                <w:rFonts w:ascii="Times New Roman" w:hAnsi="Times New Roman" w:cs="Times New Roman"/>
+                <w:sz w:val="24"/>
+                <w:szCs w:val="24"/>
+              </w:rPr>
+              <w:t>)(n)(g)</w:t>
             </w:r>
           </w:p>
         </w:tc>
@@ -10500,7 +11396,25 @@
                 <w:sz w:val="24"/>
                 <w:szCs w:val="24"/>
               </w:rPr>
-              <w:t>(s)(w)(i)(t)(c)(h)</w:t>
+              <w:t>(s)(w)(</w:t>
+            </w:r>
+            <w:proofErr w:type="spellStart"/>
+            <w:r>
+              <w:rPr>
+                <w:rFonts w:ascii="Times New Roman" w:hAnsi="Times New Roman" w:cs="Times New Roman"/>
+                <w:sz w:val="24"/>
+                <w:szCs w:val="24"/>
+              </w:rPr>
+              <w:t>i</w:t>
+            </w:r>
+            <w:proofErr w:type="spellEnd"/>
+            <w:r>
+              <w:rPr>
+                <w:rFonts w:ascii="Times New Roman" w:hAnsi="Times New Roman" w:cs="Times New Roman"/>
+                <w:sz w:val="24"/>
+                <w:szCs w:val="24"/>
+              </w:rPr>
+              <w:t>)(t)(c)(h)</w:t>
             </w:r>
           </w:p>
         </w:tc>
@@ -10585,7 +11499,25 @@
                 <w:sz w:val="24"/>
                 <w:szCs w:val="24"/>
               </w:rPr>
-              <w:t>(v)(o)(i)(d)</w:t>
+              <w:t>(v)(o)(</w:t>
+            </w:r>
+            <w:proofErr w:type="spellStart"/>
+            <w:r>
+              <w:rPr>
+                <w:rFonts w:ascii="Times New Roman" w:hAnsi="Times New Roman" w:cs="Times New Roman"/>
+                <w:sz w:val="24"/>
+                <w:szCs w:val="24"/>
+              </w:rPr>
+              <w:t>i</w:t>
+            </w:r>
+            <w:proofErr w:type="spellEnd"/>
+            <w:r>
+              <w:rPr>
+                <w:rFonts w:ascii="Times New Roman" w:hAnsi="Times New Roman" w:cs="Times New Roman"/>
+                <w:sz w:val="24"/>
+                <w:szCs w:val="24"/>
+              </w:rPr>
+              <w:t>)(d)</w:t>
             </w:r>
           </w:p>
         </w:tc>
@@ -10670,7 +11602,25 @@
                 <w:sz w:val="24"/>
                 <w:szCs w:val="24"/>
               </w:rPr>
-              <w:t>(w)(h)(i)(l)(e)</w:t>
+              <w:t>(w)(h)(</w:t>
+            </w:r>
+            <w:proofErr w:type="spellStart"/>
+            <w:r>
+              <w:rPr>
+                <w:rFonts w:ascii="Times New Roman" w:hAnsi="Times New Roman" w:cs="Times New Roman"/>
+                <w:sz w:val="24"/>
+                <w:szCs w:val="24"/>
+              </w:rPr>
+              <w:t>i</w:t>
+            </w:r>
+            <w:proofErr w:type="spellEnd"/>
+            <w:r>
+              <w:rPr>
+                <w:rFonts w:ascii="Times New Roman" w:hAnsi="Times New Roman" w:cs="Times New Roman"/>
+                <w:sz w:val="24"/>
+                <w:szCs w:val="24"/>
+              </w:rPr>
+              <w:t>)(l)(e)</w:t>
             </w:r>
           </w:p>
         </w:tc>
@@ -10703,36 +11653,6 @@
         </w:tc>
       </w:tr>
     </w:tbl>
-    <w:p>
-      <w:pPr>
-        <w:rPr>
-          <w:rFonts w:ascii="Times New Roman" w:hAnsi="Times New Roman" w:cs="Times New Roman"/>
-          <w:b/>
-          <w:sz w:val="28"/>
-          <w:szCs w:val="24"/>
-        </w:rPr>
-      </w:pPr>
-    </w:p>
-    <w:p>
-      <w:pPr>
-        <w:rPr>
-          <w:rFonts w:ascii="Times New Roman" w:hAnsi="Times New Roman" w:cs="Times New Roman"/>
-          <w:b/>
-          <w:sz w:val="28"/>
-          <w:szCs w:val="24"/>
-        </w:rPr>
-      </w:pPr>
-    </w:p>
-    <w:p>
-      <w:pPr>
-        <w:rPr>
-          <w:rFonts w:ascii="Times New Roman" w:hAnsi="Times New Roman" w:cs="Times New Roman"/>
-          <w:b/>
-          <w:sz w:val="28"/>
-          <w:szCs w:val="24"/>
-        </w:rPr>
-      </w:pPr>
-    </w:p>
     <w:p>
       <w:pPr>
         <w:rPr>
@@ -10777,7 +11697,7 @@
         <w:tblStyle w:val="TableGrid"/>
         <w:tblW w:w="8545" w:type="dxa"/>
         <w:jc w:val="center"/>
-        <w:tblLook w:val="04A0"/>
+        <w:tblLook w:val="04A0" w:firstRow="1" w:lastRow="0" w:firstColumn="1" w:lastColumn="0" w:noHBand="0" w:noVBand="1"/>
       </w:tblPr>
       <w:tblGrid>
         <w:gridCol w:w="2484"/>
@@ -11195,6 +12115,428 @@
           <w:sz w:val="28"/>
           <w:szCs w:val="24"/>
         </w:rPr>
+        <w:t>Standard Identifiers</w:t>
+      </w:r>
+    </w:p>
+    <w:tbl>
+      <w:tblPr>
+        <w:tblStyle w:val="TableGrid"/>
+        <w:tblW w:w="8545" w:type="dxa"/>
+        <w:jc w:val="center"/>
+        <w:tblLook w:val="04A0" w:firstRow="1" w:lastRow="0" w:firstColumn="1" w:lastColumn="0" w:noHBand="0" w:noVBand="1"/>
+      </w:tblPr>
+      <w:tblGrid>
+        <w:gridCol w:w="2484"/>
+        <w:gridCol w:w="4261"/>
+        <w:gridCol w:w="1800"/>
+      </w:tblGrid>
+      <w:tr>
+        <w:trPr>
+          <w:trHeight w:val="300"/>
+          <w:jc w:val="center"/>
+        </w:trPr>
+        <w:tc>
+          <w:tcPr>
+            <w:tcW w:w="2484" w:type="dxa"/>
+            <w:shd w:val="clear" w:color="auto" w:fill="DBE5F1" w:themeFill="accent1" w:themeFillTint="33"/>
+            <w:hideMark/>
+          </w:tcPr>
+          <w:p>
+            <w:pPr>
+              <w:jc w:val="center"/>
+              <w:rPr>
+                <w:rFonts w:ascii="Times New Roman" w:eastAsia="Times New Roman" w:hAnsi="Times New Roman" w:cs="Times New Roman"/>
+                <w:b/>
+                <w:bCs/>
+                <w:color w:val="000000"/>
+                <w:sz w:val="24"/>
+                <w:szCs w:val="24"/>
+                <w:lang w:eastAsia="en-PH"/>
+              </w:rPr>
+            </w:pPr>
+            <w:r>
+              <w:rPr>
+                <w:rFonts w:ascii="Times New Roman" w:eastAsia="Times New Roman" w:hAnsi="Times New Roman" w:cs="Times New Roman"/>
+                <w:b/>
+                <w:bCs/>
+                <w:color w:val="000000"/>
+                <w:sz w:val="24"/>
+                <w:szCs w:val="24"/>
+                <w:lang w:eastAsia="en-PH"/>
+              </w:rPr>
+              <w:t>Standard Identifiers</w:t>
+            </w:r>
+          </w:p>
+        </w:tc>
+        <w:tc>
+          <w:tcPr>
+            <w:tcW w:w="4261" w:type="dxa"/>
+            <w:shd w:val="clear" w:color="auto" w:fill="DBE5F1" w:themeFill="accent1" w:themeFillTint="33"/>
+            <w:hideMark/>
+          </w:tcPr>
+          <w:p>
+            <w:pPr>
+              <w:jc w:val="center"/>
+              <w:rPr>
+                <w:rFonts w:ascii="Times New Roman" w:eastAsia="Times New Roman" w:hAnsi="Times New Roman" w:cs="Times New Roman"/>
+                <w:b/>
+                <w:bCs/>
+                <w:color w:val="000000"/>
+                <w:sz w:val="24"/>
+                <w:szCs w:val="24"/>
+                <w:lang w:eastAsia="en-PH"/>
+              </w:rPr>
+            </w:pPr>
+            <w:r>
+              <w:rPr>
+                <w:rFonts w:ascii="Times New Roman" w:eastAsia="Times New Roman" w:hAnsi="Times New Roman" w:cs="Times New Roman"/>
+                <w:b/>
+                <w:bCs/>
+                <w:color w:val="000000"/>
+                <w:sz w:val="24"/>
+                <w:szCs w:val="24"/>
+                <w:lang w:eastAsia="en-PH"/>
+              </w:rPr>
+              <w:t>Regular Expression</w:t>
+            </w:r>
+          </w:p>
+        </w:tc>
+        <w:tc>
+          <w:tcPr>
+            <w:tcW w:w="1800" w:type="dxa"/>
+            <w:shd w:val="clear" w:color="auto" w:fill="DBE5F1" w:themeFill="accent1" w:themeFillTint="33"/>
+          </w:tcPr>
+          <w:p>
+            <w:pPr>
+              <w:jc w:val="center"/>
+              <w:rPr>
+                <w:rFonts w:ascii="Times New Roman" w:eastAsia="Times New Roman" w:hAnsi="Times New Roman" w:cs="Times New Roman"/>
+                <w:b/>
+                <w:bCs/>
+                <w:color w:val="000000"/>
+                <w:sz w:val="24"/>
+                <w:szCs w:val="24"/>
+                <w:lang w:eastAsia="en-PH"/>
+              </w:rPr>
+            </w:pPr>
+            <w:r>
+              <w:rPr>
+                <w:rFonts w:ascii="Times New Roman" w:eastAsia="Times New Roman" w:hAnsi="Times New Roman" w:cs="Times New Roman"/>
+                <w:b/>
+                <w:bCs/>
+                <w:color w:val="000000"/>
+                <w:sz w:val="24"/>
+                <w:szCs w:val="24"/>
+                <w:lang w:eastAsia="en-PH"/>
+              </w:rPr>
+              <w:t>Token</w:t>
+            </w:r>
+          </w:p>
+        </w:tc>
+      </w:tr>
+      <w:tr>
+        <w:trPr>
+          <w:trHeight w:val="340"/>
+          <w:jc w:val="center"/>
+        </w:trPr>
+        <w:tc>
+          <w:tcPr>
+            <w:tcW w:w="2484" w:type="dxa"/>
+            <w:hideMark/>
+          </w:tcPr>
+          <w:p>
+            <w:pPr>
+              <w:jc w:val="center"/>
+              <w:rPr>
+                <w:rFonts w:ascii="Times New Roman" w:eastAsia="Times New Roman" w:hAnsi="Times New Roman" w:cs="Times New Roman"/>
+                <w:color w:val="000000"/>
+                <w:sz w:val="24"/>
+                <w:szCs w:val="24"/>
+                <w:lang w:eastAsia="en-PH"/>
+              </w:rPr>
+            </w:pPr>
+            <w:r>
+              <w:rPr>
+                <w:rFonts w:ascii="Times New Roman" w:eastAsia="Times New Roman" w:hAnsi="Times New Roman" w:cs="Times New Roman"/>
+                <w:color w:val="000000"/>
+                <w:sz w:val="24"/>
+                <w:szCs w:val="24"/>
+                <w:lang w:eastAsia="en-PH"/>
+              </w:rPr>
+              <w:t>absorb</w:t>
+            </w:r>
+          </w:p>
+        </w:tc>
+        <w:tc>
+          <w:tcPr>
+            <w:tcW w:w="4261" w:type="dxa"/>
+            <w:hideMark/>
+          </w:tcPr>
+          <w:p>
+            <w:pPr>
+              <w:jc w:val="center"/>
+              <w:rPr>
+                <w:rFonts w:ascii="Times New Roman" w:hAnsi="Times New Roman" w:cs="Times New Roman"/>
+                <w:sz w:val="24"/>
+                <w:szCs w:val="24"/>
+              </w:rPr>
+            </w:pPr>
+            <w:r>
+              <w:rPr>
+                <w:rFonts w:ascii="Times New Roman" w:hAnsi="Times New Roman" w:cs="Times New Roman"/>
+                <w:sz w:val="24"/>
+                <w:szCs w:val="24"/>
+              </w:rPr>
+              <w:t>(a)(b)(s)(o)(r)(b)</w:t>
+            </w:r>
+          </w:p>
+        </w:tc>
+        <w:tc>
+          <w:tcPr>
+            <w:tcW w:w="1800" w:type="dxa"/>
+          </w:tcPr>
+          <w:p>
+            <w:pPr>
+              <w:jc w:val="center"/>
+              <w:rPr>
+                <w:rFonts w:ascii="Times New Roman" w:eastAsia="Times New Roman" w:hAnsi="Times New Roman" w:cs="Times New Roman"/>
+                <w:color w:val="000000"/>
+                <w:sz w:val="24"/>
+                <w:szCs w:val="24"/>
+                <w:lang w:eastAsia="en-PH"/>
+              </w:rPr>
+            </w:pPr>
+            <w:r>
+              <w:rPr>
+                <w:rFonts w:ascii="Times New Roman" w:eastAsia="Times New Roman" w:hAnsi="Times New Roman" w:cs="Times New Roman"/>
+                <w:color w:val="000000"/>
+                <w:sz w:val="24"/>
+                <w:szCs w:val="24"/>
+                <w:lang w:eastAsia="en-PH"/>
+              </w:rPr>
+              <w:t>absorb</w:t>
+            </w:r>
+          </w:p>
+        </w:tc>
+      </w:tr>
+      <w:tr>
+        <w:trPr>
+          <w:trHeight w:val="340"/>
+          <w:jc w:val="center"/>
+        </w:trPr>
+        <w:tc>
+          <w:tcPr>
+            <w:tcW w:w="2484" w:type="dxa"/>
+            <w:hideMark/>
+          </w:tcPr>
+          <w:p>
+            <w:pPr>
+              <w:jc w:val="center"/>
+              <w:rPr>
+                <w:rFonts w:ascii="Times New Roman" w:eastAsia="Times New Roman" w:hAnsi="Times New Roman" w:cs="Times New Roman"/>
+                <w:color w:val="000000"/>
+                <w:sz w:val="24"/>
+                <w:szCs w:val="24"/>
+                <w:lang w:eastAsia="en-PH"/>
+              </w:rPr>
+            </w:pPr>
+            <w:r>
+              <w:rPr>
+                <w:rFonts w:ascii="Times New Roman" w:eastAsia="Times New Roman" w:hAnsi="Times New Roman" w:cs="Times New Roman"/>
+                <w:color w:val="000000"/>
+                <w:sz w:val="24"/>
+                <w:szCs w:val="24"/>
+                <w:lang w:eastAsia="en-PH"/>
+              </w:rPr>
+              <w:t>cast</w:t>
+            </w:r>
+          </w:p>
+        </w:tc>
+        <w:tc>
+          <w:tcPr>
+            <w:tcW w:w="4261" w:type="dxa"/>
+            <w:hideMark/>
+          </w:tcPr>
+          <w:p>
+            <w:pPr>
+              <w:jc w:val="center"/>
+              <w:rPr>
+                <w:rFonts w:ascii="Times New Roman" w:eastAsia="Times New Roman" w:hAnsi="Times New Roman" w:cs="Times New Roman"/>
+                <w:color w:val="000000"/>
+                <w:sz w:val="24"/>
+                <w:szCs w:val="24"/>
+                <w:lang w:eastAsia="en-PH"/>
+              </w:rPr>
+            </w:pPr>
+            <w:r>
+              <w:rPr>
+                <w:rFonts w:ascii="Times New Roman" w:hAnsi="Times New Roman" w:cs="Times New Roman"/>
+                <w:sz w:val="24"/>
+                <w:szCs w:val="24"/>
+              </w:rPr>
+              <w:t>(c)(a)(s)(t)</w:t>
+            </w:r>
+          </w:p>
+        </w:tc>
+        <w:tc>
+          <w:tcPr>
+            <w:tcW w:w="1800" w:type="dxa"/>
+          </w:tcPr>
+          <w:p>
+            <w:pPr>
+              <w:jc w:val="center"/>
+              <w:rPr>
+                <w:rFonts w:ascii="Times New Roman" w:eastAsia="Times New Roman" w:hAnsi="Times New Roman" w:cs="Times New Roman"/>
+                <w:color w:val="000000"/>
+                <w:sz w:val="24"/>
+                <w:szCs w:val="24"/>
+                <w:lang w:eastAsia="en-PH"/>
+              </w:rPr>
+            </w:pPr>
+            <w:r>
+              <w:rPr>
+                <w:rFonts w:ascii="Times New Roman" w:eastAsia="Times New Roman" w:hAnsi="Times New Roman" w:cs="Times New Roman"/>
+                <w:color w:val="000000"/>
+                <w:sz w:val="24"/>
+                <w:szCs w:val="24"/>
+                <w:lang w:eastAsia="en-PH"/>
+              </w:rPr>
+              <w:t>cast</w:t>
+            </w:r>
+          </w:p>
+        </w:tc>
+      </w:tr>
+      <w:tr>
+        <w:trPr>
+          <w:trHeight w:val="340"/>
+          <w:jc w:val="center"/>
+        </w:trPr>
+        <w:tc>
+          <w:tcPr>
+            <w:tcW w:w="2484" w:type="dxa"/>
+            <w:hideMark/>
+          </w:tcPr>
+          <w:p>
+            <w:pPr>
+              <w:jc w:val="center"/>
+              <w:rPr>
+                <w:rFonts w:ascii="Times New Roman" w:eastAsia="Times New Roman" w:hAnsi="Times New Roman" w:cs="Times New Roman"/>
+                <w:color w:val="000000"/>
+                <w:sz w:val="24"/>
+                <w:szCs w:val="24"/>
+                <w:lang w:eastAsia="en-PH"/>
+              </w:rPr>
+            </w:pPr>
+            <w:r>
+              <w:rPr>
+                <w:rFonts w:ascii="Times New Roman" w:eastAsia="Times New Roman" w:hAnsi="Times New Roman" w:cs="Times New Roman"/>
+                <w:color w:val="000000"/>
+                <w:sz w:val="24"/>
+                <w:szCs w:val="24"/>
+                <w:lang w:eastAsia="en-PH"/>
+              </w:rPr>
+              <w:t>load</w:t>
+            </w:r>
+          </w:p>
+        </w:tc>
+        <w:tc>
+          <w:tcPr>
+            <w:tcW w:w="4261" w:type="dxa"/>
+            <w:hideMark/>
+          </w:tcPr>
+          <w:p>
+            <w:pPr>
+              <w:jc w:val="center"/>
+              <w:rPr>
+                <w:rFonts w:ascii="Times New Roman" w:hAnsi="Times New Roman" w:cs="Times New Roman"/>
+                <w:sz w:val="24"/>
+                <w:szCs w:val="24"/>
+              </w:rPr>
+            </w:pPr>
+            <w:r>
+              <w:rPr>
+                <w:rFonts w:ascii="Times New Roman" w:hAnsi="Times New Roman" w:cs="Times New Roman"/>
+                <w:sz w:val="24"/>
+                <w:szCs w:val="24"/>
+              </w:rPr>
+              <w:t>(l)(o)(a)(d)</w:t>
+            </w:r>
+          </w:p>
+        </w:tc>
+        <w:tc>
+          <w:tcPr>
+            <w:tcW w:w="1800" w:type="dxa"/>
+          </w:tcPr>
+          <w:p>
+            <w:pPr>
+              <w:jc w:val="center"/>
+              <w:rPr>
+                <w:rFonts w:ascii="Times New Roman" w:eastAsia="Times New Roman" w:hAnsi="Times New Roman" w:cs="Times New Roman"/>
+                <w:color w:val="000000"/>
+                <w:sz w:val="24"/>
+                <w:szCs w:val="24"/>
+                <w:lang w:eastAsia="en-PH"/>
+              </w:rPr>
+            </w:pPr>
+            <w:r>
+              <w:rPr>
+                <w:rFonts w:ascii="Times New Roman" w:eastAsia="Times New Roman" w:hAnsi="Times New Roman" w:cs="Times New Roman"/>
+                <w:color w:val="000000"/>
+                <w:sz w:val="24"/>
+                <w:szCs w:val="24"/>
+                <w:lang w:eastAsia="en-PH"/>
+              </w:rPr>
+              <w:t>load</w:t>
+            </w:r>
+          </w:p>
+        </w:tc>
+      </w:tr>
+    </w:tbl>
+    <w:p>
+      <w:pPr>
+        <w:rPr>
+          <w:rFonts w:ascii="Times New Roman" w:hAnsi="Times New Roman" w:cs="Times New Roman"/>
+          <w:b/>
+          <w:sz w:val="28"/>
+          <w:szCs w:val="24"/>
+        </w:rPr>
+      </w:pPr>
+    </w:p>
+    <w:p>
+      <w:pPr>
+        <w:ind w:firstLine="720"/>
+        <w:rPr>
+          <w:rFonts w:ascii="Times New Roman" w:hAnsi="Times New Roman" w:cs="Times New Roman"/>
+          <w:b/>
+          <w:sz w:val="28"/>
+          <w:szCs w:val="24"/>
+        </w:rPr>
+      </w:pPr>
+      <w:r>
+        <w:rPr>
+          <w:rFonts w:ascii="Times New Roman" w:hAnsi="Times New Roman" w:cs="Times New Roman"/>
+          <w:b/>
+          <w:sz w:val="28"/>
+          <w:szCs w:val="24"/>
+        </w:rPr>
+        <w:t>d</w:t>
+      </w:r>
+      <w:r>
+        <w:rPr>
+          <w:rFonts w:ascii="Times New Roman" w:hAnsi="Times New Roman" w:cs="Times New Roman"/>
+          <w:b/>
+          <w:sz w:val="28"/>
+          <w:szCs w:val="24"/>
+        </w:rPr>
+        <w:t xml:space="preserve">. </w:t>
+      </w:r>
+      <w:r>
+        <w:rPr>
+          <w:rFonts w:ascii="Times New Roman" w:hAnsi="Times New Roman" w:cs="Times New Roman"/>
+          <w:b/>
+          <w:sz w:val="28"/>
+          <w:szCs w:val="24"/>
+        </w:rPr>
         <w:t>Reserve Symbols</w:t>
       </w:r>
     </w:p>
@@ -11203,7 +12545,7 @@
         <w:tblStyle w:val="TableGrid"/>
         <w:tblW w:w="6797" w:type="dxa"/>
         <w:jc w:val="center"/>
-        <w:tblLook w:val="04A0"/>
+        <w:tblLook w:val="04A0" w:firstRow="1" w:lastRow="0" w:firstColumn="1" w:lastColumn="0" w:noHBand="0" w:noVBand="1"/>
       </w:tblPr>
       <w:tblGrid>
         <w:gridCol w:w="2265"/>
@@ -11754,6 +13096,7 @@
                 <w:sz w:val="24"/>
                 <w:szCs w:val="24"/>
               </w:rPr>
+              <w:lastRenderedPageBreak/>
               <w:t>%=</w:t>
             </w:r>
           </w:p>
@@ -11842,7 +13185,6 @@
                 <w:sz w:val="24"/>
                 <w:szCs w:val="24"/>
               </w:rPr>
-              <w:lastRenderedPageBreak/>
               <w:t>Increment and Decrement Operator</w:t>
             </w:r>
           </w:p>
@@ -13778,16 +15120,6 @@
     </w:p>
     <w:p>
       <w:pPr>
-        <w:rPr>
-          <w:rFonts w:ascii="Times New Roman" w:hAnsi="Times New Roman" w:cs="Times New Roman"/>
-          <w:b/>
-          <w:sz w:val="28"/>
-          <w:szCs w:val="24"/>
-        </w:rPr>
-      </w:pPr>
-    </w:p>
-    <w:p>
-      <w:pPr>
         <w:ind w:firstLine="720"/>
         <w:rPr>
           <w:rFonts w:ascii="Times New Roman" w:hAnsi="Times New Roman" w:cs="Times New Roman"/>
@@ -13829,7 +15161,7 @@
       <w:tblPr>
         <w:tblStyle w:val="TableGrid"/>
         <w:tblW w:w="0" w:type="auto"/>
-        <w:tblLook w:val="04A0"/>
+        <w:tblLook w:val="04A0" w:firstRow="1" w:lastRow="0" w:firstColumn="1" w:lastColumn="0" w:noHBand="0" w:noVBand="1"/>
       </w:tblPr>
       <w:tblGrid>
         <w:gridCol w:w="2263"/>
@@ -14007,15 +15339,33 @@
                 <w:sz w:val="24"/>
                 <w:szCs w:val="24"/>
               </w:rPr>
-              <w:t xml:space="preserve"> (alpha</w:t>
-            </w:r>
-            <w:r>
-              <w:rPr>
-                <w:rFonts w:ascii="Times New Roman" w:hAnsi="Times New Roman" w:cs="Times New Roman"/>
-                <w:sz w:val="24"/>
-                <w:szCs w:val="24"/>
-              </w:rPr>
-              <w:t>num/_/-/</w:t>
+              <w:t xml:space="preserve"> (</w:t>
+            </w:r>
+            <w:proofErr w:type="spellStart"/>
+            <w:r>
+              <w:rPr>
+                <w:rFonts w:ascii="Times New Roman" w:hAnsi="Times New Roman" w:cs="Times New Roman"/>
+                <w:sz w:val="24"/>
+                <w:szCs w:val="24"/>
+              </w:rPr>
+              <w:t>alpha</w:t>
+            </w:r>
+            <w:r>
+              <w:rPr>
+                <w:rFonts w:ascii="Times New Roman" w:hAnsi="Times New Roman" w:cs="Times New Roman"/>
+                <w:sz w:val="24"/>
+                <w:szCs w:val="24"/>
+              </w:rPr>
+              <w:t>num</w:t>
+            </w:r>
+            <w:proofErr w:type="spellEnd"/>
+            <w:r>
+              <w:rPr>
+                <w:rFonts w:ascii="Times New Roman" w:hAnsi="Times New Roman" w:cs="Times New Roman"/>
+                <w:sz w:val="24"/>
+                <w:szCs w:val="24"/>
+              </w:rPr>
+              <w:t>/_/-/</w:t>
             </w:r>
             <w:r>
               <w:rPr>
@@ -14033,15 +15383,33 @@
                 <w:sz w:val="24"/>
                 <w:szCs w:val="24"/>
               </w:rPr>
-              <w:t xml:space="preserve"> (alpha</w:t>
-            </w:r>
-            <w:r>
-              <w:rPr>
-                <w:rFonts w:ascii="Times New Roman" w:hAnsi="Times New Roman" w:cs="Times New Roman"/>
-                <w:sz w:val="24"/>
-                <w:szCs w:val="24"/>
-              </w:rPr>
-              <w:t>num/_/-/</w:t>
+              <w:t xml:space="preserve"> (</w:t>
+            </w:r>
+            <w:proofErr w:type="spellStart"/>
+            <w:r>
+              <w:rPr>
+                <w:rFonts w:ascii="Times New Roman" w:hAnsi="Times New Roman" w:cs="Times New Roman"/>
+                <w:sz w:val="24"/>
+                <w:szCs w:val="24"/>
+              </w:rPr>
+              <w:t>alpha</w:t>
+            </w:r>
+            <w:r>
+              <w:rPr>
+                <w:rFonts w:ascii="Times New Roman" w:hAnsi="Times New Roman" w:cs="Times New Roman"/>
+                <w:sz w:val="24"/>
+                <w:szCs w:val="24"/>
+              </w:rPr>
+              <w:t>num</w:t>
+            </w:r>
+            <w:proofErr w:type="spellEnd"/>
+            <w:r>
+              <w:rPr>
+                <w:rFonts w:ascii="Times New Roman" w:hAnsi="Times New Roman" w:cs="Times New Roman"/>
+                <w:sz w:val="24"/>
+                <w:szCs w:val="24"/>
+              </w:rPr>
+              <w:t>/_/-/</w:t>
             </w:r>
             <w:r>
               <w:rPr>
@@ -14059,15 +15427,33 @@
                 <w:sz w:val="24"/>
                 <w:szCs w:val="24"/>
               </w:rPr>
-              <w:t xml:space="preserve"> (alpha</w:t>
-            </w:r>
-            <w:r>
-              <w:rPr>
-                <w:rFonts w:ascii="Times New Roman" w:hAnsi="Times New Roman" w:cs="Times New Roman"/>
-                <w:sz w:val="24"/>
-                <w:szCs w:val="24"/>
-              </w:rPr>
-              <w:t>num/_/-/</w:t>
+              <w:t xml:space="preserve"> (</w:t>
+            </w:r>
+            <w:proofErr w:type="spellStart"/>
+            <w:r>
+              <w:rPr>
+                <w:rFonts w:ascii="Times New Roman" w:hAnsi="Times New Roman" w:cs="Times New Roman"/>
+                <w:sz w:val="24"/>
+                <w:szCs w:val="24"/>
+              </w:rPr>
+              <w:t>alpha</w:t>
+            </w:r>
+            <w:r>
+              <w:rPr>
+                <w:rFonts w:ascii="Times New Roman" w:hAnsi="Times New Roman" w:cs="Times New Roman"/>
+                <w:sz w:val="24"/>
+                <w:szCs w:val="24"/>
+              </w:rPr>
+              <w:t>num</w:t>
+            </w:r>
+            <w:proofErr w:type="spellEnd"/>
+            <w:r>
+              <w:rPr>
+                <w:rFonts w:ascii="Times New Roman" w:hAnsi="Times New Roman" w:cs="Times New Roman"/>
+                <w:sz w:val="24"/>
+                <w:szCs w:val="24"/>
+              </w:rPr>
+              <w:t>/_/-/</w:t>
             </w:r>
             <w:r>
               <w:rPr>
@@ -14085,15 +15471,33 @@
                 <w:sz w:val="24"/>
                 <w:szCs w:val="24"/>
               </w:rPr>
-              <w:t xml:space="preserve"> (alpha</w:t>
-            </w:r>
-            <w:r>
-              <w:rPr>
-                <w:rFonts w:ascii="Times New Roman" w:hAnsi="Times New Roman" w:cs="Times New Roman"/>
-                <w:sz w:val="24"/>
-                <w:szCs w:val="24"/>
-              </w:rPr>
-              <w:t>num/_/-/</w:t>
+              <w:t xml:space="preserve"> (</w:t>
+            </w:r>
+            <w:proofErr w:type="spellStart"/>
+            <w:r>
+              <w:rPr>
+                <w:rFonts w:ascii="Times New Roman" w:hAnsi="Times New Roman" w:cs="Times New Roman"/>
+                <w:sz w:val="24"/>
+                <w:szCs w:val="24"/>
+              </w:rPr>
+              <w:t>alpha</w:t>
+            </w:r>
+            <w:r>
+              <w:rPr>
+                <w:rFonts w:ascii="Times New Roman" w:hAnsi="Times New Roman" w:cs="Times New Roman"/>
+                <w:sz w:val="24"/>
+                <w:szCs w:val="24"/>
+              </w:rPr>
+              <w:t>num</w:t>
+            </w:r>
+            <w:proofErr w:type="spellEnd"/>
+            <w:r>
+              <w:rPr>
+                <w:rFonts w:ascii="Times New Roman" w:hAnsi="Times New Roman" w:cs="Times New Roman"/>
+                <w:sz w:val="24"/>
+                <w:szCs w:val="24"/>
+              </w:rPr>
+              <w:t>/_/-/</w:t>
             </w:r>
             <w:r>
               <w:rPr>
@@ -14111,15 +15515,33 @@
                 <w:sz w:val="24"/>
                 <w:szCs w:val="24"/>
               </w:rPr>
-              <w:t xml:space="preserve"> (alpha</w:t>
-            </w:r>
-            <w:r>
-              <w:rPr>
-                <w:rFonts w:ascii="Times New Roman" w:hAnsi="Times New Roman" w:cs="Times New Roman"/>
-                <w:sz w:val="24"/>
-                <w:szCs w:val="24"/>
-              </w:rPr>
-              <w:t>num/_/-/</w:t>
+              <w:t xml:space="preserve"> (</w:t>
+            </w:r>
+            <w:proofErr w:type="spellStart"/>
+            <w:r>
+              <w:rPr>
+                <w:rFonts w:ascii="Times New Roman" w:hAnsi="Times New Roman" w:cs="Times New Roman"/>
+                <w:sz w:val="24"/>
+                <w:szCs w:val="24"/>
+              </w:rPr>
+              <w:t>alpha</w:t>
+            </w:r>
+            <w:r>
+              <w:rPr>
+                <w:rFonts w:ascii="Times New Roman" w:hAnsi="Times New Roman" w:cs="Times New Roman"/>
+                <w:sz w:val="24"/>
+                <w:szCs w:val="24"/>
+              </w:rPr>
+              <w:t>num</w:t>
+            </w:r>
+            <w:proofErr w:type="spellEnd"/>
+            <w:r>
+              <w:rPr>
+                <w:rFonts w:ascii="Times New Roman" w:hAnsi="Times New Roman" w:cs="Times New Roman"/>
+                <w:sz w:val="24"/>
+                <w:szCs w:val="24"/>
+              </w:rPr>
+              <w:t>/_/-/</w:t>
             </w:r>
             <w:r>
               <w:rPr>
@@ -14137,15 +15559,33 @@
                 <w:sz w:val="24"/>
                 <w:szCs w:val="24"/>
               </w:rPr>
-              <w:t xml:space="preserve"> (alpha</w:t>
-            </w:r>
-            <w:r>
-              <w:rPr>
-                <w:rFonts w:ascii="Times New Roman" w:hAnsi="Times New Roman" w:cs="Times New Roman"/>
-                <w:sz w:val="24"/>
-                <w:szCs w:val="24"/>
-              </w:rPr>
-              <w:t>num/_/-/</w:t>
+              <w:t xml:space="preserve"> (</w:t>
+            </w:r>
+            <w:proofErr w:type="spellStart"/>
+            <w:r>
+              <w:rPr>
+                <w:rFonts w:ascii="Times New Roman" w:hAnsi="Times New Roman" w:cs="Times New Roman"/>
+                <w:sz w:val="24"/>
+                <w:szCs w:val="24"/>
+              </w:rPr>
+              <w:t>alpha</w:t>
+            </w:r>
+            <w:r>
+              <w:rPr>
+                <w:rFonts w:ascii="Times New Roman" w:hAnsi="Times New Roman" w:cs="Times New Roman"/>
+                <w:sz w:val="24"/>
+                <w:szCs w:val="24"/>
+              </w:rPr>
+              <w:t>num</w:t>
+            </w:r>
+            <w:proofErr w:type="spellEnd"/>
+            <w:r>
+              <w:rPr>
+                <w:rFonts w:ascii="Times New Roman" w:hAnsi="Times New Roman" w:cs="Times New Roman"/>
+                <w:sz w:val="24"/>
+                <w:szCs w:val="24"/>
+              </w:rPr>
+              <w:t>/_/-/</w:t>
             </w:r>
             <w:r>
               <w:rPr>
@@ -14163,15 +15603,33 @@
                 <w:sz w:val="24"/>
                 <w:szCs w:val="24"/>
               </w:rPr>
-              <w:t xml:space="preserve"> (alpha</w:t>
-            </w:r>
-            <w:r>
-              <w:rPr>
-                <w:rFonts w:ascii="Times New Roman" w:hAnsi="Times New Roman" w:cs="Times New Roman"/>
-                <w:sz w:val="24"/>
-                <w:szCs w:val="24"/>
-              </w:rPr>
-              <w:t>num/_/-/</w:t>
+              <w:t xml:space="preserve"> (</w:t>
+            </w:r>
+            <w:proofErr w:type="spellStart"/>
+            <w:r>
+              <w:rPr>
+                <w:rFonts w:ascii="Times New Roman" w:hAnsi="Times New Roman" w:cs="Times New Roman"/>
+                <w:sz w:val="24"/>
+                <w:szCs w:val="24"/>
+              </w:rPr>
+              <w:t>alpha</w:t>
+            </w:r>
+            <w:r>
+              <w:rPr>
+                <w:rFonts w:ascii="Times New Roman" w:hAnsi="Times New Roman" w:cs="Times New Roman"/>
+                <w:sz w:val="24"/>
+                <w:szCs w:val="24"/>
+              </w:rPr>
+              <w:t>num</w:t>
+            </w:r>
+            <w:proofErr w:type="spellEnd"/>
+            <w:r>
+              <w:rPr>
+                <w:rFonts w:ascii="Times New Roman" w:hAnsi="Times New Roman" w:cs="Times New Roman"/>
+                <w:sz w:val="24"/>
+                <w:szCs w:val="24"/>
+              </w:rPr>
+              <w:t>/_/-/</w:t>
             </w:r>
             <w:r>
               <w:rPr>
@@ -14189,15 +15647,33 @@
                 <w:sz w:val="24"/>
                 <w:szCs w:val="24"/>
               </w:rPr>
-              <w:t xml:space="preserve"> (alpha</w:t>
-            </w:r>
-            <w:r>
-              <w:rPr>
-                <w:rFonts w:ascii="Times New Roman" w:hAnsi="Times New Roman" w:cs="Times New Roman"/>
-                <w:sz w:val="24"/>
-                <w:szCs w:val="24"/>
-              </w:rPr>
-              <w:t>num/_/-/</w:t>
+              <w:t xml:space="preserve"> (</w:t>
+            </w:r>
+            <w:proofErr w:type="spellStart"/>
+            <w:r>
+              <w:rPr>
+                <w:rFonts w:ascii="Times New Roman" w:hAnsi="Times New Roman" w:cs="Times New Roman"/>
+                <w:sz w:val="24"/>
+                <w:szCs w:val="24"/>
+              </w:rPr>
+              <w:t>alpha</w:t>
+            </w:r>
+            <w:r>
+              <w:rPr>
+                <w:rFonts w:ascii="Times New Roman" w:hAnsi="Times New Roman" w:cs="Times New Roman"/>
+                <w:sz w:val="24"/>
+                <w:szCs w:val="24"/>
+              </w:rPr>
+              <w:t>num</w:t>
+            </w:r>
+            <w:proofErr w:type="spellEnd"/>
+            <w:r>
+              <w:rPr>
+                <w:rFonts w:ascii="Times New Roman" w:hAnsi="Times New Roman" w:cs="Times New Roman"/>
+                <w:sz w:val="24"/>
+                <w:szCs w:val="24"/>
+              </w:rPr>
+              <w:t>/_/-/</w:t>
             </w:r>
             <w:r>
               <w:rPr>
@@ -14215,15 +15691,33 @@
                 <w:sz w:val="24"/>
                 <w:szCs w:val="24"/>
               </w:rPr>
-              <w:t xml:space="preserve"> (alpha</w:t>
-            </w:r>
-            <w:r>
-              <w:rPr>
-                <w:rFonts w:ascii="Times New Roman" w:hAnsi="Times New Roman" w:cs="Times New Roman"/>
-                <w:sz w:val="24"/>
-                <w:szCs w:val="24"/>
-              </w:rPr>
-              <w:t>num/_/-/</w:t>
+              <w:t xml:space="preserve"> (</w:t>
+            </w:r>
+            <w:proofErr w:type="spellStart"/>
+            <w:r>
+              <w:rPr>
+                <w:rFonts w:ascii="Times New Roman" w:hAnsi="Times New Roman" w:cs="Times New Roman"/>
+                <w:sz w:val="24"/>
+                <w:szCs w:val="24"/>
+              </w:rPr>
+              <w:t>alpha</w:t>
+            </w:r>
+            <w:r>
+              <w:rPr>
+                <w:rFonts w:ascii="Times New Roman" w:hAnsi="Times New Roman" w:cs="Times New Roman"/>
+                <w:sz w:val="24"/>
+                <w:szCs w:val="24"/>
+              </w:rPr>
+              <w:t>num</w:t>
+            </w:r>
+            <w:proofErr w:type="spellEnd"/>
+            <w:r>
+              <w:rPr>
+                <w:rFonts w:ascii="Times New Roman" w:hAnsi="Times New Roman" w:cs="Times New Roman"/>
+                <w:sz w:val="24"/>
+                <w:szCs w:val="24"/>
+              </w:rPr>
+              <w:t>/_/-/</w:t>
             </w:r>
             <w:r>
               <w:rPr>
@@ -14241,15 +15735,33 @@
                 <w:sz w:val="24"/>
                 <w:szCs w:val="24"/>
               </w:rPr>
-              <w:t xml:space="preserve"> (alpha</w:t>
-            </w:r>
-            <w:r>
-              <w:rPr>
-                <w:rFonts w:ascii="Times New Roman" w:hAnsi="Times New Roman" w:cs="Times New Roman"/>
-                <w:sz w:val="24"/>
-                <w:szCs w:val="24"/>
-              </w:rPr>
-              <w:t>num/_/-/</w:t>
+              <w:t xml:space="preserve"> (</w:t>
+            </w:r>
+            <w:proofErr w:type="spellStart"/>
+            <w:r>
+              <w:rPr>
+                <w:rFonts w:ascii="Times New Roman" w:hAnsi="Times New Roman" w:cs="Times New Roman"/>
+                <w:sz w:val="24"/>
+                <w:szCs w:val="24"/>
+              </w:rPr>
+              <w:t>alpha</w:t>
+            </w:r>
+            <w:r>
+              <w:rPr>
+                <w:rFonts w:ascii="Times New Roman" w:hAnsi="Times New Roman" w:cs="Times New Roman"/>
+                <w:sz w:val="24"/>
+                <w:szCs w:val="24"/>
+              </w:rPr>
+              <w:t>num</w:t>
+            </w:r>
+            <w:proofErr w:type="spellEnd"/>
+            <w:r>
+              <w:rPr>
+                <w:rFonts w:ascii="Times New Roman" w:hAnsi="Times New Roman" w:cs="Times New Roman"/>
+                <w:sz w:val="24"/>
+                <w:szCs w:val="24"/>
+              </w:rPr>
+              <w:t>/_/-/</w:t>
             </w:r>
             <w:r>
               <w:rPr>
@@ -14267,15 +15779,33 @@
                 <w:sz w:val="24"/>
                 <w:szCs w:val="24"/>
               </w:rPr>
-              <w:t xml:space="preserve"> (alpha</w:t>
-            </w:r>
-            <w:r>
-              <w:rPr>
-                <w:rFonts w:ascii="Times New Roman" w:hAnsi="Times New Roman" w:cs="Times New Roman"/>
-                <w:sz w:val="24"/>
-                <w:szCs w:val="24"/>
-              </w:rPr>
-              <w:t>num/_/-/</w:t>
+              <w:t xml:space="preserve"> (</w:t>
+            </w:r>
+            <w:proofErr w:type="spellStart"/>
+            <w:r>
+              <w:rPr>
+                <w:rFonts w:ascii="Times New Roman" w:hAnsi="Times New Roman" w:cs="Times New Roman"/>
+                <w:sz w:val="24"/>
+                <w:szCs w:val="24"/>
+              </w:rPr>
+              <w:t>alpha</w:t>
+            </w:r>
+            <w:r>
+              <w:rPr>
+                <w:rFonts w:ascii="Times New Roman" w:hAnsi="Times New Roman" w:cs="Times New Roman"/>
+                <w:sz w:val="24"/>
+                <w:szCs w:val="24"/>
+              </w:rPr>
+              <w:t>num</w:t>
+            </w:r>
+            <w:proofErr w:type="spellEnd"/>
+            <w:r>
+              <w:rPr>
+                <w:rFonts w:ascii="Times New Roman" w:hAnsi="Times New Roman" w:cs="Times New Roman"/>
+                <w:sz w:val="24"/>
+                <w:szCs w:val="24"/>
+              </w:rPr>
+              <w:t>/_/-/</w:t>
             </w:r>
             <w:r>
               <w:rPr>
@@ -14293,15 +15823,33 @@
                 <w:sz w:val="24"/>
                 <w:szCs w:val="24"/>
               </w:rPr>
-              <w:t xml:space="preserve"> (alpha</w:t>
-            </w:r>
-            <w:r>
-              <w:rPr>
-                <w:rFonts w:ascii="Times New Roman" w:hAnsi="Times New Roman" w:cs="Times New Roman"/>
-                <w:sz w:val="24"/>
-                <w:szCs w:val="24"/>
-              </w:rPr>
-              <w:t>num/_/-/</w:t>
+              <w:t xml:space="preserve"> (</w:t>
+            </w:r>
+            <w:proofErr w:type="spellStart"/>
+            <w:r>
+              <w:rPr>
+                <w:rFonts w:ascii="Times New Roman" w:hAnsi="Times New Roman" w:cs="Times New Roman"/>
+                <w:sz w:val="24"/>
+                <w:szCs w:val="24"/>
+              </w:rPr>
+              <w:t>alpha</w:t>
+            </w:r>
+            <w:r>
+              <w:rPr>
+                <w:rFonts w:ascii="Times New Roman" w:hAnsi="Times New Roman" w:cs="Times New Roman"/>
+                <w:sz w:val="24"/>
+                <w:szCs w:val="24"/>
+              </w:rPr>
+              <w:t>num</w:t>
+            </w:r>
+            <w:proofErr w:type="spellEnd"/>
+            <w:r>
+              <w:rPr>
+                <w:rFonts w:ascii="Times New Roman" w:hAnsi="Times New Roman" w:cs="Times New Roman"/>
+                <w:sz w:val="24"/>
+                <w:szCs w:val="24"/>
+              </w:rPr>
+              <w:t>/_/-/</w:t>
             </w:r>
             <w:r>
               <w:rPr>
@@ -14319,15 +15867,33 @@
                 <w:sz w:val="24"/>
                 <w:szCs w:val="24"/>
               </w:rPr>
-              <w:t xml:space="preserve"> (alpha</w:t>
-            </w:r>
-            <w:r>
-              <w:rPr>
-                <w:rFonts w:ascii="Times New Roman" w:hAnsi="Times New Roman" w:cs="Times New Roman"/>
-                <w:sz w:val="24"/>
-                <w:szCs w:val="24"/>
-              </w:rPr>
-              <w:t>num/_/-/</w:t>
+              <w:t xml:space="preserve"> (</w:t>
+            </w:r>
+            <w:proofErr w:type="spellStart"/>
+            <w:r>
+              <w:rPr>
+                <w:rFonts w:ascii="Times New Roman" w:hAnsi="Times New Roman" w:cs="Times New Roman"/>
+                <w:sz w:val="24"/>
+                <w:szCs w:val="24"/>
+              </w:rPr>
+              <w:t>alpha</w:t>
+            </w:r>
+            <w:r>
+              <w:rPr>
+                <w:rFonts w:ascii="Times New Roman" w:hAnsi="Times New Roman" w:cs="Times New Roman"/>
+                <w:sz w:val="24"/>
+                <w:szCs w:val="24"/>
+              </w:rPr>
+              <w:t>num</w:t>
+            </w:r>
+            <w:proofErr w:type="spellEnd"/>
+            <w:r>
+              <w:rPr>
+                <w:rFonts w:ascii="Times New Roman" w:hAnsi="Times New Roman" w:cs="Times New Roman"/>
+                <w:sz w:val="24"/>
+                <w:szCs w:val="24"/>
+              </w:rPr>
+              <w:t>/_/-/</w:t>
             </w:r>
             <w:r>
               <w:rPr>
@@ -14345,15 +15911,33 @@
                 <w:sz w:val="24"/>
                 <w:szCs w:val="24"/>
               </w:rPr>
-              <w:t xml:space="preserve"> (alpha</w:t>
-            </w:r>
-            <w:r>
-              <w:rPr>
-                <w:rFonts w:ascii="Times New Roman" w:hAnsi="Times New Roman" w:cs="Times New Roman"/>
-                <w:sz w:val="24"/>
-                <w:szCs w:val="24"/>
-              </w:rPr>
-              <w:t>num/_/-/</w:t>
+              <w:t xml:space="preserve"> (</w:t>
+            </w:r>
+            <w:proofErr w:type="spellStart"/>
+            <w:r>
+              <w:rPr>
+                <w:rFonts w:ascii="Times New Roman" w:hAnsi="Times New Roman" w:cs="Times New Roman"/>
+                <w:sz w:val="24"/>
+                <w:szCs w:val="24"/>
+              </w:rPr>
+              <w:t>alpha</w:t>
+            </w:r>
+            <w:r>
+              <w:rPr>
+                <w:rFonts w:ascii="Times New Roman" w:hAnsi="Times New Roman" w:cs="Times New Roman"/>
+                <w:sz w:val="24"/>
+                <w:szCs w:val="24"/>
+              </w:rPr>
+              <w:t>num</w:t>
+            </w:r>
+            <w:proofErr w:type="spellEnd"/>
+            <w:r>
+              <w:rPr>
+                <w:rFonts w:ascii="Times New Roman" w:hAnsi="Times New Roman" w:cs="Times New Roman"/>
+                <w:sz w:val="24"/>
+                <w:szCs w:val="24"/>
+              </w:rPr>
+              <w:t>/_/-/</w:t>
             </w:r>
             <w:r>
               <w:rPr>
@@ -14371,15 +15955,33 @@
                 <w:sz w:val="24"/>
                 <w:szCs w:val="24"/>
               </w:rPr>
-              <w:t xml:space="preserve"> (alpha</w:t>
-            </w:r>
-            <w:r>
-              <w:rPr>
-                <w:rFonts w:ascii="Times New Roman" w:hAnsi="Times New Roman" w:cs="Times New Roman"/>
-                <w:sz w:val="24"/>
-                <w:szCs w:val="24"/>
-              </w:rPr>
-              <w:t>num/_/-/</w:t>
+              <w:t xml:space="preserve"> (</w:t>
+            </w:r>
+            <w:proofErr w:type="spellStart"/>
+            <w:r>
+              <w:rPr>
+                <w:rFonts w:ascii="Times New Roman" w:hAnsi="Times New Roman" w:cs="Times New Roman"/>
+                <w:sz w:val="24"/>
+                <w:szCs w:val="24"/>
+              </w:rPr>
+              <w:t>alpha</w:t>
+            </w:r>
+            <w:r>
+              <w:rPr>
+                <w:rFonts w:ascii="Times New Roman" w:hAnsi="Times New Roman" w:cs="Times New Roman"/>
+                <w:sz w:val="24"/>
+                <w:szCs w:val="24"/>
+              </w:rPr>
+              <w:t>num</w:t>
+            </w:r>
+            <w:proofErr w:type="spellEnd"/>
+            <w:r>
+              <w:rPr>
+                <w:rFonts w:ascii="Times New Roman" w:hAnsi="Times New Roman" w:cs="Times New Roman"/>
+                <w:sz w:val="24"/>
+                <w:szCs w:val="24"/>
+              </w:rPr>
+              <w:t>/_/-/</w:t>
             </w:r>
             <w:r>
               <w:rPr>
@@ -14397,15 +15999,33 @@
                 <w:sz w:val="24"/>
                 <w:szCs w:val="24"/>
               </w:rPr>
-              <w:t xml:space="preserve"> (alpha</w:t>
-            </w:r>
-            <w:r>
-              <w:rPr>
-                <w:rFonts w:ascii="Times New Roman" w:hAnsi="Times New Roman" w:cs="Times New Roman"/>
-                <w:sz w:val="24"/>
-                <w:szCs w:val="24"/>
-              </w:rPr>
-              <w:t>num/_/-/</w:t>
+              <w:t xml:space="preserve"> (</w:t>
+            </w:r>
+            <w:proofErr w:type="spellStart"/>
+            <w:r>
+              <w:rPr>
+                <w:rFonts w:ascii="Times New Roman" w:hAnsi="Times New Roman" w:cs="Times New Roman"/>
+                <w:sz w:val="24"/>
+                <w:szCs w:val="24"/>
+              </w:rPr>
+              <w:t>alpha</w:t>
+            </w:r>
+            <w:r>
+              <w:rPr>
+                <w:rFonts w:ascii="Times New Roman" w:hAnsi="Times New Roman" w:cs="Times New Roman"/>
+                <w:sz w:val="24"/>
+                <w:szCs w:val="24"/>
+              </w:rPr>
+              <w:t>num</w:t>
+            </w:r>
+            <w:proofErr w:type="spellEnd"/>
+            <w:r>
+              <w:rPr>
+                <w:rFonts w:ascii="Times New Roman" w:hAnsi="Times New Roman" w:cs="Times New Roman"/>
+                <w:sz w:val="24"/>
+                <w:szCs w:val="24"/>
+              </w:rPr>
+              <w:t>/_/-/</w:t>
             </w:r>
             <w:r>
               <w:rPr>
@@ -14423,15 +16043,33 @@
                 <w:sz w:val="24"/>
                 <w:szCs w:val="24"/>
               </w:rPr>
-              <w:t xml:space="preserve"> (alpha</w:t>
-            </w:r>
-            <w:r>
-              <w:rPr>
-                <w:rFonts w:ascii="Times New Roman" w:hAnsi="Times New Roman" w:cs="Times New Roman"/>
-                <w:sz w:val="24"/>
-                <w:szCs w:val="24"/>
-              </w:rPr>
-              <w:t>num/_/-/</w:t>
+              <w:t xml:space="preserve"> (</w:t>
+            </w:r>
+            <w:proofErr w:type="spellStart"/>
+            <w:r>
+              <w:rPr>
+                <w:rFonts w:ascii="Times New Roman" w:hAnsi="Times New Roman" w:cs="Times New Roman"/>
+                <w:sz w:val="24"/>
+                <w:szCs w:val="24"/>
+              </w:rPr>
+              <w:t>alpha</w:t>
+            </w:r>
+            <w:r>
+              <w:rPr>
+                <w:rFonts w:ascii="Times New Roman" w:hAnsi="Times New Roman" w:cs="Times New Roman"/>
+                <w:sz w:val="24"/>
+                <w:szCs w:val="24"/>
+              </w:rPr>
+              <w:t>num</w:t>
+            </w:r>
+            <w:proofErr w:type="spellEnd"/>
+            <w:r>
+              <w:rPr>
+                <w:rFonts w:ascii="Times New Roman" w:hAnsi="Times New Roman" w:cs="Times New Roman"/>
+                <w:sz w:val="24"/>
+                <w:szCs w:val="24"/>
+              </w:rPr>
+              <w:t>/_/-/</w:t>
             </w:r>
             <w:r>
               <w:rPr>
@@ -14449,15 +16087,33 @@
                 <w:sz w:val="24"/>
                 <w:szCs w:val="24"/>
               </w:rPr>
-              <w:t xml:space="preserve"> (alpha</w:t>
-            </w:r>
-            <w:r>
-              <w:rPr>
-                <w:rFonts w:ascii="Times New Roman" w:hAnsi="Times New Roman" w:cs="Times New Roman"/>
-                <w:sz w:val="24"/>
-                <w:szCs w:val="24"/>
-              </w:rPr>
-              <w:t>num/_/-/</w:t>
+              <w:t xml:space="preserve"> (</w:t>
+            </w:r>
+            <w:proofErr w:type="spellStart"/>
+            <w:r>
+              <w:rPr>
+                <w:rFonts w:ascii="Times New Roman" w:hAnsi="Times New Roman" w:cs="Times New Roman"/>
+                <w:sz w:val="24"/>
+                <w:szCs w:val="24"/>
+              </w:rPr>
+              <w:t>alpha</w:t>
+            </w:r>
+            <w:r>
+              <w:rPr>
+                <w:rFonts w:ascii="Times New Roman" w:hAnsi="Times New Roman" w:cs="Times New Roman"/>
+                <w:sz w:val="24"/>
+                <w:szCs w:val="24"/>
+              </w:rPr>
+              <w:t>num</w:t>
+            </w:r>
+            <w:proofErr w:type="spellEnd"/>
+            <w:r>
+              <w:rPr>
+                <w:rFonts w:ascii="Times New Roman" w:hAnsi="Times New Roman" w:cs="Times New Roman"/>
+                <w:sz w:val="24"/>
+                <w:szCs w:val="24"/>
+              </w:rPr>
+              <w:t>/_/-/</w:t>
             </w:r>
             <w:r>
               <w:rPr>
@@ -14475,15 +16131,33 @@
                 <w:sz w:val="24"/>
                 <w:szCs w:val="24"/>
               </w:rPr>
-              <w:t xml:space="preserve"> (alpha</w:t>
-            </w:r>
-            <w:r>
-              <w:rPr>
-                <w:rFonts w:ascii="Times New Roman" w:hAnsi="Times New Roman" w:cs="Times New Roman"/>
-                <w:sz w:val="24"/>
-                <w:szCs w:val="24"/>
-              </w:rPr>
-              <w:t>num/_/-/</w:t>
+              <w:t xml:space="preserve"> (</w:t>
+            </w:r>
+            <w:proofErr w:type="spellStart"/>
+            <w:r>
+              <w:rPr>
+                <w:rFonts w:ascii="Times New Roman" w:hAnsi="Times New Roman" w:cs="Times New Roman"/>
+                <w:sz w:val="24"/>
+                <w:szCs w:val="24"/>
+              </w:rPr>
+              <w:t>alpha</w:t>
+            </w:r>
+            <w:r>
+              <w:rPr>
+                <w:rFonts w:ascii="Times New Roman" w:hAnsi="Times New Roman" w:cs="Times New Roman"/>
+                <w:sz w:val="24"/>
+                <w:szCs w:val="24"/>
+              </w:rPr>
+              <w:t>num</w:t>
+            </w:r>
+            <w:proofErr w:type="spellEnd"/>
+            <w:r>
+              <w:rPr>
+                <w:rFonts w:ascii="Times New Roman" w:hAnsi="Times New Roman" w:cs="Times New Roman"/>
+                <w:sz w:val="24"/>
+                <w:szCs w:val="24"/>
+              </w:rPr>
+              <w:t>/_/-/</w:t>
             </w:r>
             <w:r>
               <w:rPr>
@@ -14580,7 +16254,7 @@
       <w:tblPr>
         <w:tblStyle w:val="TableGrid"/>
         <w:tblW w:w="0" w:type="auto"/>
-        <w:tblLook w:val="04A0"/>
+        <w:tblLook w:val="04A0" w:firstRow="1" w:lastRow="0" w:firstColumn="1" w:lastColumn="0" w:noHBand="0" w:noVBand="1"/>
       </w:tblPr>
       <w:tblGrid>
         <w:gridCol w:w="3217"/>
@@ -14842,8 +16516,18 @@
                 <w:sz w:val="24"/>
                 <w:szCs w:val="24"/>
               </w:rPr>
-              <w:t>(num1) (num</w:t>
-            </w:r>
+              <w:t>(num1) (</w:t>
+            </w:r>
+            <w:proofErr w:type="spellStart"/>
+            <w:r>
+              <w:rPr>
+                <w:rFonts w:ascii="Times New Roman" w:hAnsi="Times New Roman" w:cs="Times New Roman"/>
+                <w:sz w:val="24"/>
+                <w:szCs w:val="24"/>
+              </w:rPr>
+              <w:t>num</w:t>
+            </w:r>
+            <w:proofErr w:type="spellEnd"/>
             <w:r>
               <w:rPr>
                 <w:rFonts w:ascii="Times New Roman" w:hAnsi="Times New Roman" w:cs="Times New Roman"/>
@@ -14868,8 +16552,18 @@
                 <w:sz w:val="24"/>
                 <w:szCs w:val="24"/>
               </w:rPr>
-              <w:t>) (num</w:t>
-            </w:r>
+              <w:t>) (</w:t>
+            </w:r>
+            <w:proofErr w:type="spellStart"/>
+            <w:r>
+              <w:rPr>
+                <w:rFonts w:ascii="Times New Roman" w:hAnsi="Times New Roman" w:cs="Times New Roman"/>
+                <w:sz w:val="24"/>
+                <w:szCs w:val="24"/>
+              </w:rPr>
+              <w:t>num</w:t>
+            </w:r>
+            <w:proofErr w:type="spellEnd"/>
             <w:r>
               <w:rPr>
                 <w:rFonts w:ascii="Times New Roman" w:hAnsi="Times New Roman" w:cs="Times New Roman"/>
@@ -15164,7 +16858,25 @@
                 <w:sz w:val="24"/>
                 <w:szCs w:val="24"/>
               </w:rPr>
-              <w:t>) (num1) (num/</w:t>
+              <w:t>) (num1) (</w:t>
+            </w:r>
+            <w:proofErr w:type="spellStart"/>
+            <w:r>
+              <w:rPr>
+                <w:rFonts w:ascii="Times New Roman" w:hAnsi="Times New Roman" w:cs="Times New Roman"/>
+                <w:sz w:val="24"/>
+                <w:szCs w:val="24"/>
+              </w:rPr>
+              <w:t>num</w:t>
+            </w:r>
+            <w:proofErr w:type="spellEnd"/>
+            <w:r>
+              <w:rPr>
+                <w:rFonts w:ascii="Times New Roman" w:hAnsi="Times New Roman" w:cs="Times New Roman"/>
+                <w:sz w:val="24"/>
+                <w:szCs w:val="24"/>
+              </w:rPr>
+              <w:t>/</w:t>
             </w:r>
             <w:r>
               <w:rPr>
@@ -15302,7 +17014,43 @@
                 <w:sz w:val="24"/>
                 <w:szCs w:val="24"/>
               </w:rPr>
-              <w:t>) (num) (num/</w:t>
+              <w:t>) (</w:t>
+            </w:r>
+            <w:proofErr w:type="spellStart"/>
+            <w:r>
+              <w:rPr>
+                <w:rFonts w:ascii="Times New Roman" w:hAnsi="Times New Roman" w:cs="Times New Roman"/>
+                <w:sz w:val="24"/>
+                <w:szCs w:val="24"/>
+              </w:rPr>
+              <w:t>num</w:t>
+            </w:r>
+            <w:proofErr w:type="spellEnd"/>
+            <w:r>
+              <w:rPr>
+                <w:rFonts w:ascii="Times New Roman" w:hAnsi="Times New Roman" w:cs="Times New Roman"/>
+                <w:sz w:val="24"/>
+                <w:szCs w:val="24"/>
+              </w:rPr>
+              <w:t>) (</w:t>
+            </w:r>
+            <w:proofErr w:type="spellStart"/>
+            <w:r>
+              <w:rPr>
+                <w:rFonts w:ascii="Times New Roman" w:hAnsi="Times New Roman" w:cs="Times New Roman"/>
+                <w:sz w:val="24"/>
+                <w:szCs w:val="24"/>
+              </w:rPr>
+              <w:t>num</w:t>
+            </w:r>
+            <w:proofErr w:type="spellEnd"/>
+            <w:r>
+              <w:rPr>
+                <w:rFonts w:ascii="Times New Roman" w:hAnsi="Times New Roman" w:cs="Times New Roman"/>
+                <w:sz w:val="24"/>
+                <w:szCs w:val="24"/>
+              </w:rPr>
+              <w:t>/</w:t>
             </w:r>
             <w:r>
               <w:rPr>
@@ -15339,8 +17087,36 @@
                 <w:sz w:val="24"/>
                 <w:szCs w:val="24"/>
               </w:rPr>
-              <w:t xml:space="preserve"> (.) (num) (num</w:t>
-            </w:r>
+              <w:t xml:space="preserve"> (.) (</w:t>
+            </w:r>
+            <w:proofErr w:type="spellStart"/>
+            <w:r>
+              <w:rPr>
+                <w:rFonts w:ascii="Times New Roman" w:hAnsi="Times New Roman" w:cs="Times New Roman"/>
+                <w:sz w:val="24"/>
+                <w:szCs w:val="24"/>
+              </w:rPr>
+              <w:t>num</w:t>
+            </w:r>
+            <w:proofErr w:type="spellEnd"/>
+            <w:r>
+              <w:rPr>
+                <w:rFonts w:ascii="Times New Roman" w:hAnsi="Times New Roman" w:cs="Times New Roman"/>
+                <w:sz w:val="24"/>
+                <w:szCs w:val="24"/>
+              </w:rPr>
+              <w:t>) (</w:t>
+            </w:r>
+            <w:proofErr w:type="spellStart"/>
+            <w:r>
+              <w:rPr>
+                <w:rFonts w:ascii="Times New Roman" w:hAnsi="Times New Roman" w:cs="Times New Roman"/>
+                <w:sz w:val="24"/>
+                <w:szCs w:val="24"/>
+              </w:rPr>
+              <w:t>num</w:t>
+            </w:r>
+            <w:proofErr w:type="spellEnd"/>
             <w:r>
               <w:rPr>
                 <w:rFonts w:ascii="Times New Roman" w:hAnsi="Times New Roman" w:cs="Times New Roman"/>
@@ -15476,6 +17252,7 @@
               </w:rPr>
               <w:t>“) (ascii/</w:t>
             </w:r>
+            <w:proofErr w:type="gramStart"/>
             <w:r>
               <w:rPr>
                 <w:rFonts w:ascii="Times New Roman" w:hAnsi="Times New Roman" w:cs="Times New Roman"/>
@@ -15503,6 +17280,7 @@
               </w:rPr>
               <w:t>n</w:t>
             </w:r>
+            <w:proofErr w:type="gramEnd"/>
             <w:r>
               <w:rPr>
                 <w:rFonts w:ascii="Times New Roman" w:hAnsi="Times New Roman" w:cs="Times New Roman"/>
@@ -15627,7 +17405,7 @@
       <w:tblPr>
         <w:tblStyle w:val="TableGrid"/>
         <w:tblW w:w="0" w:type="auto"/>
-        <w:tblLook w:val="04A0"/>
+        <w:tblLook w:val="04A0" w:firstRow="1" w:lastRow="0" w:firstColumn="1" w:lastColumn="0" w:noHBand="0" w:noVBand="1"/>
       </w:tblPr>
       <w:tblGrid>
         <w:gridCol w:w="3642"/>
@@ -15796,7 +17574,17 @@
                 <w:sz w:val="24"/>
                 <w:szCs w:val="24"/>
               </w:rPr>
-              <w:t>( ( / ) )</w:t>
+              <w:t>( ( / )</w:t>
+            </w:r>
+            <w:bookmarkStart w:id="4" w:name="_GoBack"/>
+            <w:bookmarkEnd w:id="4"/>
+            <w:r>
+              <w:rPr>
+                <w:rFonts w:ascii="Times New Roman" w:hAnsi="Times New Roman" w:cs="Times New Roman"/>
+                <w:sz w:val="24"/>
+                <w:szCs w:val="24"/>
+              </w:rPr>
+              <w:t xml:space="preserve"> )</w:t>
             </w:r>
           </w:p>
         </w:tc>
@@ -16220,8 +18008,6 @@
           <w:szCs w:val="24"/>
         </w:rPr>
       </w:pPr>
-      <w:bookmarkStart w:id="4" w:name="_GoBack"/>
-      <w:bookmarkEnd w:id="4"/>
       <w:r>
         <w:rPr>
           <w:rFonts w:ascii="Times New Roman" w:hAnsi="Times New Roman" w:cs="Times New Roman"/>
@@ -16245,7 +18031,7 @@
       <w:tblPr>
         <w:tblStyle w:val="TableGrid"/>
         <w:tblW w:w="0" w:type="auto"/>
-        <w:tblLook w:val="04A0"/>
+        <w:tblLook w:val="04A0" w:firstRow="1" w:lastRow="0" w:firstColumn="1" w:lastColumn="0" w:noHBand="0" w:noVBand="1"/>
       </w:tblPr>
       <w:tblGrid>
         <w:gridCol w:w="3055"/>
@@ -16415,7 +18201,25 @@
                 <w:sz w:val="24"/>
                 <w:szCs w:val="24"/>
               </w:rPr>
-              <w:t>(~)(~)(ascii)</w:t>
+              <w:t>(</w:t>
+            </w:r>
+            <w:proofErr w:type="gramStart"/>
+            <w:r>
+              <w:rPr>
+                <w:rFonts w:ascii="Times New Roman" w:hAnsi="Times New Roman" w:cs="Times New Roman"/>
+                <w:sz w:val="24"/>
+                <w:szCs w:val="24"/>
+              </w:rPr>
+              <w:t>~)(</w:t>
+            </w:r>
+            <w:proofErr w:type="gramEnd"/>
+            <w:r>
+              <w:rPr>
+                <w:rFonts w:ascii="Times New Roman" w:hAnsi="Times New Roman" w:cs="Times New Roman"/>
+                <w:sz w:val="24"/>
+                <w:szCs w:val="24"/>
+              </w:rPr>
+              <w:t>~)(ascii)</w:t>
             </w:r>
             <w:r>
               <w:rPr>
@@ -16516,7 +18320,25 @@
                 <w:sz w:val="24"/>
                 <w:szCs w:val="24"/>
               </w:rPr>
-              <w:t>(~)(~)(~)(ascii)</w:t>
+              <w:t>(</w:t>
+            </w:r>
+            <w:proofErr w:type="gramStart"/>
+            <w:r>
+              <w:rPr>
+                <w:rFonts w:ascii="Times New Roman" w:hAnsi="Times New Roman" w:cs="Times New Roman"/>
+                <w:sz w:val="24"/>
+                <w:szCs w:val="24"/>
+              </w:rPr>
+              <w:t>~)(</w:t>
+            </w:r>
+            <w:proofErr w:type="gramEnd"/>
+            <w:r>
+              <w:rPr>
+                <w:rFonts w:ascii="Times New Roman" w:hAnsi="Times New Roman" w:cs="Times New Roman"/>
+                <w:sz w:val="24"/>
+                <w:szCs w:val="24"/>
+              </w:rPr>
+              <w:t>~)(~)(ascii)</w:t>
             </w:r>
             <w:r>
               <w:rPr>
@@ -16589,8 +18411,8 @@
 </file>
 
 <file path=word/endnotes.xml><?xml version="1.0" encoding="utf-8"?>
-<w:endnotes xmlns:ve="http://schemas.openxmlformats.org/markup-compatibility/2006" xmlns:o="urn:schemas-microsoft-com:office:office" xmlns:r="http://schemas.openxmlformats.org/officeDocument/2006/relationships" xmlns:m="http://schemas.openxmlformats.org/officeDocument/2006/math" xmlns:v="urn:schemas-microsoft-com:vml" xmlns:wp="http://schemas.openxmlformats.org/drawingml/2006/wordprocessingDrawing" xmlns:w10="urn:schemas-microsoft-com:office:word" xmlns:w="http://schemas.openxmlformats.org/wordprocessingml/2006/main" xmlns:wne="http://schemas.microsoft.com/office/word/2006/wordml">
-  <w:endnote w:type="separator" w:id="0">
+<w:endnotes xmlns:wpc="http://schemas.microsoft.com/office/word/2010/wordprocessingCanvas" xmlns:cx="http://schemas.microsoft.com/office/drawing/2014/chartex" xmlns:cx1="http://schemas.microsoft.com/office/drawing/2015/9/8/chartex" xmlns:cx2="http://schemas.microsoft.com/office/drawing/2015/10/21/chartex" xmlns:cx3="http://schemas.microsoft.com/office/drawing/2016/5/9/chartex" xmlns:cx4="http://schemas.microsoft.com/office/drawing/2016/5/10/chartex" xmlns:cx5="http://schemas.microsoft.com/office/drawing/2016/5/11/chartex" xmlns:cx6="http://schemas.microsoft.com/office/drawing/2016/5/12/chartex" xmlns:cx7="http://schemas.microsoft.com/office/drawing/2016/5/13/chartex" xmlns:cx8="http://schemas.microsoft.com/office/drawing/2016/5/14/chartex" xmlns:mc="http://schemas.openxmlformats.org/markup-compatibility/2006" xmlns:aink="http://schemas.microsoft.com/office/drawing/2016/ink" xmlns:am3d="http://schemas.microsoft.com/office/drawing/2017/model3d" xmlns:o="urn:schemas-microsoft-com:office:office" xmlns:r="http://schemas.openxmlformats.org/officeDocument/2006/relationships" xmlns:m="http://schemas.openxmlformats.org/officeDocument/2006/math" xmlns:v="urn:schemas-microsoft-com:vml" xmlns:wp14="http://schemas.microsoft.com/office/word/2010/wordprocessingDrawing" xmlns:wp="http://schemas.openxmlformats.org/drawingml/2006/wordprocessingDrawing" xmlns:w10="urn:schemas-microsoft-com:office:word" xmlns:w="http://schemas.openxmlformats.org/wordprocessingml/2006/main" xmlns:w14="http://schemas.microsoft.com/office/word/2010/wordml" xmlns:w15="http://schemas.microsoft.com/office/word/2012/wordml" xmlns:w16cid="http://schemas.microsoft.com/office/word/2016/wordml/cid" xmlns:w16se="http://schemas.microsoft.com/office/word/2015/wordml/symex" xmlns:wpg="http://schemas.microsoft.com/office/word/2010/wordprocessingGroup" xmlns:wpi="http://schemas.microsoft.com/office/word/2010/wordprocessingInk" xmlns:wne="http://schemas.microsoft.com/office/word/2006/wordml" xmlns:wps="http://schemas.microsoft.com/office/word/2010/wordprocessingShape" mc:Ignorable="w14 w15 w16se w16cid wp14">
+  <w:endnote w:type="separator" w:id="-1">
     <w:p>
       <w:pPr>
         <w:spacing w:after="0" w:line="240" w:lineRule="auto"/>
@@ -16600,7 +18422,7 @@
       </w:r>
     </w:p>
   </w:endnote>
-  <w:endnote w:type="continuationSeparator" w:id="1">
+  <w:endnote w:type="continuationSeparator" w:id="0">
     <w:p>
       <w:pPr>
         <w:spacing w:after="0" w:line="240" w:lineRule="auto"/>
@@ -16614,7 +18436,7 @@
 </file>
 
 <file path=word/footer1.xml><?xml version="1.0" encoding="utf-8"?>
-<w:ftr xmlns:ve="http://schemas.openxmlformats.org/markup-compatibility/2006" xmlns:o="urn:schemas-microsoft-com:office:office" xmlns:r="http://schemas.openxmlformats.org/officeDocument/2006/relationships" xmlns:m="http://schemas.openxmlformats.org/officeDocument/2006/math" xmlns:v="urn:schemas-microsoft-com:vml" xmlns:wp="http://schemas.openxmlformats.org/drawingml/2006/wordprocessingDrawing" xmlns:w10="urn:schemas-microsoft-com:office:word" xmlns:w="http://schemas.openxmlformats.org/wordprocessingml/2006/main" xmlns:wne="http://schemas.microsoft.com/office/word/2006/wordml">
+<w:ftr xmlns:wpc="http://schemas.microsoft.com/office/word/2010/wordprocessingCanvas" xmlns:cx="http://schemas.microsoft.com/office/drawing/2014/chartex" xmlns:cx1="http://schemas.microsoft.com/office/drawing/2015/9/8/chartex" xmlns:cx2="http://schemas.microsoft.com/office/drawing/2015/10/21/chartex" xmlns:cx3="http://schemas.microsoft.com/office/drawing/2016/5/9/chartex" xmlns:cx4="http://schemas.microsoft.com/office/drawing/2016/5/10/chartex" xmlns:cx5="http://schemas.microsoft.com/office/drawing/2016/5/11/chartex" xmlns:cx6="http://schemas.microsoft.com/office/drawing/2016/5/12/chartex" xmlns:cx7="http://schemas.microsoft.com/office/drawing/2016/5/13/chartex" xmlns:cx8="http://schemas.microsoft.com/office/drawing/2016/5/14/chartex" xmlns:mc="http://schemas.openxmlformats.org/markup-compatibility/2006" xmlns:aink="http://schemas.microsoft.com/office/drawing/2016/ink" xmlns:am3d="http://schemas.microsoft.com/office/drawing/2017/model3d" xmlns:o="urn:schemas-microsoft-com:office:office" xmlns:r="http://schemas.openxmlformats.org/officeDocument/2006/relationships" xmlns:m="http://schemas.openxmlformats.org/officeDocument/2006/math" xmlns:v="urn:schemas-microsoft-com:vml" xmlns:wp14="http://schemas.microsoft.com/office/word/2010/wordprocessingDrawing" xmlns:wp="http://schemas.openxmlformats.org/drawingml/2006/wordprocessingDrawing" xmlns:w10="urn:schemas-microsoft-com:office:word" xmlns:w="http://schemas.openxmlformats.org/wordprocessingml/2006/main" xmlns:w14="http://schemas.microsoft.com/office/word/2010/wordml" xmlns:w15="http://schemas.microsoft.com/office/word/2012/wordml" xmlns:w16cid="http://schemas.microsoft.com/office/word/2016/wordml/cid" xmlns:w16se="http://schemas.microsoft.com/office/word/2015/wordml/symex" xmlns:wpg="http://schemas.microsoft.com/office/word/2010/wordprocessingGroup" xmlns:wpi="http://schemas.microsoft.com/office/word/2010/wordprocessingInk" xmlns:wne="http://schemas.microsoft.com/office/word/2006/wordml" xmlns:wps="http://schemas.microsoft.com/office/word/2010/wordprocessingShape" mc:Ignorable="w14 w15 w16se w16cid wp14">
   <w:p>
     <w:pPr>
       <w:pStyle w:val="Footer"/>
@@ -16625,8 +18447,8 @@
 </file>
 
 <file path=word/footnotes.xml><?xml version="1.0" encoding="utf-8"?>
-<w:footnotes xmlns:ve="http://schemas.openxmlformats.org/markup-compatibility/2006" xmlns:o="urn:schemas-microsoft-com:office:office" xmlns:r="http://schemas.openxmlformats.org/officeDocument/2006/relationships" xmlns:m="http://schemas.openxmlformats.org/officeDocument/2006/math" xmlns:v="urn:schemas-microsoft-com:vml" xmlns:wp="http://schemas.openxmlformats.org/drawingml/2006/wordprocessingDrawing" xmlns:w10="urn:schemas-microsoft-com:office:word" xmlns:w="http://schemas.openxmlformats.org/wordprocessingml/2006/main" xmlns:wne="http://schemas.microsoft.com/office/word/2006/wordml">
-  <w:footnote w:type="separator" w:id="0">
+<w:footnotes xmlns:wpc="http://schemas.microsoft.com/office/word/2010/wordprocessingCanvas" xmlns:cx="http://schemas.microsoft.com/office/drawing/2014/chartex" xmlns:cx1="http://schemas.microsoft.com/office/drawing/2015/9/8/chartex" xmlns:cx2="http://schemas.microsoft.com/office/drawing/2015/10/21/chartex" xmlns:cx3="http://schemas.microsoft.com/office/drawing/2016/5/9/chartex" xmlns:cx4="http://schemas.microsoft.com/office/drawing/2016/5/10/chartex" xmlns:cx5="http://schemas.microsoft.com/office/drawing/2016/5/11/chartex" xmlns:cx6="http://schemas.microsoft.com/office/drawing/2016/5/12/chartex" xmlns:cx7="http://schemas.microsoft.com/office/drawing/2016/5/13/chartex" xmlns:cx8="http://schemas.microsoft.com/office/drawing/2016/5/14/chartex" xmlns:mc="http://schemas.openxmlformats.org/markup-compatibility/2006" xmlns:aink="http://schemas.microsoft.com/office/drawing/2016/ink" xmlns:am3d="http://schemas.microsoft.com/office/drawing/2017/model3d" xmlns:o="urn:schemas-microsoft-com:office:office" xmlns:r="http://schemas.openxmlformats.org/officeDocument/2006/relationships" xmlns:m="http://schemas.openxmlformats.org/officeDocument/2006/math" xmlns:v="urn:schemas-microsoft-com:vml" xmlns:wp14="http://schemas.microsoft.com/office/word/2010/wordprocessingDrawing" xmlns:wp="http://schemas.openxmlformats.org/drawingml/2006/wordprocessingDrawing" xmlns:w10="urn:schemas-microsoft-com:office:word" xmlns:w="http://schemas.openxmlformats.org/wordprocessingml/2006/main" xmlns:w14="http://schemas.microsoft.com/office/word/2010/wordml" xmlns:w15="http://schemas.microsoft.com/office/word/2012/wordml" xmlns:w16cid="http://schemas.microsoft.com/office/word/2016/wordml/cid" xmlns:w16se="http://schemas.microsoft.com/office/word/2015/wordml/symex" xmlns:wpg="http://schemas.microsoft.com/office/word/2010/wordprocessingGroup" xmlns:wpi="http://schemas.microsoft.com/office/word/2010/wordprocessingInk" xmlns:wne="http://schemas.microsoft.com/office/word/2006/wordml" xmlns:wps="http://schemas.microsoft.com/office/word/2010/wordprocessingShape" mc:Ignorable="w14 w15 w16se w16cid wp14">
+  <w:footnote w:type="separator" w:id="-1">
     <w:p>
       <w:pPr>
         <w:spacing w:after="0" w:line="240" w:lineRule="auto"/>
@@ -16636,7 +18458,7 @@
       </w:r>
     </w:p>
   </w:footnote>
-  <w:footnote w:type="continuationSeparator" w:id="1">
+  <w:footnote w:type="continuationSeparator" w:id="0">
     <w:p>
       <w:pPr>
         <w:spacing w:after="0" w:line="240" w:lineRule="auto"/>
@@ -16650,8 +18472,8 @@
 </file>
 
 <file path=word/numbering.xml><?xml version="1.0" encoding="utf-8"?>
-<w:numbering xmlns:ve="http://schemas.openxmlformats.org/markup-compatibility/2006" xmlns:o="urn:schemas-microsoft-com:office:office" xmlns:r="http://schemas.openxmlformats.org/officeDocument/2006/relationships" xmlns:m="http://schemas.openxmlformats.org/officeDocument/2006/math" xmlns:v="urn:schemas-microsoft-com:vml" xmlns:wp="http://schemas.openxmlformats.org/drawingml/2006/wordprocessingDrawing" xmlns:w10="urn:schemas-microsoft-com:office:word" xmlns:w="http://schemas.openxmlformats.org/wordprocessingml/2006/main" xmlns:wne="http://schemas.microsoft.com/office/word/2006/wordml">
-  <w:abstractNum w:abstractNumId="0">
+<w:numbering xmlns:wpc="http://schemas.microsoft.com/office/word/2010/wordprocessingCanvas" xmlns:cx="http://schemas.microsoft.com/office/drawing/2014/chartex" xmlns:cx1="http://schemas.microsoft.com/office/drawing/2015/9/8/chartex" xmlns:cx2="http://schemas.microsoft.com/office/drawing/2015/10/21/chartex" xmlns:cx3="http://schemas.microsoft.com/office/drawing/2016/5/9/chartex" xmlns:cx4="http://schemas.microsoft.com/office/drawing/2016/5/10/chartex" xmlns:cx5="http://schemas.microsoft.com/office/drawing/2016/5/11/chartex" xmlns:cx6="http://schemas.microsoft.com/office/drawing/2016/5/12/chartex" xmlns:cx7="http://schemas.microsoft.com/office/drawing/2016/5/13/chartex" xmlns:cx8="http://schemas.microsoft.com/office/drawing/2016/5/14/chartex" xmlns:mc="http://schemas.openxmlformats.org/markup-compatibility/2006" xmlns:aink="http://schemas.microsoft.com/office/drawing/2016/ink" xmlns:am3d="http://schemas.microsoft.com/office/drawing/2017/model3d" xmlns:o="urn:schemas-microsoft-com:office:office" xmlns:r="http://schemas.openxmlformats.org/officeDocument/2006/relationships" xmlns:m="http://schemas.openxmlformats.org/officeDocument/2006/math" xmlns:v="urn:schemas-microsoft-com:vml" xmlns:wp14="http://schemas.microsoft.com/office/word/2010/wordprocessingDrawing" xmlns:wp="http://schemas.openxmlformats.org/drawingml/2006/wordprocessingDrawing" xmlns:w10="urn:schemas-microsoft-com:office:word" xmlns:w="http://schemas.openxmlformats.org/wordprocessingml/2006/main" xmlns:w14="http://schemas.microsoft.com/office/word/2010/wordml" xmlns:w15="http://schemas.microsoft.com/office/word/2012/wordml" xmlns:w16cid="http://schemas.microsoft.com/office/word/2016/wordml/cid" xmlns:w16se="http://schemas.microsoft.com/office/word/2015/wordml/symex" xmlns:wpg="http://schemas.microsoft.com/office/word/2010/wordprocessingGroup" xmlns:wpi="http://schemas.microsoft.com/office/word/2010/wordprocessingInk" xmlns:wne="http://schemas.microsoft.com/office/word/2006/wordml" xmlns:wps="http://schemas.microsoft.com/office/word/2010/wordprocessingShape" mc:Ignorable="w14 w15 w16se w16cid wp14">
+  <w:abstractNum w:abstractNumId="0" w15:restartNumberingAfterBreak="0">
     <w:nsid w:val="131F331B"/>
     <w:multiLevelType w:val="hybridMultilevel"/>
     <w:tmpl w:val="C18E0766"/>
@@ -16764,7 +18586,7 @@
       </w:rPr>
     </w:lvl>
   </w:abstractNum>
-  <w:abstractNum w:abstractNumId="1">
+  <w:abstractNum w:abstractNumId="1" w15:restartNumberingAfterBreak="0">
     <w:nsid w:val="23E42982"/>
     <w:multiLevelType w:val="hybridMultilevel"/>
     <w:tmpl w:val="36BE7984"/>
@@ -16850,7 +18672,7 @@
       </w:pPr>
     </w:lvl>
   </w:abstractNum>
-  <w:abstractNum w:abstractNumId="2">
+  <w:abstractNum w:abstractNumId="2" w15:restartNumberingAfterBreak="0">
     <w:nsid w:val="272B5DE2"/>
     <w:multiLevelType w:val="hybridMultilevel"/>
     <w:tmpl w:val="63121D86"/>
@@ -16957,7 +18779,7 @@
       </w:pPr>
     </w:lvl>
   </w:abstractNum>
-  <w:abstractNum w:abstractNumId="3">
+  <w:abstractNum w:abstractNumId="3" w15:restartNumberingAfterBreak="0">
     <w:nsid w:val="323713FC"/>
     <w:multiLevelType w:val="hybridMultilevel"/>
     <w:tmpl w:val="1B0AD0CC"/>
@@ -17046,7 +18868,7 @@
       </w:pPr>
     </w:lvl>
   </w:abstractNum>
-  <w:abstractNum w:abstractNumId="4">
+  <w:abstractNum w:abstractNumId="4" w15:restartNumberingAfterBreak="0">
     <w:nsid w:val="3D367A48"/>
     <w:multiLevelType w:val="hybridMultilevel"/>
     <w:tmpl w:val="235032D8"/>
@@ -17135,7 +18957,7 @@
       </w:pPr>
     </w:lvl>
   </w:abstractNum>
-  <w:abstractNum w:abstractNumId="5">
+  <w:abstractNum w:abstractNumId="5" w15:restartNumberingAfterBreak="0">
     <w:nsid w:val="525F5E80"/>
     <w:multiLevelType w:val="hybridMultilevel"/>
     <w:tmpl w:val="1B0AD0CC"/>
@@ -17224,7 +19046,7 @@
       </w:pPr>
     </w:lvl>
   </w:abstractNum>
-  <w:abstractNum w:abstractNumId="6">
+  <w:abstractNum w:abstractNumId="6" w15:restartNumberingAfterBreak="0">
     <w:nsid w:val="561E72D7"/>
     <w:multiLevelType w:val="hybridMultilevel"/>
     <w:tmpl w:val="DCC86540"/>
@@ -17313,7 +19135,7 @@
       </w:pPr>
     </w:lvl>
   </w:abstractNum>
-  <w:abstractNum w:abstractNumId="7">
+  <w:abstractNum w:abstractNumId="7" w15:restartNumberingAfterBreak="0">
     <w:nsid w:val="72B44323"/>
     <w:multiLevelType w:val="hybridMultilevel"/>
     <w:tmpl w:val="ED9C37D6"/>
@@ -17402,7 +19224,7 @@
       </w:pPr>
     </w:lvl>
   </w:abstractNum>
-  <w:abstractNum w:abstractNumId="8">
+  <w:abstractNum w:abstractNumId="8" w15:restartNumberingAfterBreak="0">
     <w:nsid w:val="776B095B"/>
     <w:multiLevelType w:val="hybridMultilevel"/>
     <w:tmpl w:val="DCC86540"/>
@@ -17552,7 +19374,7 @@
 </file>
 
 <file path=word/styles.xml><?xml version="1.0" encoding="utf-8"?>
-<w:styles xmlns:r="http://schemas.openxmlformats.org/officeDocument/2006/relationships" xmlns:w="http://schemas.openxmlformats.org/wordprocessingml/2006/main">
+<w:styles xmlns:mc="http://schemas.openxmlformats.org/markup-compatibility/2006" xmlns:r="http://schemas.openxmlformats.org/officeDocument/2006/relationships" xmlns:w="http://schemas.openxmlformats.org/wordprocessingml/2006/main" xmlns:w14="http://schemas.microsoft.com/office/word/2010/wordml" xmlns:w15="http://schemas.microsoft.com/office/word/2012/wordml" xmlns:w16cid="http://schemas.microsoft.com/office/word/2016/wordml/cid" xmlns:w16se="http://schemas.microsoft.com/office/word/2015/wordml/symex" mc:Ignorable="w14 w15 w16se w16cid">
   <w:docDefaults>
     <w:rPrDefault>
       <w:rPr>
@@ -17568,147 +19390,382 @@
       </w:pPr>
     </w:pPrDefault>
   </w:docDefaults>
-  <w:latentStyles w:defLockedState="0" w:defUIPriority="99" w:defSemiHidden="1" w:defUnhideWhenUsed="1" w:defQFormat="0" w:count="267">
-    <w:lsdException w:name="Normal" w:semiHidden="0" w:uiPriority="0" w:unhideWhenUsed="0" w:qFormat="1"/>
-    <w:lsdException w:name="heading 1" w:semiHidden="0" w:uiPriority="9" w:unhideWhenUsed="0" w:qFormat="1"/>
-    <w:lsdException w:name="heading 2" w:uiPriority="9" w:qFormat="1"/>
-    <w:lsdException w:name="heading 3" w:uiPriority="9" w:qFormat="1"/>
-    <w:lsdException w:name="heading 4" w:uiPriority="9" w:qFormat="1"/>
-    <w:lsdException w:name="heading 5" w:uiPriority="9" w:qFormat="1"/>
-    <w:lsdException w:name="heading 6" w:uiPriority="9" w:qFormat="1"/>
-    <w:lsdException w:name="heading 7" w:uiPriority="9" w:qFormat="1"/>
-    <w:lsdException w:name="heading 8" w:uiPriority="9" w:qFormat="1"/>
-    <w:lsdException w:name="heading 9" w:uiPriority="9" w:qFormat="1"/>
-    <w:lsdException w:name="toc 1" w:uiPriority="39"/>
-    <w:lsdException w:name="toc 2" w:uiPriority="39"/>
-    <w:lsdException w:name="toc 3" w:uiPriority="39"/>
-    <w:lsdException w:name="toc 4" w:uiPriority="39"/>
-    <w:lsdException w:name="toc 5" w:uiPriority="39"/>
-    <w:lsdException w:name="toc 6" w:uiPriority="39"/>
-    <w:lsdException w:name="toc 7" w:uiPriority="39"/>
-    <w:lsdException w:name="toc 8" w:uiPriority="39"/>
-    <w:lsdException w:name="toc 9" w:uiPriority="39"/>
-    <w:lsdException w:name="caption" w:uiPriority="35" w:qFormat="1"/>
-    <w:lsdException w:name="Title" w:semiHidden="0" w:uiPriority="10" w:unhideWhenUsed="0" w:qFormat="1"/>
-    <w:lsdException w:name="Default Paragraph Font" w:uiPriority="1"/>
-    <w:lsdException w:name="Subtitle" w:semiHidden="0" w:uiPriority="11" w:unhideWhenUsed="0" w:qFormat="1"/>
-    <w:lsdException w:name="Strong" w:semiHidden="0" w:uiPriority="22" w:unhideWhenUsed="0" w:qFormat="1"/>
-    <w:lsdException w:name="Emphasis" w:semiHidden="0" w:uiPriority="20" w:unhideWhenUsed="0" w:qFormat="1"/>
-    <w:lsdException w:name="Normal Table" w:semiHidden="0" w:unhideWhenUsed="0"/>
-    <w:lsdException w:name="Table Subtle 2" w:semiHidden="0" w:unhideWhenUsed="0"/>
-    <w:lsdException w:name="Table Web 3" w:semiHidden="0" w:unhideWhenUsed="0"/>
-    <w:lsdException w:name="Table Grid" w:semiHidden="0" w:uiPriority="39" w:unhideWhenUsed="0"/>
-    <w:lsdException w:name="Placeholder Text" w:unhideWhenUsed="0"/>
-    <w:lsdException w:name="No Spacing" w:semiHidden="0" w:uiPriority="1" w:unhideWhenUsed="0" w:qFormat="1"/>
-    <w:lsdException w:name="Light Shading" w:semiHidden="0" w:uiPriority="60" w:unhideWhenUsed="0"/>
-    <w:lsdException w:name="Light List" w:semiHidden="0" w:uiPriority="61" w:unhideWhenUsed="0"/>
-    <w:lsdException w:name="Light Grid" w:semiHidden="0" w:uiPriority="62" w:unhideWhenUsed="0"/>
-    <w:lsdException w:name="Medium Shading 1" w:semiHidden="0" w:uiPriority="63" w:unhideWhenUsed="0"/>
-    <w:lsdException w:name="Medium Shading 2" w:semiHidden="0" w:uiPriority="64" w:unhideWhenUsed="0"/>
-    <w:lsdException w:name="Medium List 1" w:semiHidden="0" w:uiPriority="65" w:unhideWhenUsed="0"/>
-    <w:lsdException w:name="Medium List 2" w:semiHidden="0" w:uiPriority="66" w:unhideWhenUsed="0"/>
-    <w:lsdException w:name="Medium Grid 1" w:semiHidden="0" w:uiPriority="67" w:unhideWhenUsed="0"/>
-    <w:lsdException w:name="Medium Grid 2" w:semiHidden="0" w:uiPriority="68" w:unhideWhenUsed="0"/>
-    <w:lsdException w:name="Medium Grid 3" w:semiHidden="0" w:uiPriority="69" w:unhideWhenUsed="0"/>
-    <w:lsdException w:name="Dark List" w:semiHidden="0" w:uiPriority="70" w:unhideWhenUsed="0"/>
-    <w:lsdException w:name="Colorful Shading" w:semiHidden="0" w:uiPriority="71" w:unhideWhenUsed="0"/>
-    <w:lsdException w:name="Colorful List" w:semiHidden="0" w:uiPriority="72" w:unhideWhenUsed="0"/>
-    <w:lsdException w:name="Colorful Grid" w:semiHidden="0" w:uiPriority="73" w:unhideWhenUsed="0"/>
-    <w:lsdException w:name="Light Shading Accent 1" w:semiHidden="0" w:uiPriority="60" w:unhideWhenUsed="0"/>
-    <w:lsdException w:name="Light List Accent 1" w:semiHidden="0" w:uiPriority="61" w:unhideWhenUsed="0"/>
-    <w:lsdException w:name="Light Grid Accent 1" w:semiHidden="0" w:uiPriority="62" w:unhideWhenUsed="0"/>
-    <w:lsdException w:name="Medium Shading 1 Accent 1" w:semiHidden="0" w:uiPriority="63" w:unhideWhenUsed="0"/>
-    <w:lsdException w:name="Medium Shading 2 Accent 1" w:semiHidden="0" w:uiPriority="64" w:unhideWhenUsed="0"/>
-    <w:lsdException w:name="Medium List 1 Accent 1" w:semiHidden="0" w:uiPriority="65" w:unhideWhenUsed="0"/>
-    <w:lsdException w:name="Revision" w:unhideWhenUsed="0"/>
-    <w:lsdException w:name="List Paragraph" w:semiHidden="0" w:uiPriority="34" w:unhideWhenUsed="0" w:qFormat="1"/>
-    <w:lsdException w:name="Quote" w:semiHidden="0" w:uiPriority="29" w:unhideWhenUsed="0" w:qFormat="1"/>
-    <w:lsdException w:name="Intense Quote" w:semiHidden="0" w:uiPriority="30" w:unhideWhenUsed="0" w:qFormat="1"/>
-    <w:lsdException w:name="Medium List 2 Accent 1" w:semiHidden="0" w:uiPriority="66" w:unhideWhenUsed="0"/>
-    <w:lsdException w:name="Medium Grid 1 Accent 1" w:semiHidden="0" w:uiPriority="67" w:unhideWhenUsed="0"/>
-    <w:lsdException w:name="Medium Grid 2 Accent 1" w:semiHidden="0" w:uiPriority="68" w:unhideWhenUsed="0"/>
-    <w:lsdException w:name="Medium Grid 3 Accent 1" w:semiHidden="0" w:uiPriority="69" w:unhideWhenUsed="0"/>
-    <w:lsdException w:name="Dark List Accent 1" w:semiHidden="0" w:uiPriority="70" w:unhideWhenUsed="0"/>
-    <w:lsdException w:name="Colorful Shading Accent 1" w:semiHidden="0" w:uiPriority="71" w:unhideWhenUsed="0"/>
-    <w:lsdException w:name="Colorful List Accent 1" w:semiHidden="0" w:uiPriority="72" w:unhideWhenUsed="0"/>
-    <w:lsdException w:name="Colorful Grid Accent 1" w:semiHidden="0" w:uiPriority="73" w:unhideWhenUsed="0"/>
-    <w:lsdException w:name="Light Shading Accent 2" w:semiHidden="0" w:uiPriority="60" w:unhideWhenUsed="0"/>
-    <w:lsdException w:name="Light List Accent 2" w:semiHidden="0" w:uiPriority="61" w:unhideWhenUsed="0"/>
-    <w:lsdException w:name="Light Grid Accent 2" w:semiHidden="0" w:uiPriority="62" w:unhideWhenUsed="0"/>
-    <w:lsdException w:name="Medium Shading 1 Accent 2" w:semiHidden="0" w:uiPriority="63" w:unhideWhenUsed="0"/>
-    <w:lsdException w:name="Medium Shading 2 Accent 2" w:semiHidden="0" w:uiPriority="64" w:unhideWhenUsed="0"/>
-    <w:lsdException w:name="Medium List 1 Accent 2" w:semiHidden="0" w:uiPriority="65" w:unhideWhenUsed="0"/>
-    <w:lsdException w:name="Medium List 2 Accent 2" w:semiHidden="0" w:uiPriority="66" w:unhideWhenUsed="0"/>
-    <w:lsdException w:name="Medium Grid 1 Accent 2" w:semiHidden="0" w:uiPriority="67" w:unhideWhenUsed="0"/>
-    <w:lsdException w:name="Medium Grid 2 Accent 2" w:semiHidden="0" w:uiPriority="68" w:unhideWhenUsed="0"/>
-    <w:lsdException w:name="Medium Grid 3 Accent 2" w:semiHidden="0" w:uiPriority="69" w:unhideWhenUsed="0"/>
-    <w:lsdException w:name="Dark List Accent 2" w:semiHidden="0" w:uiPriority="70" w:unhideWhenUsed="0"/>
-    <w:lsdException w:name="Colorful Shading Accent 2" w:semiHidden="0" w:uiPriority="71" w:unhideWhenUsed="0"/>
-    <w:lsdException w:name="Colorful List Accent 2" w:semiHidden="0" w:uiPriority="72" w:unhideWhenUsed="0"/>
-    <w:lsdException w:name="Colorful Grid Accent 2" w:semiHidden="0" w:uiPriority="73" w:unhideWhenUsed="0"/>
-    <w:lsdException w:name="Light Shading Accent 3" w:semiHidden="0" w:uiPriority="60" w:unhideWhenUsed="0"/>
-    <w:lsdException w:name="Light List Accent 3" w:semiHidden="0" w:uiPriority="61" w:unhideWhenUsed="0"/>
-    <w:lsdException w:name="Light Grid Accent 3" w:semiHidden="0" w:uiPriority="62" w:unhideWhenUsed="0"/>
-    <w:lsdException w:name="Medium Shading 1 Accent 3" w:semiHidden="0" w:uiPriority="63" w:unhideWhenUsed="0"/>
-    <w:lsdException w:name="Medium Shading 2 Accent 3" w:semiHidden="0" w:uiPriority="64" w:unhideWhenUsed="0"/>
-    <w:lsdException w:name="Medium List 1 Accent 3" w:semiHidden="0" w:uiPriority="65" w:unhideWhenUsed="0"/>
-    <w:lsdException w:name="Medium List 2 Accent 3" w:semiHidden="0" w:uiPriority="66" w:unhideWhenUsed="0"/>
-    <w:lsdException w:name="Medium Grid 1 Accent 3" w:semiHidden="0" w:uiPriority="67" w:unhideWhenUsed="0"/>
-    <w:lsdException w:name="Medium Grid 2 Accent 3" w:semiHidden="0" w:uiPriority="68" w:unhideWhenUsed="0"/>
-    <w:lsdException w:name="Medium Grid 3 Accent 3" w:semiHidden="0" w:uiPriority="69" w:unhideWhenUsed="0"/>
-    <w:lsdException w:name="Dark List Accent 3" w:semiHidden="0" w:uiPriority="70" w:unhideWhenUsed="0"/>
-    <w:lsdException w:name="Colorful Shading Accent 3" w:semiHidden="0" w:uiPriority="71" w:unhideWhenUsed="0"/>
-    <w:lsdException w:name="Colorful List Accent 3" w:semiHidden="0" w:uiPriority="72" w:unhideWhenUsed="0"/>
-    <w:lsdException w:name="Colorful Grid Accent 3" w:semiHidden="0" w:uiPriority="73" w:unhideWhenUsed="0"/>
-    <w:lsdException w:name="Light Shading Accent 4" w:semiHidden="0" w:uiPriority="60" w:unhideWhenUsed="0"/>
-    <w:lsdException w:name="Light List Accent 4" w:semiHidden="0" w:uiPriority="61" w:unhideWhenUsed="0"/>
-    <w:lsdException w:name="Light Grid Accent 4" w:semiHidden="0" w:uiPriority="62" w:unhideWhenUsed="0"/>
-    <w:lsdException w:name="Medium Shading 1 Accent 4" w:semiHidden="0" w:uiPriority="63" w:unhideWhenUsed="0"/>
-    <w:lsdException w:name="Medium Shading 2 Accent 4" w:semiHidden="0" w:uiPriority="64" w:unhideWhenUsed="0"/>
-    <w:lsdException w:name="Medium List 1 Accent 4" w:semiHidden="0" w:uiPriority="65" w:unhideWhenUsed="0"/>
-    <w:lsdException w:name="Medium List 2 Accent 4" w:semiHidden="0" w:uiPriority="66" w:unhideWhenUsed="0"/>
-    <w:lsdException w:name="Medium Grid 1 Accent 4" w:semiHidden="0" w:uiPriority="67" w:unhideWhenUsed="0"/>
-    <w:lsdException w:name="Medium Grid 2 Accent 4" w:semiHidden="0" w:uiPriority="68" w:unhideWhenUsed="0"/>
-    <w:lsdException w:name="Medium Grid 3 Accent 4" w:semiHidden="0" w:uiPriority="69" w:unhideWhenUsed="0"/>
-    <w:lsdException w:name="Dark List Accent 4" w:semiHidden="0" w:uiPriority="70" w:unhideWhenUsed="0"/>
-    <w:lsdException w:name="Colorful Shading Accent 4" w:semiHidden="0" w:uiPriority="71" w:unhideWhenUsed="0"/>
-    <w:lsdException w:name="Colorful List Accent 4" w:semiHidden="0" w:uiPriority="72" w:unhideWhenUsed="0"/>
-    <w:lsdException w:name="Colorful Grid Accent 4" w:semiHidden="0" w:uiPriority="73" w:unhideWhenUsed="0"/>
-    <w:lsdException w:name="Light Shading Accent 5" w:semiHidden="0" w:uiPriority="60" w:unhideWhenUsed="0"/>
-    <w:lsdException w:name="Light List Accent 5" w:semiHidden="0" w:uiPriority="61" w:unhideWhenUsed="0"/>
-    <w:lsdException w:name="Light Grid Accent 5" w:semiHidden="0" w:uiPriority="62" w:unhideWhenUsed="0"/>
-    <w:lsdException w:name="Medium Shading 1 Accent 5" w:semiHidden="0" w:uiPriority="63" w:unhideWhenUsed="0"/>
-    <w:lsdException w:name="Medium Shading 2 Accent 5" w:semiHidden="0" w:uiPriority="64" w:unhideWhenUsed="0"/>
-    <w:lsdException w:name="Medium List 1 Accent 5" w:semiHidden="0" w:uiPriority="65" w:unhideWhenUsed="0"/>
-    <w:lsdException w:name="Medium List 2 Accent 5" w:semiHidden="0" w:uiPriority="66" w:unhideWhenUsed="0"/>
-    <w:lsdException w:name="Medium Grid 1 Accent 5" w:semiHidden="0" w:uiPriority="67" w:unhideWhenUsed="0"/>
-    <w:lsdException w:name="Medium Grid 2 Accent 5" w:semiHidden="0" w:uiPriority="68" w:unhideWhenUsed="0"/>
-    <w:lsdException w:name="Medium Grid 3 Accent 5" w:semiHidden="0" w:uiPriority="69" w:unhideWhenUsed="0"/>
-    <w:lsdException w:name="Dark List Accent 5" w:semiHidden="0" w:uiPriority="70" w:unhideWhenUsed="0"/>
-    <w:lsdException w:name="Colorful Shading Accent 5" w:semiHidden="0" w:uiPriority="71" w:unhideWhenUsed="0"/>
-    <w:lsdException w:name="Colorful List Accent 5" w:semiHidden="0" w:uiPriority="72" w:unhideWhenUsed="0"/>
-    <w:lsdException w:name="Colorful Grid Accent 5" w:semiHidden="0" w:uiPriority="73" w:unhideWhenUsed="0"/>
-    <w:lsdException w:name="Light Shading Accent 6" w:semiHidden="0" w:uiPriority="60" w:unhideWhenUsed="0"/>
-    <w:lsdException w:name="Light List Accent 6" w:semiHidden="0" w:uiPriority="61" w:unhideWhenUsed="0"/>
-    <w:lsdException w:name="Light Grid Accent 6" w:semiHidden="0" w:uiPriority="62" w:unhideWhenUsed="0"/>
-    <w:lsdException w:name="Medium Shading 1 Accent 6" w:semiHidden="0" w:uiPriority="63" w:unhideWhenUsed="0"/>
-    <w:lsdException w:name="Medium Shading 2 Accent 6" w:semiHidden="0" w:uiPriority="64" w:unhideWhenUsed="0"/>
-    <w:lsdException w:name="Medium List 1 Accent 6" w:semiHidden="0" w:uiPriority="65" w:unhideWhenUsed="0"/>
-    <w:lsdException w:name="Medium List 2 Accent 6" w:semiHidden="0" w:uiPriority="66" w:unhideWhenUsed="0"/>
-    <w:lsdException w:name="Medium Grid 1 Accent 6" w:semiHidden="0" w:uiPriority="67" w:unhideWhenUsed="0"/>
-    <w:lsdException w:name="Medium Grid 2 Accent 6" w:semiHidden="0" w:uiPriority="68" w:unhideWhenUsed="0"/>
-    <w:lsdException w:name="Medium Grid 3 Accent 6" w:semiHidden="0" w:uiPriority="69" w:unhideWhenUsed="0"/>
-    <w:lsdException w:name="Dark List Accent 6" w:semiHidden="0" w:uiPriority="70" w:unhideWhenUsed="0"/>
-    <w:lsdException w:name="Colorful Shading Accent 6" w:semiHidden="0" w:uiPriority="71" w:unhideWhenUsed="0"/>
-    <w:lsdException w:name="Colorful List Accent 6" w:semiHidden="0" w:uiPriority="72" w:unhideWhenUsed="0"/>
-    <w:lsdException w:name="Colorful Grid Accent 6" w:semiHidden="0" w:uiPriority="73" w:unhideWhenUsed="0"/>
-    <w:lsdException w:name="Subtle Emphasis" w:semiHidden="0" w:uiPriority="19" w:unhideWhenUsed="0" w:qFormat="1"/>
-    <w:lsdException w:name="Intense Emphasis" w:semiHidden="0" w:uiPriority="21" w:unhideWhenUsed="0" w:qFormat="1"/>
-    <w:lsdException w:name="Subtle Reference" w:semiHidden="0" w:uiPriority="31" w:unhideWhenUsed="0" w:qFormat="1"/>
-    <w:lsdException w:name="Intense Reference" w:semiHidden="0" w:uiPriority="32" w:unhideWhenUsed="0" w:qFormat="1"/>
-    <w:lsdException w:name="Book Title" w:semiHidden="0" w:uiPriority="33" w:unhideWhenUsed="0" w:qFormat="1"/>
-    <w:lsdException w:name="Bibliography" w:uiPriority="37"/>
-    <w:lsdException w:name="TOC Heading" w:uiPriority="39" w:qFormat="1"/>
+  <w:latentStyles w:defLockedState="0" w:defUIPriority="99" w:defSemiHidden="0" w:defUnhideWhenUsed="0" w:defQFormat="0" w:count="375">
+    <w:lsdException w:name="Normal" w:uiPriority="0" w:qFormat="1"/>
+    <w:lsdException w:name="heading 1" w:uiPriority="9" w:qFormat="1"/>
+    <w:lsdException w:name="heading 2" w:semiHidden="1" w:uiPriority="9" w:unhideWhenUsed="1" w:qFormat="1"/>
+    <w:lsdException w:name="heading 3" w:semiHidden="1" w:uiPriority="9" w:unhideWhenUsed="1" w:qFormat="1"/>
+    <w:lsdException w:name="heading 4" w:semiHidden="1" w:uiPriority="9" w:unhideWhenUsed="1" w:qFormat="1"/>
+    <w:lsdException w:name="heading 5" w:semiHidden="1" w:uiPriority="9" w:unhideWhenUsed="1" w:qFormat="1"/>
+    <w:lsdException w:name="heading 6" w:semiHidden="1" w:uiPriority="9" w:unhideWhenUsed="1" w:qFormat="1"/>
+    <w:lsdException w:name="heading 7" w:semiHidden="1" w:uiPriority="9" w:unhideWhenUsed="1" w:qFormat="1"/>
+    <w:lsdException w:name="heading 8" w:semiHidden="1" w:uiPriority="9" w:unhideWhenUsed="1" w:qFormat="1"/>
+    <w:lsdException w:name="heading 9" w:semiHidden="1" w:uiPriority="9" w:unhideWhenUsed="1" w:qFormat="1"/>
+    <w:lsdException w:name="index 1" w:semiHidden="1" w:unhideWhenUsed="1"/>
+    <w:lsdException w:name="index 2" w:semiHidden="1" w:unhideWhenUsed="1"/>
+    <w:lsdException w:name="index 3" w:semiHidden="1" w:unhideWhenUsed="1"/>
+    <w:lsdException w:name="index 4" w:semiHidden="1" w:unhideWhenUsed="1"/>
+    <w:lsdException w:name="index 5" w:semiHidden="1" w:unhideWhenUsed="1"/>
+    <w:lsdException w:name="index 6" w:semiHidden="1" w:unhideWhenUsed="1"/>
+    <w:lsdException w:name="index 7" w:semiHidden="1" w:unhideWhenUsed="1"/>
+    <w:lsdException w:name="index 8" w:semiHidden="1" w:unhideWhenUsed="1"/>
+    <w:lsdException w:name="index 9" w:semiHidden="1" w:unhideWhenUsed="1"/>
+    <w:lsdException w:name="toc 1" w:semiHidden="1" w:uiPriority="39" w:unhideWhenUsed="1"/>
+    <w:lsdException w:name="toc 2" w:semiHidden="1" w:uiPriority="39" w:unhideWhenUsed="1"/>
+    <w:lsdException w:name="toc 3" w:semiHidden="1" w:uiPriority="39" w:unhideWhenUsed="1"/>
+    <w:lsdException w:name="toc 4" w:semiHidden="1" w:uiPriority="39" w:unhideWhenUsed="1"/>
+    <w:lsdException w:name="toc 5" w:semiHidden="1" w:uiPriority="39" w:unhideWhenUsed="1"/>
+    <w:lsdException w:name="toc 6" w:semiHidden="1" w:uiPriority="39" w:unhideWhenUsed="1"/>
+    <w:lsdException w:name="toc 7" w:semiHidden="1" w:uiPriority="39" w:unhideWhenUsed="1"/>
+    <w:lsdException w:name="toc 8" w:semiHidden="1" w:uiPriority="39" w:unhideWhenUsed="1"/>
+    <w:lsdException w:name="toc 9" w:semiHidden="1" w:uiPriority="39" w:unhideWhenUsed="1"/>
+    <w:lsdException w:name="Normal Indent" w:semiHidden="1" w:unhideWhenUsed="1"/>
+    <w:lsdException w:name="footnote text" w:semiHidden="1" w:unhideWhenUsed="1"/>
+    <w:lsdException w:name="annotation text" w:semiHidden="1" w:unhideWhenUsed="1"/>
+    <w:lsdException w:name="header" w:semiHidden="1" w:unhideWhenUsed="1"/>
+    <w:lsdException w:name="footer" w:semiHidden="1" w:unhideWhenUsed="1"/>
+    <w:lsdException w:name="index heading" w:semiHidden="1" w:unhideWhenUsed="1"/>
+    <w:lsdException w:name="caption" w:semiHidden="1" w:uiPriority="35" w:unhideWhenUsed="1" w:qFormat="1"/>
+    <w:lsdException w:name="table of figures" w:semiHidden="1" w:unhideWhenUsed="1"/>
+    <w:lsdException w:name="envelope address" w:semiHidden="1" w:unhideWhenUsed="1"/>
+    <w:lsdException w:name="envelope return" w:semiHidden="1" w:unhideWhenUsed="1"/>
+    <w:lsdException w:name="footnote reference" w:semiHidden="1" w:unhideWhenUsed="1"/>
+    <w:lsdException w:name="annotation reference" w:semiHidden="1" w:unhideWhenUsed="1"/>
+    <w:lsdException w:name="line number" w:semiHidden="1" w:unhideWhenUsed="1"/>
+    <w:lsdException w:name="page number" w:semiHidden="1" w:unhideWhenUsed="1"/>
+    <w:lsdException w:name="endnote reference" w:semiHidden="1" w:unhideWhenUsed="1"/>
+    <w:lsdException w:name="endnote text" w:semiHidden="1" w:unhideWhenUsed="1"/>
+    <w:lsdException w:name="table of authorities" w:semiHidden="1" w:unhideWhenUsed="1"/>
+    <w:lsdException w:name="macro" w:semiHidden="1" w:unhideWhenUsed="1"/>
+    <w:lsdException w:name="toa heading" w:semiHidden="1" w:unhideWhenUsed="1"/>
+    <w:lsdException w:name="List" w:semiHidden="1" w:unhideWhenUsed="1"/>
+    <w:lsdException w:name="List Bullet" w:semiHidden="1" w:unhideWhenUsed="1"/>
+    <w:lsdException w:name="List Number" w:semiHidden="1" w:unhideWhenUsed="1"/>
+    <w:lsdException w:name="List 2" w:semiHidden="1" w:unhideWhenUsed="1"/>
+    <w:lsdException w:name="List 3" w:semiHidden="1" w:unhideWhenUsed="1"/>
+    <w:lsdException w:name="List 4" w:semiHidden="1" w:unhideWhenUsed="1"/>
+    <w:lsdException w:name="List 5" w:semiHidden="1" w:unhideWhenUsed="1"/>
+    <w:lsdException w:name="List Bullet 2" w:semiHidden="1" w:unhideWhenUsed="1"/>
+    <w:lsdException w:name="List Bullet 3" w:semiHidden="1" w:unhideWhenUsed="1"/>
+    <w:lsdException w:name="List Bullet 4" w:semiHidden="1" w:unhideWhenUsed="1"/>
+    <w:lsdException w:name="List Bullet 5" w:semiHidden="1" w:unhideWhenUsed="1"/>
+    <w:lsdException w:name="List Number 2" w:semiHidden="1" w:unhideWhenUsed="1"/>
+    <w:lsdException w:name="List Number 3" w:semiHidden="1" w:unhideWhenUsed="1"/>
+    <w:lsdException w:name="List Number 4" w:semiHidden="1" w:unhideWhenUsed="1"/>
+    <w:lsdException w:name="List Number 5" w:semiHidden="1" w:unhideWhenUsed="1"/>
+    <w:lsdException w:name="Title" w:uiPriority="10" w:qFormat="1"/>
+    <w:lsdException w:name="Closing" w:semiHidden="1" w:unhideWhenUsed="1"/>
+    <w:lsdException w:name="Signature" w:semiHidden="1" w:unhideWhenUsed="1"/>
+    <w:lsdException w:name="Default Paragraph Font" w:semiHidden="1" w:uiPriority="1" w:unhideWhenUsed="1"/>
+    <w:lsdException w:name="Body Text" w:semiHidden="1" w:unhideWhenUsed="1"/>
+    <w:lsdException w:name="Body Text Indent" w:semiHidden="1" w:unhideWhenUsed="1"/>
+    <w:lsdException w:name="List Continue" w:semiHidden="1" w:unhideWhenUsed="1"/>
+    <w:lsdException w:name="List Continue 2" w:semiHidden="1" w:unhideWhenUsed="1"/>
+    <w:lsdException w:name="List Continue 3" w:semiHidden="1" w:unhideWhenUsed="1"/>
+    <w:lsdException w:name="List Continue 4" w:semiHidden="1" w:unhideWhenUsed="1"/>
+    <w:lsdException w:name="List Continue 5" w:semiHidden="1" w:unhideWhenUsed="1"/>
+    <w:lsdException w:name="Message Header" w:semiHidden="1" w:unhideWhenUsed="1"/>
+    <w:lsdException w:name="Subtitle" w:uiPriority="11" w:qFormat="1"/>
+    <w:lsdException w:name="Salutation" w:semiHidden="1" w:unhideWhenUsed="1"/>
+    <w:lsdException w:name="Date" w:semiHidden="1" w:unhideWhenUsed="1"/>
+    <w:lsdException w:name="Body Text First Indent" w:semiHidden="1" w:unhideWhenUsed="1"/>
+    <w:lsdException w:name="Body Text First Indent 2" w:semiHidden="1" w:unhideWhenUsed="1"/>
+    <w:lsdException w:name="Note Heading" w:semiHidden="1" w:unhideWhenUsed="1"/>
+    <w:lsdException w:name="Body Text 2" w:semiHidden="1" w:unhideWhenUsed="1"/>
+    <w:lsdException w:name="Body Text 3" w:semiHidden="1" w:unhideWhenUsed="1"/>
+    <w:lsdException w:name="Body Text Indent 2" w:semiHidden="1" w:unhideWhenUsed="1"/>
+    <w:lsdException w:name="Body Text Indent 3" w:semiHidden="1" w:unhideWhenUsed="1"/>
+    <w:lsdException w:name="Block Text" w:semiHidden="1" w:unhideWhenUsed="1"/>
+    <w:lsdException w:name="Hyperlink" w:semiHidden="1" w:unhideWhenUsed="1"/>
+    <w:lsdException w:name="FollowedHyperlink" w:semiHidden="1" w:unhideWhenUsed="1"/>
+    <w:lsdException w:name="Strong" w:uiPriority="22" w:qFormat="1"/>
+    <w:lsdException w:name="Emphasis" w:uiPriority="20" w:qFormat="1"/>
+    <w:lsdException w:name="Document Map" w:semiHidden="1" w:unhideWhenUsed="1"/>
+    <w:lsdException w:name="Plain Text" w:semiHidden="1" w:unhideWhenUsed="1"/>
+    <w:lsdException w:name="E-mail Signature" w:semiHidden="1" w:unhideWhenUsed="1"/>
+    <w:lsdException w:name="HTML Top of Form" w:semiHidden="1" w:unhideWhenUsed="1"/>
+    <w:lsdException w:name="HTML Bottom of Form" w:semiHidden="1" w:unhideWhenUsed="1"/>
+    <w:lsdException w:name="Normal (Web)" w:semiHidden="1" w:unhideWhenUsed="1"/>
+    <w:lsdException w:name="HTML Acronym" w:semiHidden="1" w:unhideWhenUsed="1"/>
+    <w:lsdException w:name="HTML Address" w:semiHidden="1" w:unhideWhenUsed="1"/>
+    <w:lsdException w:name="HTML Cite" w:semiHidden="1" w:unhideWhenUsed="1"/>
+    <w:lsdException w:name="HTML Code" w:semiHidden="1" w:unhideWhenUsed="1"/>
+    <w:lsdException w:name="HTML Definition" w:semiHidden="1" w:unhideWhenUsed="1"/>
+    <w:lsdException w:name="HTML Keyboard" w:semiHidden="1" w:unhideWhenUsed="1"/>
+    <w:lsdException w:name="HTML Preformatted" w:semiHidden="1" w:unhideWhenUsed="1"/>
+    <w:lsdException w:name="HTML Sample" w:semiHidden="1" w:unhideWhenUsed="1"/>
+    <w:lsdException w:name="HTML Typewriter" w:semiHidden="1" w:unhideWhenUsed="1"/>
+    <w:lsdException w:name="HTML Variable" w:semiHidden="1" w:unhideWhenUsed="1"/>
+    <w:lsdException w:name="Normal Table" w:semiHidden="1" w:unhideWhenUsed="1"/>
+    <w:lsdException w:name="annotation subject" w:semiHidden="1" w:unhideWhenUsed="1"/>
+    <w:lsdException w:name="No List" w:semiHidden="1" w:unhideWhenUsed="1"/>
+    <w:lsdException w:name="Outline List 1" w:semiHidden="1" w:unhideWhenUsed="1"/>
+    <w:lsdException w:name="Outline List 2" w:semiHidden="1" w:unhideWhenUsed="1"/>
+    <w:lsdException w:name="Outline List 3" w:semiHidden="1" w:unhideWhenUsed="1"/>
+    <w:lsdException w:name="Table Simple 1" w:semiHidden="1" w:unhideWhenUsed="1"/>
+    <w:lsdException w:name="Table Simple 2" w:semiHidden="1" w:unhideWhenUsed="1"/>
+    <w:lsdException w:name="Table Simple 3" w:semiHidden="1" w:unhideWhenUsed="1"/>
+    <w:lsdException w:name="Table Classic 1" w:semiHidden="1" w:unhideWhenUsed="1"/>
+    <w:lsdException w:name="Table Classic 2" w:semiHidden="1" w:unhideWhenUsed="1"/>
+    <w:lsdException w:name="Table Classic 3" w:semiHidden="1" w:unhideWhenUsed="1"/>
+    <w:lsdException w:name="Table Classic 4" w:semiHidden="1" w:unhideWhenUsed="1"/>
+    <w:lsdException w:name="Table Colorful 1" w:semiHidden="1" w:unhideWhenUsed="1"/>
+    <w:lsdException w:name="Table Colorful 2" w:semiHidden="1" w:unhideWhenUsed="1"/>
+    <w:lsdException w:name="Table Colorful 3" w:semiHidden="1" w:unhideWhenUsed="1"/>
+    <w:lsdException w:name="Table Columns 1" w:semiHidden="1" w:unhideWhenUsed="1"/>
+    <w:lsdException w:name="Table Columns 2" w:semiHidden="1" w:unhideWhenUsed="1"/>
+    <w:lsdException w:name="Table Columns 3" w:semiHidden="1" w:unhideWhenUsed="1"/>
+    <w:lsdException w:name="Table Columns 4" w:semiHidden="1" w:unhideWhenUsed="1"/>
+    <w:lsdException w:name="Table Columns 5" w:semiHidden="1" w:unhideWhenUsed="1"/>
+    <w:lsdException w:name="Table Grid 1" w:semiHidden="1" w:unhideWhenUsed="1"/>
+    <w:lsdException w:name="Table Grid 2" w:semiHidden="1" w:unhideWhenUsed="1"/>
+    <w:lsdException w:name="Table Grid 3" w:semiHidden="1" w:unhideWhenUsed="1"/>
+    <w:lsdException w:name="Table Grid 4" w:semiHidden="1" w:unhideWhenUsed="1"/>
+    <w:lsdException w:name="Table Grid 5" w:semiHidden="1" w:unhideWhenUsed="1"/>
+    <w:lsdException w:name="Table Grid 6" w:semiHidden="1" w:unhideWhenUsed="1"/>
+    <w:lsdException w:name="Table Grid 7" w:semiHidden="1" w:unhideWhenUsed="1"/>
+    <w:lsdException w:name="Table Grid 8" w:semiHidden="1" w:unhideWhenUsed="1"/>
+    <w:lsdException w:name="Table List 1" w:semiHidden="1" w:unhideWhenUsed="1"/>
+    <w:lsdException w:name="Table List 2" w:semiHidden="1" w:unhideWhenUsed="1"/>
+    <w:lsdException w:name="Table List 3" w:semiHidden="1" w:unhideWhenUsed="1"/>
+    <w:lsdException w:name="Table List 4" w:semiHidden="1" w:unhideWhenUsed="1"/>
+    <w:lsdException w:name="Table List 5" w:semiHidden="1" w:unhideWhenUsed="1"/>
+    <w:lsdException w:name="Table List 6" w:semiHidden="1" w:unhideWhenUsed="1"/>
+    <w:lsdException w:name="Table List 7" w:semiHidden="1" w:unhideWhenUsed="1"/>
+    <w:lsdException w:name="Table List 8" w:semiHidden="1" w:unhideWhenUsed="1"/>
+    <w:lsdException w:name="Table 3D effects 1" w:semiHidden="1" w:unhideWhenUsed="1"/>
+    <w:lsdException w:name="Table 3D effects 2" w:semiHidden="1" w:unhideWhenUsed="1"/>
+    <w:lsdException w:name="Table 3D effects 3" w:semiHidden="1" w:unhideWhenUsed="1"/>
+    <w:lsdException w:name="Table Contemporary" w:semiHidden="1" w:unhideWhenUsed="1"/>
+    <w:lsdException w:name="Table Elegant" w:semiHidden="1" w:unhideWhenUsed="1"/>
+    <w:lsdException w:name="Table Professional" w:semiHidden="1" w:unhideWhenUsed="1"/>
+    <w:lsdException w:name="Table Subtle 1" w:semiHidden="1" w:unhideWhenUsed="1"/>
+    <w:lsdException w:name="Table Subtle 2" w:semiHidden="1" w:unhideWhenUsed="1"/>
+    <w:lsdException w:name="Table Web 1" w:semiHidden="1" w:unhideWhenUsed="1"/>
+    <w:lsdException w:name="Table Web 2" w:semiHidden="1" w:unhideWhenUsed="1"/>
+    <w:lsdException w:name="Table Web 3" w:semiHidden="1" w:unhideWhenUsed="1"/>
+    <w:lsdException w:name="Balloon Text" w:semiHidden="1" w:unhideWhenUsed="1"/>
+    <w:lsdException w:name="Table Grid" w:semiHidden="1" w:uiPriority="39" w:unhideWhenUsed="1"/>
+    <w:lsdException w:name="Table Theme" w:semiHidden="1" w:unhideWhenUsed="1"/>
+    <w:lsdException w:name="Placeholder Text" w:semiHidden="1"/>
+    <w:lsdException w:name="No Spacing" w:uiPriority="1" w:qFormat="1"/>
+    <w:lsdException w:name="Light Shading" w:uiPriority="60"/>
+    <w:lsdException w:name="Light List" w:uiPriority="61"/>
+    <w:lsdException w:name="Light Grid" w:uiPriority="62"/>
+    <w:lsdException w:name="Medium Shading 1" w:uiPriority="63"/>
+    <w:lsdException w:name="Medium Shading 2" w:uiPriority="64"/>
+    <w:lsdException w:name="Medium List 1" w:uiPriority="65"/>
+    <w:lsdException w:name="Medium List 2" w:uiPriority="66"/>
+    <w:lsdException w:name="Medium Grid 1" w:uiPriority="67"/>
+    <w:lsdException w:name="Medium Grid 2" w:uiPriority="68"/>
+    <w:lsdException w:name="Medium Grid 3" w:uiPriority="69"/>
+    <w:lsdException w:name="Dark List" w:uiPriority="70"/>
+    <w:lsdException w:name="Colorful Shading" w:uiPriority="71"/>
+    <w:lsdException w:name="Colorful List" w:uiPriority="72"/>
+    <w:lsdException w:name="Colorful Grid" w:uiPriority="73"/>
+    <w:lsdException w:name="Light Shading Accent 1" w:uiPriority="60"/>
+    <w:lsdException w:name="Light List Accent 1" w:uiPriority="61"/>
+    <w:lsdException w:name="Light Grid Accent 1" w:uiPriority="62"/>
+    <w:lsdException w:name="Medium Shading 1 Accent 1" w:uiPriority="63"/>
+    <w:lsdException w:name="Medium Shading 2 Accent 1" w:uiPriority="64"/>
+    <w:lsdException w:name="Medium List 1 Accent 1" w:uiPriority="65"/>
+    <w:lsdException w:name="Revision" w:semiHidden="1"/>
+    <w:lsdException w:name="List Paragraph" w:uiPriority="34" w:qFormat="1"/>
+    <w:lsdException w:name="Quote" w:uiPriority="29" w:qFormat="1"/>
+    <w:lsdException w:name="Intense Quote" w:uiPriority="30" w:qFormat="1"/>
+    <w:lsdException w:name="Medium List 2 Accent 1" w:uiPriority="66"/>
+    <w:lsdException w:name="Medium Grid 1 Accent 1" w:uiPriority="67"/>
+    <w:lsdException w:name="Medium Grid 2 Accent 1" w:uiPriority="68"/>
+    <w:lsdException w:name="Medium Grid 3 Accent 1" w:uiPriority="69"/>
+    <w:lsdException w:name="Dark List Accent 1" w:uiPriority="70"/>
+    <w:lsdException w:name="Colorful Shading Accent 1" w:uiPriority="71"/>
+    <w:lsdException w:name="Colorful List Accent 1" w:uiPriority="72"/>
+    <w:lsdException w:name="Colorful Grid Accent 1" w:uiPriority="73"/>
+    <w:lsdException w:name="Light Shading Accent 2" w:uiPriority="60"/>
+    <w:lsdException w:name="Light List Accent 2" w:uiPriority="61"/>
+    <w:lsdException w:name="Light Grid Accent 2" w:uiPriority="62"/>
+    <w:lsdException w:name="Medium Shading 1 Accent 2" w:uiPriority="63"/>
+    <w:lsdException w:name="Medium Shading 2 Accent 2" w:uiPriority="64"/>
+    <w:lsdException w:name="Medium List 1 Accent 2" w:uiPriority="65"/>
+    <w:lsdException w:name="Medium List 2 Accent 2" w:uiPriority="66"/>
+    <w:lsdException w:name="Medium Grid 1 Accent 2" w:uiPriority="67"/>
+    <w:lsdException w:name="Medium Grid 2 Accent 2" w:uiPriority="68"/>
+    <w:lsdException w:name="Medium Grid 3 Accent 2" w:uiPriority="69"/>
+    <w:lsdException w:name="Dark List Accent 2" w:uiPriority="70"/>
+    <w:lsdException w:name="Colorful Shading Accent 2" w:uiPriority="71"/>
+    <w:lsdException w:name="Colorful List Accent 2" w:uiPriority="72"/>
+    <w:lsdException w:name="Colorful Grid Accent 2" w:uiPriority="73"/>
+    <w:lsdException w:name="Light Shading Accent 3" w:uiPriority="60"/>
+    <w:lsdException w:name="Light List Accent 3" w:uiPriority="61"/>
+    <w:lsdException w:name="Light Grid Accent 3" w:uiPriority="62"/>
+    <w:lsdException w:name="Medium Shading 1 Accent 3" w:uiPriority="63"/>
+    <w:lsdException w:name="Medium Shading 2 Accent 3" w:uiPriority="64"/>
+    <w:lsdException w:name="Medium List 1 Accent 3" w:uiPriority="65"/>
+    <w:lsdException w:name="Medium List 2 Accent 3" w:uiPriority="66"/>
+    <w:lsdException w:name="Medium Grid 1 Accent 3" w:uiPriority="67"/>
+    <w:lsdException w:name="Medium Grid 2 Accent 3" w:uiPriority="68"/>
+    <w:lsdException w:name="Medium Grid 3 Accent 3" w:uiPriority="69"/>
+    <w:lsdException w:name="Dark List Accent 3" w:uiPriority="70"/>
+    <w:lsdException w:name="Colorful Shading Accent 3" w:uiPriority="71"/>
+    <w:lsdException w:name="Colorful List Accent 3" w:uiPriority="72"/>
+    <w:lsdException w:name="Colorful Grid Accent 3" w:uiPriority="73"/>
+    <w:lsdException w:name="Light Shading Accent 4" w:uiPriority="60"/>
+    <w:lsdException w:name="Light List Accent 4" w:uiPriority="61"/>
+    <w:lsdException w:name="Light Grid Accent 4" w:uiPriority="62"/>
+    <w:lsdException w:name="Medium Shading 1 Accent 4" w:uiPriority="63"/>
+    <w:lsdException w:name="Medium Shading 2 Accent 4" w:uiPriority="64"/>
+    <w:lsdException w:name="Medium List 1 Accent 4" w:uiPriority="65"/>
+    <w:lsdException w:name="Medium List 2 Accent 4" w:uiPriority="66"/>
+    <w:lsdException w:name="Medium Grid 1 Accent 4" w:uiPriority="67"/>
+    <w:lsdException w:name="Medium Grid 2 Accent 4" w:uiPriority="68"/>
+    <w:lsdException w:name="Medium Grid 3 Accent 4" w:uiPriority="69"/>
+    <w:lsdException w:name="Dark List Accent 4" w:uiPriority="70"/>
+    <w:lsdException w:name="Colorful Shading Accent 4" w:uiPriority="71"/>
+    <w:lsdException w:name="Colorful List Accent 4" w:uiPriority="72"/>
+    <w:lsdException w:name="Colorful Grid Accent 4" w:uiPriority="73"/>
+    <w:lsdException w:name="Light Shading Accent 5" w:uiPriority="60"/>
+    <w:lsdException w:name="Light List Accent 5" w:uiPriority="61"/>
+    <w:lsdException w:name="Light Grid Accent 5" w:uiPriority="62"/>
+    <w:lsdException w:name="Medium Shading 1 Accent 5" w:uiPriority="63"/>
+    <w:lsdException w:name="Medium Shading 2 Accent 5" w:uiPriority="64"/>
+    <w:lsdException w:name="Medium List 1 Accent 5" w:uiPriority="65"/>
+    <w:lsdException w:name="Medium List 2 Accent 5" w:uiPriority="66"/>
+    <w:lsdException w:name="Medium Grid 1 Accent 5" w:uiPriority="67"/>
+    <w:lsdException w:name="Medium Grid 2 Accent 5" w:uiPriority="68"/>
+    <w:lsdException w:name="Medium Grid 3 Accent 5" w:uiPriority="69"/>
+    <w:lsdException w:name="Dark List Accent 5" w:uiPriority="70"/>
+    <w:lsdException w:name="Colorful Shading Accent 5" w:uiPriority="71"/>
+    <w:lsdException w:name="Colorful List Accent 5" w:uiPriority="72"/>
+    <w:lsdException w:name="Colorful Grid Accent 5" w:uiPriority="73"/>
+    <w:lsdException w:name="Light Shading Accent 6" w:uiPriority="60"/>
+    <w:lsdException w:name="Light List Accent 6" w:uiPriority="61"/>
+    <w:lsdException w:name="Light Grid Accent 6" w:uiPriority="62"/>
+    <w:lsdException w:name="Medium Shading 1 Accent 6" w:uiPriority="63"/>
+    <w:lsdException w:name="Medium Shading 2 Accent 6" w:uiPriority="64"/>
+    <w:lsdException w:name="Medium List 1 Accent 6" w:uiPriority="65"/>
+    <w:lsdException w:name="Medium List 2 Accent 6" w:uiPriority="66"/>
+    <w:lsdException w:name="Medium Grid 1 Accent 6" w:uiPriority="67"/>
+    <w:lsdException w:name="Medium Grid 2 Accent 6" w:uiPriority="68"/>
+    <w:lsdException w:name="Medium Grid 3 Accent 6" w:uiPriority="69"/>
+    <w:lsdException w:name="Dark List Accent 6" w:uiPriority="70"/>
+    <w:lsdException w:name="Colorful Shading Accent 6" w:uiPriority="71"/>
+    <w:lsdException w:name="Colorful List Accent 6" w:uiPriority="72"/>
+    <w:lsdException w:name="Colorful Grid Accent 6" w:uiPriority="73"/>
+    <w:lsdException w:name="Subtle Emphasis" w:uiPriority="19" w:qFormat="1"/>
+    <w:lsdException w:name="Intense Emphasis" w:uiPriority="21" w:qFormat="1"/>
+    <w:lsdException w:name="Subtle Reference" w:uiPriority="31" w:qFormat="1"/>
+    <w:lsdException w:name="Intense Reference" w:uiPriority="32" w:qFormat="1"/>
+    <w:lsdException w:name="Book Title" w:uiPriority="33" w:qFormat="1"/>
+    <w:lsdException w:name="Bibliography" w:semiHidden="1" w:uiPriority="37" w:unhideWhenUsed="1"/>
+    <w:lsdException w:name="TOC Heading" w:semiHidden="1" w:uiPriority="39" w:unhideWhenUsed="1" w:qFormat="1"/>
+    <w:lsdException w:name="Plain Table 1" w:uiPriority="41"/>
+    <w:lsdException w:name="Plain Table 2" w:uiPriority="42"/>
+    <w:lsdException w:name="Plain Table 3" w:uiPriority="43"/>
+    <w:lsdException w:name="Plain Table 4" w:uiPriority="44"/>
+    <w:lsdException w:name="Plain Table 5" w:uiPriority="45"/>
+    <w:lsdException w:name="Grid Table Light" w:uiPriority="40"/>
+    <w:lsdException w:name="Grid Table 1 Light" w:uiPriority="46"/>
+    <w:lsdException w:name="Grid Table 2" w:uiPriority="47"/>
+    <w:lsdException w:name="Grid Table 3" w:uiPriority="48"/>
+    <w:lsdException w:name="Grid Table 4" w:uiPriority="49"/>
+    <w:lsdException w:name="Grid Table 5 Dark" w:uiPriority="50"/>
+    <w:lsdException w:name="Grid Table 6 Colorful" w:uiPriority="51"/>
+    <w:lsdException w:name="Grid Table 7 Colorful" w:uiPriority="52"/>
+    <w:lsdException w:name="Grid Table 1 Light Accent 1" w:uiPriority="46"/>
+    <w:lsdException w:name="Grid Table 2 Accent 1" w:uiPriority="47"/>
+    <w:lsdException w:name="Grid Table 3 Accent 1" w:uiPriority="48"/>
+    <w:lsdException w:name="Grid Table 4 Accent 1" w:uiPriority="49"/>
+    <w:lsdException w:name="Grid Table 5 Dark Accent 1" w:uiPriority="50"/>
+    <w:lsdException w:name="Grid Table 6 Colorful Accent 1" w:uiPriority="51"/>
+    <w:lsdException w:name="Grid Table 7 Colorful Accent 1" w:uiPriority="52"/>
+    <w:lsdException w:name="Grid Table 1 Light Accent 2" w:uiPriority="46"/>
+    <w:lsdException w:name="Grid Table 2 Accent 2" w:uiPriority="47"/>
+    <w:lsdException w:name="Grid Table 3 Accent 2" w:uiPriority="48"/>
+    <w:lsdException w:name="Grid Table 4 Accent 2" w:uiPriority="49"/>
+    <w:lsdException w:name="Grid Table 5 Dark Accent 2" w:uiPriority="50"/>
+    <w:lsdException w:name="Grid Table 6 Colorful Accent 2" w:uiPriority="51"/>
+    <w:lsdException w:name="Grid Table 7 Colorful Accent 2" w:uiPriority="52"/>
+    <w:lsdException w:name="Grid Table 1 Light Accent 3" w:uiPriority="46"/>
+    <w:lsdException w:name="Grid Table 2 Accent 3" w:uiPriority="47"/>
+    <w:lsdException w:name="Grid Table 3 Accent 3" w:uiPriority="48"/>
+    <w:lsdException w:name="Grid Table 4 Accent 3" w:uiPriority="49"/>
+    <w:lsdException w:name="Grid Table 5 Dark Accent 3" w:uiPriority="50"/>
+    <w:lsdException w:name="Grid Table 6 Colorful Accent 3" w:uiPriority="51"/>
+    <w:lsdException w:name="Grid Table 7 Colorful Accent 3" w:uiPriority="52"/>
+    <w:lsdException w:name="Grid Table 1 Light Accent 4" w:uiPriority="46"/>
+    <w:lsdException w:name="Grid Table 2 Accent 4" w:uiPriority="47"/>
+    <w:lsdException w:name="Grid Table 3 Accent 4" w:uiPriority="48"/>
+    <w:lsdException w:name="Grid Table 4 Accent 4" w:uiPriority="49"/>
+    <w:lsdException w:name="Grid Table 5 Dark Accent 4" w:uiPriority="50"/>
+    <w:lsdException w:name="Grid Table 6 Colorful Accent 4" w:uiPriority="51"/>
+    <w:lsdException w:name="Grid Table 7 Colorful Accent 4" w:uiPriority="52"/>
+    <w:lsdException w:name="Grid Table 1 Light Accent 5" w:uiPriority="46"/>
+    <w:lsdException w:name="Grid Table 2 Accent 5" w:uiPriority="47"/>
+    <w:lsdException w:name="Grid Table 3 Accent 5" w:uiPriority="48"/>
+    <w:lsdException w:name="Grid Table 4 Accent 5" w:uiPriority="49"/>
+    <w:lsdException w:name="Grid Table 5 Dark Accent 5" w:uiPriority="50"/>
+    <w:lsdException w:name="Grid Table 6 Colorful Accent 5" w:uiPriority="51"/>
+    <w:lsdException w:name="Grid Table 7 Colorful Accent 5" w:uiPriority="52"/>
+    <w:lsdException w:name="Grid Table 1 Light Accent 6" w:uiPriority="46"/>
+    <w:lsdException w:name="Grid Table 2 Accent 6" w:uiPriority="47"/>
+    <w:lsdException w:name="Grid Table 3 Accent 6" w:uiPriority="48"/>
+    <w:lsdException w:name="Grid Table 4 Accent 6" w:uiPriority="49"/>
+    <w:lsdException w:name="Grid Table 5 Dark Accent 6" w:uiPriority="50"/>
+    <w:lsdException w:name="Grid Table 6 Colorful Accent 6" w:uiPriority="51"/>
+    <w:lsdException w:name="Grid Table 7 Colorful Accent 6" w:uiPriority="52"/>
+    <w:lsdException w:name="List Table 1 Light" w:uiPriority="46"/>
+    <w:lsdException w:name="List Table 2" w:uiPriority="47"/>
+    <w:lsdException w:name="List Table 3" w:uiPriority="48"/>
+    <w:lsdException w:name="List Table 4" w:uiPriority="49"/>
+    <w:lsdException w:name="List Table 5 Dark" w:uiPriority="50"/>
+    <w:lsdException w:name="List Table 6 Colorful" w:uiPriority="51"/>
+    <w:lsdException w:name="List Table 7 Colorful" w:uiPriority="52"/>
+    <w:lsdException w:name="List Table 1 Light Accent 1" w:uiPriority="46"/>
+    <w:lsdException w:name="List Table 2 Accent 1" w:uiPriority="47"/>
+    <w:lsdException w:name="List Table 3 Accent 1" w:uiPriority="48"/>
+    <w:lsdException w:name="List Table 4 Accent 1" w:uiPriority="49"/>
+    <w:lsdException w:name="List Table 5 Dark Accent 1" w:uiPriority="50"/>
+    <w:lsdException w:name="List Table 6 Colorful Accent 1" w:uiPriority="51"/>
+    <w:lsdException w:name="List Table 7 Colorful Accent 1" w:uiPriority="52"/>
+    <w:lsdException w:name="List Table 1 Light Accent 2" w:uiPriority="46"/>
+    <w:lsdException w:name="List Table 2 Accent 2" w:uiPriority="47"/>
+    <w:lsdException w:name="List Table 3 Accent 2" w:uiPriority="48"/>
+    <w:lsdException w:name="List Table 4 Accent 2" w:uiPriority="49"/>
+    <w:lsdException w:name="List Table 5 Dark Accent 2" w:uiPriority="50"/>
+    <w:lsdException w:name="List Table 6 Colorful Accent 2" w:uiPriority="51"/>
+    <w:lsdException w:name="List Table 7 Colorful Accent 2" w:uiPriority="52"/>
+    <w:lsdException w:name="List Table 1 Light Accent 3" w:uiPriority="46"/>
+    <w:lsdException w:name="List Table 2 Accent 3" w:uiPriority="47"/>
+    <w:lsdException w:name="List Table 3 Accent 3" w:uiPriority="48"/>
+    <w:lsdException w:name="List Table 4 Accent 3" w:uiPriority="49"/>
+    <w:lsdException w:name="List Table 5 Dark Accent 3" w:uiPriority="50"/>
+    <w:lsdException w:name="List Table 6 Colorful Accent 3" w:uiPriority="51"/>
+    <w:lsdException w:name="List Table 7 Colorful Accent 3" w:uiPriority="52"/>
+    <w:lsdException w:name="List Table 1 Light Accent 4" w:uiPriority="46"/>
+    <w:lsdException w:name="List Table 2 Accent 4" w:uiPriority="47"/>
+    <w:lsdException w:name="List Table 3 Accent 4" w:uiPriority="48"/>
+    <w:lsdException w:name="List Table 4 Accent 4" w:uiPriority="49"/>
+    <w:lsdException w:name="List Table 5 Dark Accent 4" w:uiPriority="50"/>
+    <w:lsdException w:name="List Table 6 Colorful Accent 4" w:uiPriority="51"/>
+    <w:lsdException w:name="List Table 7 Colorful Accent 4" w:uiPriority="52"/>
+    <w:lsdException w:name="List Table 1 Light Accent 5" w:uiPriority="46"/>
+    <w:lsdException w:name="List Table 2 Accent 5" w:uiPriority="47"/>
+    <w:lsdException w:name="List Table 3 Accent 5" w:uiPriority="48"/>
+    <w:lsdException w:name="List Table 4 Accent 5" w:uiPriority="49"/>
+    <w:lsdException w:name="List Table 5 Dark Accent 5" w:uiPriority="50"/>
+    <w:lsdException w:name="List Table 6 Colorful Accent 5" w:uiPriority="51"/>
+    <w:lsdException w:name="List Table 7 Colorful Accent 5" w:uiPriority="52"/>
+    <w:lsdException w:name="List Table 1 Light Accent 6" w:uiPriority="46"/>
+    <w:lsdException w:name="List Table 2 Accent 6" w:uiPriority="47"/>
+    <w:lsdException w:name="List Table 3 Accent 6" w:uiPriority="48"/>
+    <w:lsdException w:name="List Table 4 Accent 6" w:uiPriority="49"/>
+    <w:lsdException w:name="List Table 5 Dark Accent 6" w:uiPriority="50"/>
+    <w:lsdException w:name="List Table 6 Colorful Accent 6" w:uiPriority="51"/>
+    <w:lsdException w:name="List Table 7 Colorful Accent 6" w:uiPriority="52"/>
+    <w:lsdException w:name="Mention" w:semiHidden="1" w:unhideWhenUsed="1"/>
+    <w:lsdException w:name="Smart Hyperlink" w:semiHidden="1" w:unhideWhenUsed="1"/>
+    <w:lsdException w:name="Hashtag" w:semiHidden="1" w:unhideWhenUsed="1"/>
+    <w:lsdException w:name="Unresolved Mention" w:semiHidden="1" w:unhideWhenUsed="1"/>
   </w:latentStyles>
   <w:style w:type="paragraph" w:default="1" w:styleId="Normal">
     <w:name w:val="Normal"/>
@@ -17726,7 +19783,6 @@
     <w:uiPriority w:val="99"/>
     <w:semiHidden/>
     <w:unhideWhenUsed/>
-    <w:qFormat/>
     <w:tblPr>
       <w:tblInd w:w="0" w:type="dxa"/>
       <w:tblCellMar>
@@ -17764,7 +19820,6 @@
       <w:spacing w:after="0" w:line="240" w:lineRule="auto"/>
     </w:pPr>
     <w:tblPr>
-      <w:tblInd w:w="0" w:type="dxa"/>
       <w:tblBorders>
         <w:top w:val="single" w:sz="4" w:space="0" w:color="000000" w:themeColor="text1"/>
         <w:left w:val="single" w:sz="4" w:space="0" w:color="000000" w:themeColor="text1"/>
@@ -17773,12 +19828,6 @@
         <w:insideH w:val="single" w:sz="4" w:space="0" w:color="000000" w:themeColor="text1"/>
         <w:insideV w:val="single" w:sz="4" w:space="0" w:color="000000" w:themeColor="text1"/>
       </w:tblBorders>
-      <w:tblCellMar>
-        <w:top w:w="0" w:type="dxa"/>
-        <w:left w:w="108" w:type="dxa"/>
-        <w:bottom w:w="0" w:type="dxa"/>
-        <w:right w:w="108" w:type="dxa"/>
-      </w:tblCellMar>
     </w:tblPr>
   </w:style>
   <w:style w:type="paragraph" w:styleId="NoSpacing">
@@ -18171,7 +20220,7 @@
 </file>
 
 <file path=customXml/itemProps1.xml><?xml version="1.0" encoding="utf-8"?>
-<ds:datastoreItem xmlns:ds="http://schemas.openxmlformats.org/officeDocument/2006/customXml" ds:itemID="{65AA3DFC-6ED7-4814-8C2F-F78D61C369CD}">
+<ds:datastoreItem xmlns:ds="http://schemas.openxmlformats.org/officeDocument/2006/customXml" ds:itemID="{B1A12779-1B26-45D0-A761-18FB0C92F679}">
   <ds:schemaRefs>
     <ds:schemaRef ds:uri="http://schemas.openxmlformats.org/officeDocument/2006/bibliography"/>
   </ds:schemaRefs>

</xml_diff>